<commit_message>
Commentaar op product document toegevoegd aan de hand van feedback.
</commit_message>
<xml_diff>
--- a/Productdocument/Productdocument-v1.0.docx
+++ b/Productdocument/Productdocument-v1.0.docx
@@ -1,6 +1,6 @@
 
 <file path=word/document.xml><?xml version="1.0" encoding="utf-8"?>
-<w:document xmlns:wpc="http://schemas.microsoft.com/office/word/2010/wordprocessingCanvas" xmlns:cx="http://schemas.microsoft.com/office/drawing/2014/chartex" xmlns:cx1="http://schemas.microsoft.com/office/drawing/2015/9/8/chartex" xmlns:cx2="http://schemas.microsoft.com/office/drawing/2015/10/21/chartex" xmlns:cx3="http://schemas.microsoft.com/office/drawing/2016/5/9/chartex" xmlns:cx4="http://schemas.microsoft.com/office/drawing/2016/5/10/chartex" xmlns:cx5="http://schemas.microsoft.com/office/drawing/2016/5/11/chartex" xmlns:cx6="http://schemas.microsoft.com/office/drawing/2016/5/12/chartex" xmlns:cx7="http://schemas.microsoft.com/office/drawing/2016/5/13/chartex" xmlns:cx8="http://schemas.microsoft.com/office/drawing/2016/5/14/chartex" xmlns:mc="http://schemas.openxmlformats.org/markup-compatibility/2006" xmlns:aink="http://schemas.microsoft.com/office/drawing/2016/ink" xmlns:am3d="http://schemas.microsoft.com/office/drawing/2017/model3d" xmlns:o="urn:schemas-microsoft-com:office:office" xmlns:r="http://schemas.openxmlformats.org/officeDocument/2006/relationships" xmlns:m="http://schemas.openxmlformats.org/officeDocument/2006/math" xmlns:v="urn:schemas-microsoft-com:vml" xmlns:wp14="http://schemas.microsoft.com/office/word/2010/wordprocessingDrawing" xmlns:wp="http://schemas.openxmlformats.org/drawingml/2006/wordprocessingDrawing" xmlns:w10="urn:schemas-microsoft-com:office:word" xmlns:w="http://schemas.openxmlformats.org/wordprocessingml/2006/main" xmlns:w14="http://schemas.microsoft.com/office/word/2010/wordml" xmlns:w15="http://schemas.microsoft.com/office/word/2012/wordml" xmlns:w16cid="http://schemas.microsoft.com/office/word/2016/wordml/cid" xmlns:w16se="http://schemas.microsoft.com/office/word/2015/wordml/symex" xmlns:wpg="http://schemas.microsoft.com/office/word/2010/wordprocessingGroup" xmlns:wpi="http://schemas.microsoft.com/office/word/2010/wordprocessingInk" xmlns:wne="http://schemas.microsoft.com/office/word/2006/wordml" xmlns:wps="http://schemas.microsoft.com/office/word/2010/wordprocessingShape" mc:Ignorable="w14 w15 w16se w16cid wp14">
+<w:document xmlns:wpc="http://schemas.microsoft.com/office/word/2010/wordprocessingCanvas" xmlns:cx="http://schemas.microsoft.com/office/drawing/2014/chartex" xmlns:cx1="http://schemas.microsoft.com/office/drawing/2015/9/8/chartex" xmlns:mc="http://schemas.openxmlformats.org/markup-compatibility/2006" xmlns:o="urn:schemas-microsoft-com:office:office" xmlns:r="http://schemas.openxmlformats.org/officeDocument/2006/relationships" xmlns:m="http://schemas.openxmlformats.org/officeDocument/2006/math" xmlns:v="urn:schemas-microsoft-com:vml" xmlns:wp14="http://schemas.microsoft.com/office/word/2010/wordprocessingDrawing" xmlns:wp="http://schemas.openxmlformats.org/drawingml/2006/wordprocessingDrawing" xmlns:w10="urn:schemas-microsoft-com:office:word" xmlns:w="http://schemas.openxmlformats.org/wordprocessingml/2006/main" xmlns:w14="http://schemas.microsoft.com/office/word/2010/wordml" xmlns:w15="http://schemas.microsoft.com/office/word/2012/wordml" xmlns:w16se="http://schemas.microsoft.com/office/word/2015/wordml/symex" xmlns:wpg="http://schemas.microsoft.com/office/word/2010/wordprocessingGroup" xmlns:wpi="http://schemas.microsoft.com/office/word/2010/wordprocessingInk" xmlns:wne="http://schemas.microsoft.com/office/word/2006/wordml" xmlns:wps="http://schemas.microsoft.com/office/word/2010/wordprocessingShape" mc:Ignorable="w14 w15 w16se wp14">
   <w:body>
     <w:p>
       <w:pPr>
@@ -23,6 +23,7 @@
           <w:szCs w:val="36"/>
         </w:rPr>
       </w:pPr>
+      <w:commentRangeStart w:id="2"/>
       <w:r>
         <w:rPr>
           <w:rFonts w:cs="Arial"/>
@@ -37,7 +38,22 @@
           <w:sz w:val="36"/>
           <w:szCs w:val="36"/>
         </w:rPr>
-        <w:t xml:space="preserve"> - The</w:t>
+        <w:t xml:space="preserve"> </w:t>
+      </w:r>
+      <w:commentRangeEnd w:id="2"/>
+      <w:r>
+        <w:rPr>
+          <w:rStyle w:val="CommentReference"/>
+        </w:rPr>
+        <w:commentReference w:id="2"/>
+      </w:r>
+      <w:r>
+        <w:rPr>
+          <w:rFonts w:cs="Arial"/>
+          <w:sz w:val="36"/>
+          <w:szCs w:val="36"/>
+        </w:rPr>
+        <w:t>- The</w:t>
       </w:r>
       <w:r>
         <w:rPr>
@@ -145,7 +161,7 @@
                     </pic:cNvPicPr>
                   </pic:nvPicPr>
                   <pic:blipFill>
-                    <a:blip r:embed="rId8">
+                    <a:blip r:embed="rId10">
                       <a:extLst>
                         <a:ext uri="{28A0092B-C50C-407E-A947-70E740481C1C}">
                           <a14:useLocalDpi xmlns:a14="http://schemas.microsoft.com/office/drawing/2010/main" val="0"/>
@@ -368,7 +384,7 @@
               </wp:anchor>
             </w:drawing>
           </mc:Choice>
-          <mc:Fallback>
+          <mc:Fallback xmlns:w16cid="http://schemas.microsoft.com/office/word/2016/wordml/cid" xmlns:am3d="http://schemas.microsoft.com/office/drawing/2017/model3d" xmlns:aink="http://schemas.microsoft.com/office/drawing/2016/ink" xmlns:cx8="http://schemas.microsoft.com/office/drawing/2016/5/14/chartex" xmlns:cx7="http://schemas.microsoft.com/office/drawing/2016/5/13/chartex" xmlns:cx6="http://schemas.microsoft.com/office/drawing/2016/5/12/chartex" xmlns:cx5="http://schemas.microsoft.com/office/drawing/2016/5/11/chartex" xmlns:cx4="http://schemas.microsoft.com/office/drawing/2016/5/10/chartex" xmlns:cx3="http://schemas.microsoft.com/office/drawing/2016/5/9/chartex" xmlns:cx2="http://schemas.microsoft.com/office/drawing/2015/10/21/chartex">
             <w:pict>
               <v:rect w14:anchorId="3A67C1F2" id="Rectangle 2" o:spid="_x0000_s1026" style="position:absolute;left:0;text-align:left;margin-left:-366.8pt;margin-top:407.1pt;width:792.2pt;height:28.45pt;rotation:-90;z-index:-251658240;visibility:visible;mso-wrap-style:square;mso-width-percent:300;mso-height-percent:1000;mso-wrap-distance-left:9pt;mso-wrap-distance-top:0;mso-wrap-distance-right:9pt;mso-wrap-distance-bottom:0;mso-position-horizontal:absolute;mso-position-horizontal-relative:page;mso-position-vertical:absolute;mso-position-vertical-relative:page;mso-width-percent:300;mso-height-percent:1000;mso-width-relative:page;mso-height-relative:page;v-text-anchor:middle" o:gfxdata="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" o:allowincell="f" fillcolor="white [3212]" strokecolor="white [3212]" strokeweight="1pt">
                 <v:fill opacity="52428f"/>
@@ -431,7 +447,7 @@
           <w:szCs w:val="28"/>
         </w:rPr>
       </w:pPr>
-      <w:bookmarkStart w:id="2" w:name="_Toc337663907"/>
+      <w:bookmarkStart w:id="3" w:name="_Toc337663907"/>
     </w:p>
     <w:p>
       <w:pPr>
@@ -493,7 +509,7 @@
         </w:rPr>
       </w:pPr>
     </w:p>
-    <w:bookmarkEnd w:id="2"/>
+    <w:bookmarkEnd w:id="3"/>
     <w:p>
       <w:pPr>
         <w:ind w:right="300"/>
@@ -714,7 +730,7 @@
     </w:p>
     <w:p>
       <w:pPr>
-        <w:pStyle w:val="Kop1"/>
+        <w:pStyle w:val="Heading1"/>
         <w:numPr>
           <w:ilvl w:val="0"/>
           <w:numId w:val="0"/>
@@ -725,12 +741,12 @@
           <w:szCs w:val="28"/>
         </w:rPr>
       </w:pPr>
-      <w:bookmarkStart w:id="3" w:name="_Toc30968837"/>
+      <w:bookmarkStart w:id="4" w:name="_Toc30968837"/>
       <w:r>
         <w:lastRenderedPageBreak/>
         <w:t>Documenthistorie</w:t>
       </w:r>
-      <w:bookmarkEnd w:id="3"/>
+      <w:bookmarkEnd w:id="4"/>
     </w:p>
     <w:p>
       <w:pPr>
@@ -741,7 +757,7 @@
     </w:p>
     <w:tbl>
       <w:tblPr>
-        <w:tblStyle w:val="Tabelraster"/>
+        <w:tblStyle w:val="TableGrid"/>
         <w:tblW w:w="0" w:type="auto"/>
         <w:tblLayout w:type="fixed"/>
         <w:tblLook w:val="04A0" w:firstRow="1" w:lastRow="0" w:firstColumn="1" w:lastColumn="0" w:noHBand="0" w:noVBand="1"/>
@@ -1994,7 +2010,7 @@
     </w:p>
     <w:p>
       <w:pPr>
-        <w:pStyle w:val="Kop1"/>
+        <w:pStyle w:val="Heading1"/>
         <w:numPr>
           <w:ilvl w:val="0"/>
           <w:numId w:val="0"/>
@@ -2005,7 +2021,8 @@
           <w:szCs w:val="22"/>
         </w:rPr>
       </w:pPr>
-      <w:bookmarkStart w:id="4" w:name="_Toc30968838"/>
+      <w:bookmarkStart w:id="5" w:name="_Toc30968838"/>
+      <w:commentRangeStart w:id="6"/>
       <w:r>
         <w:rPr>
           <w:rFonts w:cs="Arial"/>
@@ -2014,7 +2031,16 @@
         <w:lastRenderedPageBreak/>
         <w:t>Samenvatting</w:t>
       </w:r>
-      <w:bookmarkEnd w:id="4"/>
+      <w:bookmarkEnd w:id="5"/>
+      <w:commentRangeEnd w:id="6"/>
+      <w:r>
+        <w:rPr>
+          <w:rStyle w:val="CommentReference"/>
+          <w:b w:val="0"/>
+          <w:caps w:val="0"/>
+        </w:rPr>
+        <w:commentReference w:id="6"/>
+      </w:r>
     </w:p>
     <w:p>
       <w:pPr>
@@ -2286,7 +2312,7 @@
     </w:p>
     <w:p>
       <w:pPr>
-        <w:pStyle w:val="Lijstalinea"/>
+        <w:pStyle w:val="ListParagraph"/>
         <w:numPr>
           <w:ilvl w:val="0"/>
           <w:numId w:val="5"/>
@@ -2353,7 +2379,7 @@
     </w:p>
     <w:p>
       <w:pPr>
-        <w:pStyle w:val="Lijstalinea"/>
+        <w:pStyle w:val="ListParagraph"/>
         <w:numPr>
           <w:ilvl w:val="0"/>
           <w:numId w:val="5"/>
@@ -2406,7 +2432,7 @@
     </w:p>
     <w:p>
       <w:pPr>
-        <w:pStyle w:val="Lijstalinea"/>
+        <w:pStyle w:val="ListParagraph"/>
         <w:numPr>
           <w:ilvl w:val="0"/>
           <w:numId w:val="5"/>
@@ -3020,7 +3046,7 @@
     </w:p>
     <w:p>
       <w:pPr>
-        <w:pStyle w:val="Lijstalinea"/>
+        <w:pStyle w:val="ListParagraph"/>
         <w:numPr>
           <w:ilvl w:val="0"/>
           <w:numId w:val="6"/>
@@ -3080,7 +3106,7 @@
     </w:p>
     <w:p>
       <w:pPr>
-        <w:pStyle w:val="Lijstalinea"/>
+        <w:pStyle w:val="ListParagraph"/>
         <w:numPr>
           <w:ilvl w:val="0"/>
           <w:numId w:val="6"/>
@@ -3140,7 +3166,7 @@
     </w:p>
     <w:p>
       <w:pPr>
-        <w:pStyle w:val="Lijstalinea"/>
+        <w:pStyle w:val="ListParagraph"/>
         <w:numPr>
           <w:ilvl w:val="0"/>
           <w:numId w:val="6"/>
@@ -3255,7 +3281,7 @@
     </w:p>
     <w:p>
       <w:pPr>
-        <w:pStyle w:val="Lijstalinea"/>
+        <w:pStyle w:val="ListParagraph"/>
         <w:numPr>
           <w:ilvl w:val="0"/>
           <w:numId w:val="6"/>
@@ -3308,7 +3334,7 @@
     </w:p>
     <w:p>
       <w:pPr>
-        <w:pStyle w:val="Lijstalinea"/>
+        <w:pStyle w:val="ListParagraph"/>
         <w:numPr>
           <w:ilvl w:val="0"/>
           <w:numId w:val="7"/>
@@ -3389,7 +3415,7 @@
     </w:p>
     <w:p>
       <w:pPr>
-        <w:pStyle w:val="Lijstalinea"/>
+        <w:pStyle w:val="ListParagraph"/>
         <w:numPr>
           <w:ilvl w:val="0"/>
           <w:numId w:val="7"/>
@@ -3463,7 +3489,7 @@
     </w:p>
     <w:p>
       <w:pPr>
-        <w:pStyle w:val="Lijstalinea"/>
+        <w:pStyle w:val="ListParagraph"/>
         <w:numPr>
           <w:ilvl w:val="0"/>
           <w:numId w:val="7"/>
@@ -3530,7 +3556,7 @@
     </w:p>
     <w:p>
       <w:pPr>
-        <w:pStyle w:val="Lijstalinea"/>
+        <w:pStyle w:val="ListParagraph"/>
         <w:numPr>
           <w:ilvl w:val="0"/>
           <w:numId w:val="7"/>
@@ -3735,7 +3761,7 @@
     </w:p>
     <w:p>
       <w:pPr>
-        <w:pStyle w:val="Lijstalinea"/>
+        <w:pStyle w:val="ListParagraph"/>
         <w:numPr>
           <w:ilvl w:val="0"/>
           <w:numId w:val="8"/>
@@ -3788,7 +3814,7 @@
     </w:p>
     <w:p>
       <w:pPr>
-        <w:pStyle w:val="Lijstalinea"/>
+        <w:pStyle w:val="ListParagraph"/>
         <w:numPr>
           <w:ilvl w:val="0"/>
           <w:numId w:val="8"/>
@@ -3866,7 +3892,7 @@
     </w:p>
     <w:p>
       <w:pPr>
-        <w:pStyle w:val="Lijstalinea"/>
+        <w:pStyle w:val="ListParagraph"/>
         <w:numPr>
           <w:ilvl w:val="0"/>
           <w:numId w:val="8"/>
@@ -3916,6 +3942,7 @@
         </w:rPr>
         <w:t xml:space="preserve">Simulatiesysteem </w:t>
       </w:r>
+      <w:commentRangeStart w:id="7"/>
       <w:r>
         <w:rPr>
           <w:rFonts w:cs="Arial"/>
@@ -3923,263 +3950,12 @@
         </w:rPr>
         <w:t>informatie</w:t>
       </w:r>
-      <w:r>
-        <w:rPr>
-          <w:rFonts w:cs="Arial"/>
-          <w:szCs w:val="22"/>
-        </w:rPr>
-        <w:br w:type="page"/>
-      </w:r>
-    </w:p>
-    <w:p>
-      <w:pPr>
-        <w:pStyle w:val="Kop1"/>
-        <w:numPr>
-          <w:ilvl w:val="0"/>
-          <w:numId w:val="0"/>
-        </w:numPr>
-        <w:rPr>
-          <w:rFonts w:cs="Arial"/>
-          <w:szCs w:val="22"/>
-        </w:rPr>
-      </w:pPr>
-      <w:bookmarkStart w:id="5" w:name="_Toc30968839"/>
-      <w:r>
-        <w:rPr>
-          <w:rFonts w:cs="Arial"/>
-          <w:szCs w:val="22"/>
-        </w:rPr>
-        <w:lastRenderedPageBreak/>
-        <w:t>Voorwoord</w:t>
-      </w:r>
-      <w:bookmarkEnd w:id="5"/>
-    </w:p>
-    <w:p/>
-    <w:p>
-      <w:r>
-        <w:t>Ik ben Alwin Rodewijk</w:t>
-      </w:r>
-      <w:r>
-        <w:t>,</w:t>
-      </w:r>
-      <w:r>
-        <w:t xml:space="preserve"> een enthousiaste hardware engineer met een interesse in programmeren. Tijdens dit project heb ik met gefocust op de </w:t>
-      </w:r>
-      <w:r>
-        <w:t>architectuur</w:t>
-      </w:r>
-      <w:r>
-        <w:t xml:space="preserve"> en de vormgeving daarvan</w:t>
-      </w:r>
-      <w:r>
-        <w:t xml:space="preserve">. </w:t>
-      </w:r>
-    </w:p>
-    <w:p>
-      <w:r>
-        <w:t xml:space="preserve">Mijn voorkennis </w:t>
-      </w:r>
-      <w:r>
-        <w:t>heb ik opgedaan tijdens</w:t>
-      </w:r>
-      <w:r>
-        <w:t xml:space="preserve"> hobby projecten waarin ik Arduino als mijn besturingsplatform </w:t>
-      </w:r>
-      <w:r>
-        <w:t xml:space="preserve">heb </w:t>
-      </w:r>
-      <w:r>
-        <w:t>gebruik</w:t>
-      </w:r>
-      <w:r>
-        <w:t>t</w:t>
-      </w:r>
-      <w:r>
-        <w:t xml:space="preserve">. Als hardware engineer kom ik niet vaak in aanraking met het schrijven van software. </w:t>
-      </w:r>
-      <w:r>
-        <w:t>Daarentegen</w:t>
-      </w:r>
-      <w:r>
-        <w:t xml:space="preserve"> </w:t>
-      </w:r>
-      <w:r>
-        <w:t xml:space="preserve">programmeer </w:t>
-      </w:r>
-      <w:r>
-        <w:t xml:space="preserve">ik scripts om mijn werk te automatiseren of </w:t>
-      </w:r>
-      <w:r>
-        <w:t xml:space="preserve">ondersteunen </w:t>
-      </w:r>
-      <w:r>
-        <w:t>wanneer ik hiertoe de mogelijkheid zie. Zowel de Arduino projecten als de scripts zijn simpel, kort en missen structuur.</w:t>
-      </w:r>
-    </w:p>
-    <w:p>
-      <w:r>
-        <w:t xml:space="preserve">Tijdens dit project heb ik geleerd om </w:t>
-      </w:r>
-      <w:r>
-        <w:t xml:space="preserve">het </w:t>
-      </w:r>
-      <w:r>
-        <w:rPr>
-          <w:i/>
-          <w:iCs/>
-        </w:rPr>
-        <w:t>design pat</w:t>
-      </w:r>
-      <w:r>
-        <w:rPr>
-          <w:i/>
-          <w:iCs/>
-        </w:rPr>
-        <w:t>t</w:t>
-      </w:r>
-      <w:r>
-        <w:rPr>
-          <w:i/>
-          <w:iCs/>
-        </w:rPr>
-        <w:t>ern</w:t>
-      </w:r>
-      <w:r>
-        <w:t xml:space="preserve"> de</w:t>
-      </w:r>
-      <w:r>
-        <w:t xml:space="preserve"> </w:t>
-      </w:r>
-      <w:r>
-        <w:rPr>
-          <w:i/>
-          <w:iCs/>
-        </w:rPr>
-        <w:t>finite</w:t>
-      </w:r>
-      <w:r>
-        <w:t xml:space="preserve"> </w:t>
-      </w:r>
-      <w:r>
-        <w:rPr>
-          <w:i/>
-          <w:iCs/>
-        </w:rPr>
-        <w:t>state machine</w:t>
-      </w:r>
-      <w:r>
-        <w:t xml:space="preserve"> te gebruiken voor het schrijven van gestructureerde code.</w:t>
-      </w:r>
-      <w:r>
-        <w:t xml:space="preserve"> Ik </w:t>
-      </w:r>
-      <w:r>
-        <w:t>zie hier de meerwaarde van in voor het programmeren</w:t>
-      </w:r>
-      <w:r>
-        <w:t xml:space="preserve"> van grotere </w:t>
-      </w:r>
-      <w:r>
-        <w:t>softwareprojecten</w:t>
-      </w:r>
-      <w:r>
-        <w:t xml:space="preserve">. </w:t>
-      </w:r>
-      <w:r>
-        <w:t>Voor d</w:t>
-      </w:r>
-      <w:r>
-        <w:t>it project</w:t>
-      </w:r>
-      <w:r>
-        <w:t>, bijvoorbeeld</w:t>
-      </w:r>
-      <w:r>
-        <w:t xml:space="preserve">, </w:t>
-      </w:r>
-      <w:r>
-        <w:t xml:space="preserve">was </w:t>
-      </w:r>
-      <w:r>
-        <w:t xml:space="preserve">de hardware </w:t>
-      </w:r>
-      <w:r>
-        <w:t xml:space="preserve">al eerder </w:t>
-      </w:r>
-      <w:r>
-        <w:t>af</w:t>
-      </w:r>
-      <w:r>
-        <w:t xml:space="preserve">, maar er was structuur voor </w:t>
-      </w:r>
-      <w:r>
-        <w:t xml:space="preserve">de software </w:t>
-      </w:r>
-      <w:r>
-        <w:t>vereist om deze te kunnen programmeren</w:t>
-      </w:r>
-      <w:r>
-        <w:t xml:space="preserve">. Het gebruik van een </w:t>
-      </w:r>
-      <w:r>
-        <w:rPr>
-          <w:i/>
-          <w:iCs/>
-        </w:rPr>
-        <w:t>finite</w:t>
-      </w:r>
-      <w:r>
-        <w:t xml:space="preserve"> </w:t>
-      </w:r>
-      <w:r>
-        <w:rPr>
-          <w:i/>
-          <w:iCs/>
-        </w:rPr>
-        <w:t>state machine</w:t>
-      </w:r>
-      <w:r>
-        <w:t xml:space="preserve"> heeft mij geholpen om dit project</w:t>
-      </w:r>
-      <w:r>
-        <w:t xml:space="preserve"> overzichtelijke te programmeren</w:t>
-      </w:r>
-      <w:r>
-        <w:t xml:space="preserve">. </w:t>
-      </w:r>
-      <w:r>
-        <w:t xml:space="preserve">Nu kan ik </w:t>
-      </w:r>
-      <w:r>
-        <w:t>grote</w:t>
-      </w:r>
-      <w:r>
-        <w:t>re</w:t>
-      </w:r>
-      <w:r>
-        <w:t xml:space="preserve"> </w:t>
-      </w:r>
-      <w:r>
-        <w:t>softwareprojecten</w:t>
-      </w:r>
-      <w:r>
-        <w:t xml:space="preserve"> </w:t>
-      </w:r>
-      <w:r>
-        <w:t>overzichtelijk houde</w:t>
-      </w:r>
-      <w:r>
-        <w:t>n</w:t>
-      </w:r>
-      <w:r>
-        <w:t>.</w:t>
-      </w:r>
-    </w:p>
-    <w:p/>
-    <w:p/>
-    <w:p>
-      <w:r>
-        <w:t>Alwin Rodewijk</w:t>
+      <w:commentRangeEnd w:id="7"/>
+      <w:r>
+        <w:rPr>
+          <w:rStyle w:val="CommentReference"/>
+        </w:rPr>
+        <w:commentReference w:id="7"/>
       </w:r>
     </w:p>
     <w:p>
@@ -4222,6 +3998,274 @@
           <w:szCs w:val="22"/>
         </w:rPr>
       </w:pPr>
+      <w:r>
+        <w:rPr>
+          <w:rFonts w:cs="Arial"/>
+          <w:szCs w:val="22"/>
+        </w:rPr>
+        <w:br w:type="page"/>
+      </w:r>
+    </w:p>
+    <w:p>
+      <w:pPr>
+        <w:pStyle w:val="Heading1"/>
+        <w:numPr>
+          <w:ilvl w:val="0"/>
+          <w:numId w:val="0"/>
+        </w:numPr>
+        <w:rPr>
+          <w:rFonts w:cs="Arial"/>
+          <w:szCs w:val="22"/>
+        </w:rPr>
+      </w:pPr>
+      <w:bookmarkStart w:id="8" w:name="_Toc30968839"/>
+      <w:commentRangeStart w:id="9"/>
+      <w:r>
+        <w:rPr>
+          <w:rFonts w:cs="Arial"/>
+          <w:szCs w:val="22"/>
+        </w:rPr>
+        <w:lastRenderedPageBreak/>
+        <w:t>Voorwoord</w:t>
+      </w:r>
+      <w:bookmarkEnd w:id="8"/>
+      <w:commentRangeEnd w:id="9"/>
+      <w:r>
+        <w:rPr>
+          <w:rStyle w:val="CommentReference"/>
+          <w:b w:val="0"/>
+          <w:caps w:val="0"/>
+        </w:rPr>
+        <w:commentReference w:id="9"/>
+      </w:r>
+    </w:p>
+    <w:p/>
+    <w:p>
+      <w:r>
+        <w:t>Ik ben Alwin Rodewijk</w:t>
+      </w:r>
+      <w:r>
+        <w:t>,</w:t>
+      </w:r>
+      <w:r>
+        <w:t xml:space="preserve"> een enthousiaste hardware engineer met een interesse in programmeren. Tijdens dit project heb ik met gefocust op de </w:t>
+      </w:r>
+      <w:r>
+        <w:t>architectuur</w:t>
+      </w:r>
+      <w:r>
+        <w:t xml:space="preserve"> en de vormgeving daarvan</w:t>
+      </w:r>
+      <w:r>
+        <w:t xml:space="preserve">. </w:t>
+      </w:r>
+    </w:p>
+    <w:p>
+      <w:r>
+        <w:t xml:space="preserve">Mijn voorkennis </w:t>
+      </w:r>
+      <w:r>
+        <w:t>heb ik opgedaan tijdens</w:t>
+      </w:r>
+      <w:r>
+        <w:t xml:space="preserve"> hobby projecten waarin ik Arduino als mijn besturingsplatform </w:t>
+      </w:r>
+      <w:r>
+        <w:t xml:space="preserve">heb </w:t>
+      </w:r>
+      <w:r>
+        <w:t>gebruik</w:t>
+      </w:r>
+      <w:r>
+        <w:t>t</w:t>
+      </w:r>
+      <w:r>
+        <w:t xml:space="preserve">. Als hardware engineer kom ik niet vaak in aanraking met het schrijven van software. </w:t>
+      </w:r>
+      <w:r>
+        <w:t>Daarentegen</w:t>
+      </w:r>
+      <w:r>
+        <w:t xml:space="preserve"> </w:t>
+      </w:r>
+      <w:r>
+        <w:t xml:space="preserve">programmeer </w:t>
+      </w:r>
+      <w:r>
+        <w:t xml:space="preserve">ik scripts om mijn werk te automatiseren of </w:t>
+      </w:r>
+      <w:r>
+        <w:t xml:space="preserve">ondersteunen </w:t>
+      </w:r>
+      <w:r>
+        <w:t>wanneer ik hiertoe de mogelijkheid zie. Zowel de Arduino projecten als de scripts zijn simpel, kort en missen structuur.</w:t>
+      </w:r>
+    </w:p>
+    <w:p>
+      <w:r>
+        <w:t xml:space="preserve">Tijdens dit project heb ik geleerd om </w:t>
+      </w:r>
+      <w:r>
+        <w:t xml:space="preserve">het </w:t>
+      </w:r>
+      <w:r>
+        <w:rPr>
+          <w:i/>
+          <w:iCs/>
+        </w:rPr>
+        <w:t>design pat</w:t>
+      </w:r>
+      <w:r>
+        <w:rPr>
+          <w:i/>
+          <w:iCs/>
+        </w:rPr>
+        <w:t>t</w:t>
+      </w:r>
+      <w:r>
+        <w:rPr>
+          <w:i/>
+          <w:iCs/>
+        </w:rPr>
+        <w:t>ern</w:t>
+      </w:r>
+      <w:r>
+        <w:t xml:space="preserve"> de</w:t>
+      </w:r>
+      <w:r>
+        <w:t xml:space="preserve"> </w:t>
+      </w:r>
+      <w:r>
+        <w:rPr>
+          <w:i/>
+          <w:iCs/>
+        </w:rPr>
+        <w:t>finite</w:t>
+      </w:r>
+      <w:r>
+        <w:t xml:space="preserve"> </w:t>
+      </w:r>
+      <w:r>
+        <w:rPr>
+          <w:i/>
+          <w:iCs/>
+        </w:rPr>
+        <w:t>state machine</w:t>
+      </w:r>
+      <w:r>
+        <w:t xml:space="preserve"> te gebruiken voor het schrijven van gestructureerde code.</w:t>
+      </w:r>
+      <w:r>
+        <w:t xml:space="preserve"> Ik </w:t>
+      </w:r>
+      <w:r>
+        <w:t>zie hier de meerwaarde van in voor het programmeren</w:t>
+      </w:r>
+      <w:r>
+        <w:t xml:space="preserve"> van grotere </w:t>
+      </w:r>
+      <w:r>
+        <w:t>softwareprojecten</w:t>
+      </w:r>
+      <w:r>
+        <w:t xml:space="preserve">. </w:t>
+      </w:r>
+      <w:r>
+        <w:t>Voor d</w:t>
+      </w:r>
+      <w:r>
+        <w:t>it project</w:t>
+      </w:r>
+      <w:r>
+        <w:t>, bijvoorbeeld</w:t>
+      </w:r>
+      <w:r>
+        <w:t xml:space="preserve">, </w:t>
+      </w:r>
+      <w:r>
+        <w:t xml:space="preserve">was </w:t>
+      </w:r>
+      <w:r>
+        <w:t xml:space="preserve">de hardware </w:t>
+      </w:r>
+      <w:r>
+        <w:t xml:space="preserve">al eerder </w:t>
+      </w:r>
+      <w:r>
+        <w:t>af</w:t>
+      </w:r>
+      <w:r>
+        <w:t xml:space="preserve">, maar er was structuur voor </w:t>
+      </w:r>
+      <w:r>
+        <w:t xml:space="preserve">de software </w:t>
+      </w:r>
+      <w:r>
+        <w:t>vereist om deze te kunnen programmeren</w:t>
+      </w:r>
+      <w:r>
+        <w:t xml:space="preserve">. Het gebruik van een </w:t>
+      </w:r>
+      <w:r>
+        <w:rPr>
+          <w:i/>
+          <w:iCs/>
+        </w:rPr>
+        <w:t>finite</w:t>
+      </w:r>
+      <w:r>
+        <w:t xml:space="preserve"> </w:t>
+      </w:r>
+      <w:r>
+        <w:rPr>
+          <w:i/>
+          <w:iCs/>
+        </w:rPr>
+        <w:t>state machine</w:t>
+      </w:r>
+      <w:r>
+        <w:t xml:space="preserve"> heeft mij geholpen om dit project</w:t>
+      </w:r>
+      <w:r>
+        <w:t xml:space="preserve"> overzichtelijke te programmeren</w:t>
+      </w:r>
+      <w:r>
+        <w:t xml:space="preserve">. </w:t>
+      </w:r>
+      <w:r>
+        <w:t xml:space="preserve">Nu kan ik </w:t>
+      </w:r>
+      <w:r>
+        <w:t>grote</w:t>
+      </w:r>
+      <w:r>
+        <w:t>re</w:t>
+      </w:r>
+      <w:r>
+        <w:t xml:space="preserve"> </w:t>
+      </w:r>
+      <w:r>
+        <w:t>softwareprojecten</w:t>
+      </w:r>
+      <w:r>
+        <w:t xml:space="preserve"> </w:t>
+      </w:r>
+      <w:r>
+        <w:t>overzichtelijk houde</w:t>
+      </w:r>
+      <w:r>
+        <w:t>n</w:t>
+      </w:r>
+      <w:r>
+        <w:t>.</w:t>
+      </w:r>
+    </w:p>
+    <w:p/>
+    <w:p/>
+    <w:p>
+      <w:r>
+        <w:t>Alwin Rodewijk</w:t>
+      </w:r>
     </w:p>
     <w:p>
       <w:pPr>
@@ -4266,23 +4310,6 @@
     </w:p>
     <w:p>
       <w:pPr>
-        <w:widowControl/>
-        <w:jc w:val="left"/>
-        <w:rPr>
-          <w:rFonts w:cs="Arial"/>
-          <w:szCs w:val="22"/>
-        </w:rPr>
-      </w:pPr>
-      <w:r>
-        <w:rPr>
-          <w:rFonts w:cs="Arial"/>
-          <w:szCs w:val="22"/>
-        </w:rPr>
-        <w:br w:type="page"/>
-      </w:r>
-    </w:p>
-    <w:p>
-      <w:pPr>
         <w:tabs>
           <w:tab w:val="left" w:pos="-1440"/>
           <w:tab w:val="left" w:pos="-720"/>
@@ -4324,18 +4351,76 @@
     </w:p>
     <w:p>
       <w:pPr>
-        <w:pStyle w:val="Kop1"/>
+        <w:widowControl/>
+        <w:jc w:val="left"/>
+        <w:rPr>
+          <w:rFonts w:cs="Arial"/>
+          <w:szCs w:val="22"/>
+        </w:rPr>
+      </w:pPr>
+      <w:r>
+        <w:rPr>
+          <w:rFonts w:cs="Arial"/>
+          <w:szCs w:val="22"/>
+        </w:rPr>
+        <w:br w:type="page"/>
+      </w:r>
+    </w:p>
+    <w:p>
+      <w:pPr>
+        <w:tabs>
+          <w:tab w:val="left" w:pos="-1440"/>
+          <w:tab w:val="left" w:pos="-720"/>
+          <w:tab w:val="left" w:pos="0"/>
+          <w:tab w:val="left" w:pos="720"/>
+          <w:tab w:val="left" w:pos="1360"/>
+          <w:tab w:val="left" w:pos="1944"/>
+          <w:tab w:val="left" w:pos="2527"/>
+          <w:tab w:val="left" w:pos="3110"/>
+          <w:tab w:val="left" w:pos="3693"/>
+          <w:tab w:val="left" w:pos="4276"/>
+          <w:tab w:val="left" w:pos="4860"/>
+          <w:tab w:val="left" w:pos="5443"/>
+          <w:tab w:val="left" w:pos="6026"/>
+          <w:tab w:val="left" w:pos="6609"/>
+          <w:tab w:val="left" w:pos="7192"/>
+          <w:tab w:val="left" w:pos="7776"/>
+          <w:tab w:val="left" w:pos="8359"/>
+          <w:tab w:val="left" w:pos="8942"/>
+          <w:tab w:val="left" w:pos="9525"/>
+          <w:tab w:val="left" w:pos="10108"/>
+          <w:tab w:val="left" w:pos="10692"/>
+          <w:tab w:val="left" w:pos="11275"/>
+          <w:tab w:val="left" w:pos="11858"/>
+          <w:tab w:val="left" w:pos="12441"/>
+          <w:tab w:val="left" w:pos="13024"/>
+          <w:tab w:val="left" w:pos="13608"/>
+          <w:tab w:val="left" w:pos="14191"/>
+          <w:tab w:val="left" w:pos="14774"/>
+          <w:tab w:val="left" w:pos="15357"/>
+          <w:tab w:val="left" w:pos="15940"/>
+        </w:tabs>
+        <w:suppressAutoHyphens/>
+        <w:rPr>
+          <w:rFonts w:cs="Arial"/>
+          <w:szCs w:val="22"/>
+        </w:rPr>
+      </w:pPr>
+    </w:p>
+    <w:p>
+      <w:pPr>
+        <w:pStyle w:val="Heading1"/>
         <w:numPr>
           <w:ilvl w:val="0"/>
           <w:numId w:val="0"/>
         </w:numPr>
         <w:ind w:left="360" w:hanging="360"/>
       </w:pPr>
-      <w:bookmarkStart w:id="6" w:name="_Toc30968840"/>
+      <w:bookmarkStart w:id="10" w:name="_Toc30968840"/>
       <w:r>
         <w:t>Inhoudsopgave</w:t>
       </w:r>
-      <w:bookmarkEnd w:id="6"/>
+      <w:bookmarkEnd w:id="10"/>
     </w:p>
     <w:sdt>
       <w:sdtPr>
@@ -4363,7 +4448,7 @@
       <w:sdtContent>
         <w:p>
           <w:pPr>
-            <w:pStyle w:val="Kopvaninhoudsopgave"/>
+            <w:pStyle w:val="TOCHeading"/>
             <w:tabs>
               <w:tab w:val="left" w:pos="285"/>
               <w:tab w:val="left" w:pos="2554"/>
@@ -4377,7 +4462,7 @@
         </w:p>
         <w:p>
           <w:pPr>
-            <w:pStyle w:val="Inhopg10"/>
+            <w:pStyle w:val="TOC1"/>
             <w:tabs>
               <w:tab w:val="right" w:leader="dot" w:pos="9322"/>
             </w:tabs>
@@ -4466,7 +4551,7 @@
         </w:p>
         <w:p>
           <w:pPr>
-            <w:pStyle w:val="Inhopg10"/>
+            <w:pStyle w:val="TOC1"/>
             <w:tabs>
               <w:tab w:val="right" w:leader="dot" w:pos="9322"/>
             </w:tabs>
@@ -4538,7 +4623,7 @@
         </w:p>
         <w:p>
           <w:pPr>
-            <w:pStyle w:val="Inhopg10"/>
+            <w:pStyle w:val="TOC1"/>
             <w:tabs>
               <w:tab w:val="right" w:leader="dot" w:pos="9322"/>
             </w:tabs>
@@ -4610,7 +4695,7 @@
         </w:p>
         <w:p>
           <w:pPr>
-            <w:pStyle w:val="Inhopg10"/>
+            <w:pStyle w:val="TOC1"/>
             <w:tabs>
               <w:tab w:val="right" w:leader="dot" w:pos="9322"/>
             </w:tabs>
@@ -4681,7 +4766,7 @@
         </w:p>
         <w:p>
           <w:pPr>
-            <w:pStyle w:val="Inhopg10"/>
+            <w:pStyle w:val="TOC1"/>
             <w:tabs>
               <w:tab w:val="left" w:pos="480"/>
               <w:tab w:val="right" w:leader="dot" w:pos="9322"/>
@@ -4771,7 +4856,7 @@
         </w:p>
         <w:p>
           <w:pPr>
-            <w:pStyle w:val="Inhopg10"/>
+            <w:pStyle w:val="TOC1"/>
             <w:tabs>
               <w:tab w:val="left" w:pos="480"/>
               <w:tab w:val="right" w:leader="dot" w:pos="9322"/>
@@ -4861,7 +4946,7 @@
         </w:p>
         <w:p>
           <w:pPr>
-            <w:pStyle w:val="Inhopg20"/>
+            <w:pStyle w:val="TOC2"/>
             <w:tabs>
               <w:tab w:val="left" w:pos="960"/>
               <w:tab w:val="right" w:leader="dot" w:pos="9322"/>
@@ -4951,7 +5036,7 @@
         </w:p>
         <w:p>
           <w:pPr>
-            <w:pStyle w:val="Inhopg20"/>
+            <w:pStyle w:val="TOC2"/>
             <w:tabs>
               <w:tab w:val="left" w:pos="960"/>
               <w:tab w:val="right" w:leader="dot" w:pos="9322"/>
@@ -5041,7 +5126,7 @@
         </w:p>
         <w:p>
           <w:pPr>
-            <w:pStyle w:val="Inhopg20"/>
+            <w:pStyle w:val="TOC2"/>
             <w:tabs>
               <w:tab w:val="left" w:pos="960"/>
               <w:tab w:val="right" w:leader="dot" w:pos="9322"/>
@@ -5131,7 +5216,7 @@
         </w:p>
         <w:p>
           <w:pPr>
-            <w:pStyle w:val="Inhopg20"/>
+            <w:pStyle w:val="TOC2"/>
             <w:tabs>
               <w:tab w:val="left" w:pos="960"/>
               <w:tab w:val="right" w:leader="dot" w:pos="9322"/>
@@ -5221,7 +5306,7 @@
         </w:p>
         <w:p>
           <w:pPr>
-            <w:pStyle w:val="Inhopg10"/>
+            <w:pStyle w:val="TOC1"/>
             <w:tabs>
               <w:tab w:val="left" w:pos="480"/>
               <w:tab w:val="right" w:leader="dot" w:pos="9322"/>
@@ -5311,7 +5396,7 @@
         </w:p>
         <w:p>
           <w:pPr>
-            <w:pStyle w:val="Inhopg20"/>
+            <w:pStyle w:val="TOC2"/>
             <w:tabs>
               <w:tab w:val="left" w:pos="960"/>
               <w:tab w:val="right" w:leader="dot" w:pos="9322"/>
@@ -5401,7 +5486,7 @@
         </w:p>
         <w:p>
           <w:pPr>
-            <w:pStyle w:val="Inhopg20"/>
+            <w:pStyle w:val="TOC2"/>
             <w:tabs>
               <w:tab w:val="left" w:pos="960"/>
               <w:tab w:val="right" w:leader="dot" w:pos="9322"/>
@@ -5491,7 +5576,7 @@
         </w:p>
         <w:p>
           <w:pPr>
-            <w:pStyle w:val="Inhopg10"/>
+            <w:pStyle w:val="TOC1"/>
             <w:tabs>
               <w:tab w:val="left" w:pos="480"/>
               <w:tab w:val="right" w:leader="dot" w:pos="9322"/>
@@ -5581,7 +5666,7 @@
         </w:p>
         <w:p>
           <w:pPr>
-            <w:pStyle w:val="Inhopg20"/>
+            <w:pStyle w:val="TOC2"/>
             <w:tabs>
               <w:tab w:val="left" w:pos="960"/>
               <w:tab w:val="right" w:leader="dot" w:pos="9322"/>
@@ -5671,7 +5756,7 @@
         </w:p>
         <w:p>
           <w:pPr>
-            <w:pStyle w:val="Inhopg20"/>
+            <w:pStyle w:val="TOC2"/>
             <w:tabs>
               <w:tab w:val="left" w:pos="960"/>
               <w:tab w:val="right" w:leader="dot" w:pos="9322"/>
@@ -5761,7 +5846,7 @@
         </w:p>
         <w:p>
           <w:pPr>
-            <w:pStyle w:val="Inhopg10"/>
+            <w:pStyle w:val="TOC1"/>
             <w:tabs>
               <w:tab w:val="left" w:pos="480"/>
               <w:tab w:val="right" w:leader="dot" w:pos="9322"/>
@@ -5851,7 +5936,7 @@
         </w:p>
         <w:p>
           <w:pPr>
-            <w:pStyle w:val="Inhopg20"/>
+            <w:pStyle w:val="TOC2"/>
             <w:tabs>
               <w:tab w:val="left" w:pos="960"/>
               <w:tab w:val="right" w:leader="dot" w:pos="9322"/>
@@ -5941,7 +6026,7 @@
         </w:p>
         <w:p>
           <w:pPr>
-            <w:pStyle w:val="Inhopg20"/>
+            <w:pStyle w:val="TOC2"/>
             <w:tabs>
               <w:tab w:val="left" w:pos="960"/>
               <w:tab w:val="right" w:leader="dot" w:pos="9322"/>
@@ -6031,7 +6116,7 @@
         </w:p>
         <w:p>
           <w:pPr>
-            <w:pStyle w:val="Inhopg10"/>
+            <w:pStyle w:val="TOC1"/>
             <w:tabs>
               <w:tab w:val="right" w:leader="dot" w:pos="9322"/>
             </w:tabs>
@@ -6102,7 +6187,7 @@
         </w:p>
         <w:p>
           <w:pPr>
-            <w:pStyle w:val="Inhopg10"/>
+            <w:pStyle w:val="TOC1"/>
             <w:tabs>
               <w:tab w:val="right" w:leader="dot" w:pos="9322"/>
             </w:tabs>
@@ -6286,7 +6371,7 @@
     </w:p>
     <w:p>
       <w:pPr>
-        <w:pStyle w:val="Kop1"/>
+        <w:pStyle w:val="Heading1"/>
         <w:tabs>
           <w:tab w:val="num" w:pos="851"/>
         </w:tabs>
@@ -6295,10 +6380,10 @@
           <w:szCs w:val="22"/>
         </w:rPr>
       </w:pPr>
-      <w:bookmarkStart w:id="7" w:name="_Toc13217309"/>
-      <w:bookmarkStart w:id="8" w:name="_Toc294532352"/>
-      <w:bookmarkStart w:id="9" w:name="_Toc423094700"/>
-      <w:bookmarkStart w:id="10" w:name="_Toc30968841"/>
+      <w:bookmarkStart w:id="11" w:name="_Toc30968841"/>
+      <w:bookmarkStart w:id="12" w:name="_Toc13217309"/>
+      <w:bookmarkStart w:id="13" w:name="_Toc294532352"/>
+      <w:bookmarkStart w:id="14" w:name="_Toc423094700"/>
       <w:r>
         <w:rPr>
           <w:rFonts w:cs="Arial"/>
@@ -6306,7 +6391,7 @@
         </w:rPr>
         <w:t>Inleiding</w:t>
       </w:r>
-      <w:bookmarkEnd w:id="10"/>
+      <w:bookmarkEnd w:id="11"/>
     </w:p>
     <w:p/>
     <w:p>
@@ -6399,7 +6484,7 @@
     </w:p>
     <w:p>
       <w:pPr>
-        <w:pStyle w:val="Kop1"/>
+        <w:pStyle w:val="Heading1"/>
         <w:tabs>
           <w:tab w:val="num" w:pos="851"/>
         </w:tabs>
@@ -6408,7 +6493,7 @@
           <w:szCs w:val="22"/>
         </w:rPr>
       </w:pPr>
-      <w:bookmarkStart w:id="11" w:name="_Toc30968842"/>
+      <w:bookmarkStart w:id="15" w:name="_Toc30968842"/>
       <w:r>
         <w:rPr>
           <w:rFonts w:cs="Arial"/>
@@ -6417,7 +6502,7 @@
         <w:lastRenderedPageBreak/>
         <w:t>Definitiefase</w:t>
       </w:r>
-      <w:bookmarkEnd w:id="11"/>
+      <w:bookmarkEnd w:id="15"/>
     </w:p>
     <w:p>
       <w:pPr>
@@ -6548,7 +6633,7 @@
     </w:p>
     <w:p>
       <w:pPr>
-        <w:pStyle w:val="Kop2"/>
+        <w:pStyle w:val="Heading2"/>
         <w:tabs>
           <w:tab w:val="num" w:pos="851"/>
         </w:tabs>
@@ -6557,14 +6642,14 @@
           <w:rFonts w:cs="Arial"/>
         </w:rPr>
       </w:pPr>
-      <w:bookmarkStart w:id="12" w:name="_Toc30968843"/>
+      <w:bookmarkStart w:id="16" w:name="_Toc30968843"/>
       <w:r>
         <w:rPr>
           <w:rFonts w:cs="Arial"/>
         </w:rPr>
         <w:t>Kennismaking en doel</w:t>
       </w:r>
-      <w:bookmarkEnd w:id="12"/>
+      <w:bookmarkEnd w:id="16"/>
       <w:r>
         <w:rPr>
           <w:rFonts w:cs="Arial"/>
@@ -6580,8 +6665,6 @@
           <w:szCs w:val="22"/>
         </w:rPr>
       </w:pPr>
-      <w:commentRangeStart w:id="13"/>
-      <w:commentRangeEnd w:id="13"/>
     </w:p>
     <w:p>
       <w:pPr>
@@ -6799,7 +6882,7 @@
     </w:p>
     <w:p>
       <w:pPr>
-        <w:pStyle w:val="Lijstalinea"/>
+        <w:pStyle w:val="ListParagraph"/>
         <w:widowControl/>
         <w:numPr>
           <w:ilvl w:val="0"/>
@@ -6820,7 +6903,7 @@
     </w:p>
     <w:p>
       <w:pPr>
-        <w:pStyle w:val="Lijstalinea"/>
+        <w:pStyle w:val="ListParagraph"/>
         <w:widowControl/>
         <w:numPr>
           <w:ilvl w:val="0"/>
@@ -6841,7 +6924,7 @@
     </w:p>
     <w:p>
       <w:pPr>
-        <w:pStyle w:val="Lijstalinea"/>
+        <w:pStyle w:val="ListParagraph"/>
         <w:widowControl/>
         <w:numPr>
           <w:ilvl w:val="0"/>
@@ -6862,7 +6945,7 @@
     </w:p>
     <w:p>
       <w:pPr>
-        <w:pStyle w:val="Lijstalinea"/>
+        <w:pStyle w:val="ListParagraph"/>
         <w:widowControl/>
         <w:numPr>
           <w:ilvl w:val="0"/>
@@ -6883,7 +6966,7 @@
     </w:p>
     <w:p>
       <w:pPr>
-        <w:pStyle w:val="Lijstalinea"/>
+        <w:pStyle w:val="ListParagraph"/>
         <w:widowControl/>
         <w:numPr>
           <w:ilvl w:val="0"/>
@@ -6924,11 +7007,11 @@
       <w:pPr>
         <w:widowControl/>
       </w:pPr>
-      <w:bookmarkStart w:id="14" w:name="_Ref354909823"/>
+      <w:bookmarkStart w:id="17" w:name="_Ref354909823"/>
     </w:p>
     <w:tbl>
       <w:tblPr>
-        <w:tblStyle w:val="Onopgemaaktetabel4"/>
+        <w:tblStyle w:val="PlainTable4"/>
         <w:tblpPr w:leftFromText="141" w:rightFromText="141" w:vertAnchor="page" w:horzAnchor="page" w:tblpX="733" w:tblpY="7375"/>
         <w:tblW w:w="0" w:type="auto"/>
         <w:tblLook w:val="04A0" w:firstRow="1" w:lastRow="0" w:firstColumn="1" w:lastColumn="0" w:noHBand="0" w:noVBand="1"/>
@@ -6976,7 +7059,7 @@
                           </pic:cNvPicPr>
                         </pic:nvPicPr>
                         <pic:blipFill>
-                          <a:blip r:embed="rId9" cstate="print">
+                          <a:blip r:embed="rId11" cstate="print">
                             <a:extLst>
                               <a:ext uri="{28A0092B-C50C-407E-A947-70E740481C1C}">
                                 <a14:useLocalDpi xmlns:a14="http://schemas.microsoft.com/office/drawing/2010/main" val="0"/>
@@ -7082,7 +7165,7 @@
     </w:p>
     <w:tbl>
       <w:tblPr>
-        <w:tblStyle w:val="Onopgemaaktetabel4"/>
+        <w:tblStyle w:val="PlainTable4"/>
         <w:tblpPr w:leftFromText="141" w:rightFromText="141" w:vertAnchor="page" w:horzAnchor="page" w:tblpX="6613" w:tblpY="7381"/>
         <w:tblW w:w="0" w:type="auto"/>
         <w:tblLook w:val="04A0" w:firstRow="1" w:lastRow="0" w:firstColumn="1" w:lastColumn="0" w:noHBand="0" w:noVBand="1"/>
@@ -7129,7 +7212,7 @@
                           </pic:cNvPicPr>
                         </pic:nvPicPr>
                         <pic:blipFill>
-                          <a:blip r:embed="rId10" cstate="print">
+                          <a:blip r:embed="rId12" cstate="print">
                             <a:extLst>
                               <a:ext uri="{28A0092B-C50C-407E-A947-70E740481C1C}">
                                 <a14:useLocalDpi xmlns:a14="http://schemas.microsoft.com/office/drawing/2010/main" val="0"/>
@@ -7270,7 +7353,7 @@
     </w:p>
     <w:p>
       <w:pPr>
-        <w:pStyle w:val="Kop2"/>
+        <w:pStyle w:val="Heading2"/>
         <w:tabs>
           <w:tab w:val="num" w:pos="851"/>
         </w:tabs>
@@ -7279,7 +7362,7 @@
           <w:rFonts w:cs="Arial"/>
         </w:rPr>
       </w:pPr>
-      <w:bookmarkStart w:id="15" w:name="_Toc30968844"/>
+      <w:bookmarkStart w:id="18" w:name="_Toc30968844"/>
       <w:r>
         <w:rPr>
           <w:rFonts w:cs="Arial"/>
@@ -7287,7 +7370,7 @@
         <w:lastRenderedPageBreak/>
         <w:t>Functionele eisen</w:t>
       </w:r>
-      <w:bookmarkEnd w:id="15"/>
+      <w:bookmarkEnd w:id="18"/>
     </w:p>
     <w:p/>
     <w:p>
@@ -7298,6 +7381,7 @@
           <w:szCs w:val="22"/>
         </w:rPr>
       </w:pPr>
+      <w:commentRangeStart w:id="19"/>
       <w:r>
         <w:rPr>
           <w:rFonts w:cs="Arial"/>
@@ -7305,10 +7389,17 @@
         </w:rPr>
         <w:t>De functionele eisen zijn als volgt:</w:t>
       </w:r>
-    </w:p>
-    <w:p>
-      <w:pPr>
-        <w:pStyle w:val="Lijstalinea"/>
+      <w:commentRangeEnd w:id="19"/>
+      <w:r>
+        <w:rPr>
+          <w:rStyle w:val="CommentReference"/>
+        </w:rPr>
+        <w:commentReference w:id="19"/>
+      </w:r>
+    </w:p>
+    <w:p>
+      <w:pPr>
+        <w:pStyle w:val="ListParagraph"/>
         <w:widowControl/>
         <w:numPr>
           <w:ilvl w:val="0"/>
@@ -7350,7 +7441,7 @@
     </w:p>
     <w:p>
       <w:pPr>
-        <w:pStyle w:val="Lijstalinea"/>
+        <w:pStyle w:val="ListParagraph"/>
         <w:widowControl/>
         <w:numPr>
           <w:ilvl w:val="0"/>
@@ -7371,7 +7462,7 @@
     </w:p>
     <w:p>
       <w:pPr>
-        <w:pStyle w:val="Lijstalinea"/>
+        <w:pStyle w:val="ListParagraph"/>
         <w:widowControl/>
         <w:numPr>
           <w:ilvl w:val="0"/>
@@ -7441,7 +7532,7 @@
     </w:p>
     <w:p>
       <w:pPr>
-        <w:pStyle w:val="Lijstalinea"/>
+        <w:pStyle w:val="ListParagraph"/>
         <w:widowControl/>
         <w:numPr>
           <w:ilvl w:val="0"/>
@@ -7476,7 +7567,7 @@
     </w:p>
     <w:p>
       <w:pPr>
-        <w:pStyle w:val="Lijstalinea"/>
+        <w:pStyle w:val="ListParagraph"/>
         <w:widowControl/>
         <w:numPr>
           <w:ilvl w:val="0"/>
@@ -7504,7 +7595,7 @@
     </w:p>
     <w:p>
       <w:pPr>
-        <w:pStyle w:val="Lijstalinea"/>
+        <w:pStyle w:val="ListParagraph"/>
         <w:widowControl/>
         <w:numPr>
           <w:ilvl w:val="0"/>
@@ -7539,7 +7630,7 @@
     </w:p>
     <w:p>
       <w:pPr>
-        <w:pStyle w:val="Lijstalinea"/>
+        <w:pStyle w:val="ListParagraph"/>
         <w:widowControl/>
         <w:numPr>
           <w:ilvl w:val="0"/>
@@ -7602,7 +7693,7 @@
     </w:p>
     <w:p>
       <w:pPr>
-        <w:pStyle w:val="Lijstalinea"/>
+        <w:pStyle w:val="ListParagraph"/>
         <w:widowControl/>
         <w:numPr>
           <w:ilvl w:val="1"/>
@@ -7686,7 +7777,7 @@
     </w:p>
     <w:p>
       <w:pPr>
-        <w:pStyle w:val="Lijstalinea"/>
+        <w:pStyle w:val="ListParagraph"/>
         <w:widowControl/>
         <w:numPr>
           <w:ilvl w:val="1"/>
@@ -7707,7 +7798,7 @@
     </w:p>
     <w:p>
       <w:pPr>
-        <w:pStyle w:val="Lijstalinea"/>
+        <w:pStyle w:val="ListParagraph"/>
         <w:widowControl/>
         <w:numPr>
           <w:ilvl w:val="0"/>
@@ -7821,7 +7912,7 @@
     </w:p>
     <w:p>
       <w:pPr>
-        <w:pStyle w:val="Lijstalinea"/>
+        <w:pStyle w:val="ListParagraph"/>
         <w:widowControl/>
         <w:numPr>
           <w:ilvl w:val="0"/>
@@ -7930,7 +8021,7 @@
     </w:p>
     <w:p>
       <w:pPr>
-        <w:pStyle w:val="Kop2"/>
+        <w:pStyle w:val="Heading2"/>
         <w:tabs>
           <w:tab w:val="num" w:pos="851"/>
         </w:tabs>
@@ -7939,14 +8030,14 @@
           <w:rFonts w:cs="Arial"/>
         </w:rPr>
       </w:pPr>
-      <w:bookmarkStart w:id="16" w:name="_Toc30968845"/>
+      <w:bookmarkStart w:id="20" w:name="_Toc30968845"/>
       <w:r>
         <w:rPr>
           <w:rFonts w:cs="Arial"/>
         </w:rPr>
         <w:t>Technische eisen</w:t>
       </w:r>
-      <w:bookmarkEnd w:id="16"/>
+      <w:bookmarkEnd w:id="20"/>
     </w:p>
     <w:p/>
     <w:p>
@@ -7981,7 +8072,7 @@
     </w:p>
     <w:p>
       <w:pPr>
-        <w:pStyle w:val="Lijstalinea"/>
+        <w:pStyle w:val="ListParagraph"/>
         <w:widowControl/>
         <w:numPr>
           <w:ilvl w:val="0"/>
@@ -8016,7 +8107,7 @@
     </w:p>
     <w:p>
       <w:pPr>
-        <w:pStyle w:val="Lijstalinea"/>
+        <w:pStyle w:val="ListParagraph"/>
         <w:widowControl/>
         <w:numPr>
           <w:ilvl w:val="0"/>
@@ -8135,7 +8226,7 @@
     </w:p>
     <w:p>
       <w:pPr>
-        <w:pStyle w:val="Lijstalinea"/>
+        <w:pStyle w:val="ListParagraph"/>
         <w:widowControl/>
         <w:numPr>
           <w:ilvl w:val="0"/>
@@ -8156,7 +8247,7 @@
     </w:p>
     <w:p>
       <w:pPr>
-        <w:pStyle w:val="Lijstalinea"/>
+        <w:pStyle w:val="ListParagraph"/>
         <w:widowControl/>
         <w:numPr>
           <w:ilvl w:val="0"/>
@@ -8174,22 +8265,14 @@
         </w:rPr>
         <w:t xml:space="preserve">Er is gebruik gemaakt van </w:t>
       </w:r>
-      <w:hyperlink r:id="rId11" w:history="1">
+      <w:hyperlink r:id="rId13" w:history="1">
         <w:r>
           <w:rPr>
             <w:rStyle w:val="Hyperlink"/>
             <w:rFonts w:cs="Arial"/>
             <w:szCs w:val="22"/>
           </w:rPr>
-          <w:t>GI</w:t>
-        </w:r>
-        <w:r>
-          <w:rPr>
-            <w:rStyle w:val="Hyperlink"/>
-            <w:rFonts w:cs="Arial"/>
-            <w:szCs w:val="22"/>
-          </w:rPr>
-          <w:t>T</w:t>
+          <w:t>GIT</w:t>
         </w:r>
       </w:hyperlink>
       <w:r>
@@ -8216,7 +8299,7 @@
     </w:p>
     <w:p>
       <w:pPr>
-        <w:pStyle w:val="Lijstalinea"/>
+        <w:pStyle w:val="ListParagraph"/>
         <w:widowControl/>
         <w:numPr>
           <w:ilvl w:val="0"/>
@@ -8267,7 +8350,7 @@
     </w:p>
     <w:p>
       <w:pPr>
-        <w:pStyle w:val="Lijstalinea"/>
+        <w:pStyle w:val="ListParagraph"/>
         <w:widowControl/>
         <w:numPr>
           <w:ilvl w:val="0"/>
@@ -8330,7 +8413,7 @@
     </w:p>
     <w:p>
       <w:pPr>
-        <w:pStyle w:val="Lijstalinea"/>
+        <w:pStyle w:val="ListParagraph"/>
         <w:widowControl/>
         <w:numPr>
           <w:ilvl w:val="0"/>
@@ -8389,7 +8472,7 @@
     <w:p/>
     <w:p>
       <w:pPr>
-        <w:pStyle w:val="Kop2"/>
+        <w:pStyle w:val="Heading2"/>
         <w:tabs>
           <w:tab w:val="num" w:pos="851"/>
         </w:tabs>
@@ -8398,7 +8481,7 @@
           <w:rFonts w:cs="Arial"/>
         </w:rPr>
       </w:pPr>
-      <w:bookmarkStart w:id="17" w:name="_Toc30968846"/>
+      <w:bookmarkStart w:id="21" w:name="_Toc30968846"/>
       <w:r>
         <w:rPr>
           <w:rFonts w:cs="Arial"/>
@@ -8411,7 +8494,7 @@
         </w:rPr>
         <w:t>userinterface</w:t>
       </w:r>
-      <w:bookmarkEnd w:id="17"/>
+      <w:bookmarkEnd w:id="21"/>
     </w:p>
     <w:p/>
     <w:p>
@@ -8569,7 +8652,7 @@
     </w:p>
     <w:tbl>
       <w:tblPr>
-        <w:tblStyle w:val="Onopgemaaktetabel4"/>
+        <w:tblStyle w:val="PlainTable4"/>
         <w:tblW w:w="0" w:type="auto"/>
         <w:tblLook w:val="04A0" w:firstRow="1" w:lastRow="0" w:firstColumn="1" w:lastColumn="0" w:noHBand="0" w:noVBand="1"/>
       </w:tblPr>
@@ -8586,7 +8669,7 @@
             <w:cnfStyle w:val="001000000000" w:firstRow="0" w:lastRow="0" w:firstColumn="1" w:lastColumn="0" w:oddVBand="0" w:evenVBand="0" w:oddHBand="0" w:evenHBand="0" w:firstRowFirstColumn="0" w:firstRowLastColumn="0" w:lastRowFirstColumn="0" w:lastRowLastColumn="0"/>
             <w:tcW w:w="5770" w:type="dxa"/>
           </w:tcPr>
-          <w:bookmarkEnd w:id="14"/>
+          <w:bookmarkEnd w:id="17"/>
           <w:p>
             <w:pPr>
               <w:widowControl/>
@@ -8619,7 +8702,7 @@
                           </pic:cNvPicPr>
                         </pic:nvPicPr>
                         <pic:blipFill>
-                          <a:blip r:embed="rId12" cstate="print">
+                          <a:blip r:embed="rId14" cstate="print">
                             <a:extLst>
                               <a:ext uri="{28A0092B-C50C-407E-A947-70E740481C1C}">
                                 <a14:useLocalDpi xmlns:a14="http://schemas.microsoft.com/office/drawing/2010/main" val="0"/>
@@ -8683,8 +8766,9 @@
                 <w:sz w:val="18"/>
                 <w:szCs w:val="16"/>
               </w:rPr>
-              <w:t xml:space="preserve">Figuur </w:t>
-            </w:r>
+              <w:t>Fig</w:t>
+            </w:r>
+            <w:commentRangeStart w:id="22"/>
             <w:r>
               <w:rPr>
                 <w:rFonts w:cs="Arial"/>
@@ -8694,7 +8778,7 @@
                 <w:sz w:val="18"/>
                 <w:szCs w:val="16"/>
               </w:rPr>
-              <w:t xml:space="preserve">3 – Schets </w:t>
+              <w:t xml:space="preserve">uur </w:t>
             </w:r>
             <w:r>
               <w:rPr>
@@ -8705,7 +8789,7 @@
                 <w:sz w:val="18"/>
                 <w:szCs w:val="16"/>
               </w:rPr>
-              <w:t xml:space="preserve">Terminal </w:t>
+              <w:t xml:space="preserve">3 – Schets </w:t>
             </w:r>
             <w:r>
               <w:rPr>
@@ -8716,7 +8800,27 @@
                 <w:sz w:val="18"/>
                 <w:szCs w:val="16"/>
               </w:rPr>
+              <w:t xml:space="preserve">Terminal </w:t>
+            </w:r>
+            <w:r>
+              <w:rPr>
+                <w:rFonts w:cs="Arial"/>
+                <w:b w:val="0"/>
+                <w:bCs w:val="0"/>
+                <w:spacing w:val="-3"/>
+                <w:sz w:val="18"/>
+                <w:szCs w:val="16"/>
+              </w:rPr>
               <w:t>window</w:t>
+            </w:r>
+            <w:commentRangeEnd w:id="22"/>
+            <w:r>
+              <w:rPr>
+                <w:rStyle w:val="CommentReference"/>
+                <w:b w:val="0"/>
+                <w:bCs w:val="0"/>
+              </w:rPr>
+              <w:commentReference w:id="22"/>
             </w:r>
           </w:p>
         </w:tc>
@@ -8740,7 +8844,7 @@
     </w:p>
     <w:p>
       <w:pPr>
-        <w:pStyle w:val="Kop1"/>
+        <w:pStyle w:val="Heading1"/>
         <w:tabs>
           <w:tab w:val="num" w:pos="851"/>
         </w:tabs>
@@ -8749,7 +8853,7 @@
           <w:rFonts w:cs="Arial"/>
         </w:rPr>
       </w:pPr>
-      <w:bookmarkStart w:id="18" w:name="_Toc30968847"/>
+      <w:bookmarkStart w:id="23" w:name="_Toc30968847"/>
       <w:r>
         <w:rPr>
           <w:rFonts w:cs="Arial"/>
@@ -8757,7 +8861,7 @@
         <w:lastRenderedPageBreak/>
         <w:t>Ontwerpen</w:t>
       </w:r>
-      <w:bookmarkEnd w:id="18"/>
+      <w:bookmarkEnd w:id="23"/>
     </w:p>
     <w:p>
       <w:pPr>
@@ -8914,7 +9018,7 @@
     </w:p>
     <w:p>
       <w:pPr>
-        <w:pStyle w:val="Kop2"/>
+        <w:pStyle w:val="Heading2"/>
         <w:tabs>
           <w:tab w:val="num" w:pos="851"/>
         </w:tabs>
@@ -8923,14 +9027,14 @@
           <w:rFonts w:cs="Arial"/>
         </w:rPr>
       </w:pPr>
-      <w:bookmarkStart w:id="19" w:name="_Toc30968848"/>
+      <w:bookmarkStart w:id="24" w:name="_Toc30968848"/>
       <w:r>
         <w:rPr>
           <w:rFonts w:cs="Arial"/>
         </w:rPr>
         <w:t>Architectuur</w:t>
       </w:r>
-      <w:bookmarkEnd w:id="19"/>
+      <w:bookmarkEnd w:id="24"/>
     </w:p>
     <w:p/>
     <w:p>
@@ -8966,7 +9070,7 @@
     </w:p>
     <w:p>
       <w:pPr>
-        <w:pStyle w:val="Lijstalinea"/>
+        <w:pStyle w:val="ListParagraph"/>
         <w:numPr>
           <w:ilvl w:val="0"/>
           <w:numId w:val="4"/>
@@ -9009,7 +9113,7 @@
     </w:p>
     <w:p>
       <w:pPr>
-        <w:pStyle w:val="Lijstalinea"/>
+        <w:pStyle w:val="ListParagraph"/>
         <w:numPr>
           <w:ilvl w:val="0"/>
           <w:numId w:val="4"/>
@@ -9043,7 +9147,7 @@
     </w:p>
     <w:p>
       <w:pPr>
-        <w:pStyle w:val="Lijstalinea"/>
+        <w:pStyle w:val="ListParagraph"/>
         <w:numPr>
           <w:ilvl w:val="0"/>
           <w:numId w:val="4"/>
@@ -9109,7 +9213,7 @@
     </w:p>
     <w:p>
       <w:pPr>
-        <w:pStyle w:val="Lijstalinea"/>
+        <w:pStyle w:val="ListParagraph"/>
         <w:numPr>
           <w:ilvl w:val="0"/>
           <w:numId w:val="4"/>
@@ -9152,7 +9256,7 @@
     </w:p>
     <w:p>
       <w:pPr>
-        <w:pStyle w:val="Lijstalinea"/>
+        <w:pStyle w:val="ListParagraph"/>
         <w:numPr>
           <w:ilvl w:val="0"/>
           <w:numId w:val="4"/>
@@ -9203,7 +9307,7 @@
     </w:p>
     <w:p>
       <w:pPr>
-        <w:pStyle w:val="Lijstalinea"/>
+        <w:pStyle w:val="ListParagraph"/>
         <w:numPr>
           <w:ilvl w:val="0"/>
           <w:numId w:val="4"/>
@@ -9254,7 +9358,7 @@
     </w:p>
     <w:p>
       <w:pPr>
-        <w:pStyle w:val="Lijstalinea"/>
+        <w:pStyle w:val="ListParagraph"/>
         <w:numPr>
           <w:ilvl w:val="0"/>
           <w:numId w:val="4"/>
@@ -9308,19 +9412,12 @@
           <w:rFonts w:cs="Arial"/>
           <w:szCs w:val="22"/>
         </w:rPr>
-        <w:t>voor het bijhouden van de huidige actieve plant</w:t>
-      </w:r>
-      <w:r>
-        <w:rPr>
-          <w:rFonts w:cs="Arial"/>
-          <w:szCs w:val="22"/>
-        </w:rPr>
-        <w:t>.</w:t>
-      </w:r>
-    </w:p>
-    <w:p>
-      <w:pPr>
-        <w:pStyle w:val="Lijstalinea"/>
+        <w:t>voor het bijhouden van de huidige actieve plant.</w:t>
+      </w:r>
+    </w:p>
+    <w:p>
+      <w:pPr>
+        <w:pStyle w:val="ListParagraph"/>
         <w:numPr>
           <w:ilvl w:val="0"/>
           <w:numId w:val="4"/>
@@ -9359,7 +9456,7 @@
     </w:p>
     <w:p>
       <w:pPr>
-        <w:pStyle w:val="Lijstalinea"/>
+        <w:pStyle w:val="ListParagraph"/>
         <w:numPr>
           <w:ilvl w:val="0"/>
           <w:numId w:val="4"/>
@@ -9486,7 +9583,7 @@
     <w:p/>
     <w:tbl>
       <w:tblPr>
-        <w:tblStyle w:val="Onopgemaaktetabel4"/>
+        <w:tblStyle w:val="PlainTable4"/>
         <w:tblW w:w="0" w:type="auto"/>
         <w:tblLook w:val="04A0" w:firstRow="1" w:lastRow="0" w:firstColumn="1" w:lastColumn="0" w:noHBand="0" w:noVBand="1"/>
       </w:tblPr>
@@ -9527,7 +9624,7 @@
                           </pic:cNvPicPr>
                         </pic:nvPicPr>
                         <pic:blipFill>
-                          <a:blip r:embed="rId13">
+                          <a:blip r:embed="rId15">
                             <a:extLst>
                               <a:ext uri="{28A0092B-C50C-407E-A947-70E740481C1C}">
                                 <a14:useLocalDpi xmlns:a14="http://schemas.microsoft.com/office/drawing/2010/main" val="0"/>
@@ -9678,6 +9775,7 @@
       </w:r>
     </w:p>
     <w:p>
+      <w:commentRangeStart w:id="25"/>
       <w:r>
         <w:t>Het complete overzicht lui</w:t>
       </w:r>
@@ -9687,10 +9785,17 @@
       <w:r>
         <w:t>t als volgt:</w:t>
       </w:r>
-    </w:p>
-    <w:p>
-      <w:pPr>
-        <w:pStyle w:val="Lijstalinea"/>
+      <w:commentRangeEnd w:id="25"/>
+      <w:r>
+        <w:rPr>
+          <w:rStyle w:val="CommentReference"/>
+        </w:rPr>
+        <w:commentReference w:id="25"/>
+      </w:r>
+    </w:p>
+    <w:p>
+      <w:pPr>
+        <w:pStyle w:val="ListParagraph"/>
         <w:numPr>
           <w:ilvl w:val="0"/>
           <w:numId w:val="10"/>
@@ -9734,7 +9839,7 @@
     </w:p>
     <w:p>
       <w:pPr>
-        <w:pStyle w:val="Lijstalinea"/>
+        <w:pStyle w:val="ListParagraph"/>
         <w:numPr>
           <w:ilvl w:val="0"/>
           <w:numId w:val="10"/>
@@ -9809,7 +9914,7 @@
     </w:p>
     <w:p>
       <w:pPr>
-        <w:pStyle w:val="Lijstalinea"/>
+        <w:pStyle w:val="ListParagraph"/>
         <w:numPr>
           <w:ilvl w:val="0"/>
           <w:numId w:val="10"/>
@@ -9856,7 +9961,7 @@
     </w:p>
     <w:p>
       <w:pPr>
-        <w:pStyle w:val="Lijstalinea"/>
+        <w:pStyle w:val="ListParagraph"/>
         <w:numPr>
           <w:ilvl w:val="0"/>
           <w:numId w:val="10"/>
@@ -9897,7 +10002,7 @@
     </w:p>
     <w:p>
       <w:pPr>
-        <w:pStyle w:val="Lijstalinea"/>
+        <w:pStyle w:val="ListParagraph"/>
         <w:numPr>
           <w:ilvl w:val="0"/>
           <w:numId w:val="10"/>
@@ -9921,7 +10026,7 @@
     </w:p>
     <w:p>
       <w:pPr>
-        <w:pStyle w:val="Lijstalinea"/>
+        <w:pStyle w:val="ListParagraph"/>
         <w:numPr>
           <w:ilvl w:val="0"/>
           <w:numId w:val="10"/>
@@ -9962,7 +10067,7 @@
     </w:p>
     <w:p>
       <w:pPr>
-        <w:pStyle w:val="Lijstalinea"/>
+        <w:pStyle w:val="ListParagraph"/>
         <w:numPr>
           <w:ilvl w:val="0"/>
           <w:numId w:val="10"/>
@@ -9999,7 +10104,7 @@
     </w:p>
     <w:p>
       <w:pPr>
-        <w:pStyle w:val="Lijstalinea"/>
+        <w:pStyle w:val="ListParagraph"/>
         <w:numPr>
           <w:ilvl w:val="0"/>
           <w:numId w:val="10"/>
@@ -10030,7 +10135,7 @@
     </w:p>
     <w:p>
       <w:pPr>
-        <w:pStyle w:val="Lijstalinea"/>
+        <w:pStyle w:val="ListParagraph"/>
         <w:numPr>
           <w:ilvl w:val="0"/>
           <w:numId w:val="10"/>
@@ -10095,7 +10200,7 @@
     </w:p>
     <w:p>
       <w:pPr>
-        <w:pStyle w:val="Lijstalinea"/>
+        <w:pStyle w:val="ListParagraph"/>
         <w:numPr>
           <w:ilvl w:val="0"/>
           <w:numId w:val="10"/>
@@ -10172,7 +10277,7 @@
     </w:p>
     <w:p>
       <w:pPr>
-        <w:pStyle w:val="Lijstalinea"/>
+        <w:pStyle w:val="ListParagraph"/>
         <w:numPr>
           <w:ilvl w:val="0"/>
           <w:numId w:val="10"/>
@@ -10270,7 +10375,7 @@
     </w:p>
     <w:p>
       <w:pPr>
-        <w:pStyle w:val="Kop2"/>
+        <w:pStyle w:val="Heading2"/>
         <w:tabs>
           <w:tab w:val="num" w:pos="851"/>
         </w:tabs>
@@ -10279,14 +10384,14 @@
           <w:rFonts w:cs="Arial"/>
         </w:rPr>
       </w:pPr>
-      <w:bookmarkStart w:id="20" w:name="_Toc30968849"/>
+      <w:bookmarkStart w:id="26" w:name="_Toc30968849"/>
       <w:r>
         <w:rPr>
           <w:rFonts w:cs="Arial"/>
         </w:rPr>
         <w:t>State chart</w:t>
       </w:r>
-      <w:bookmarkEnd w:id="20"/>
+      <w:bookmarkEnd w:id="26"/>
     </w:p>
     <w:p/>
     <w:p>
@@ -10355,7 +10460,7 @@
     <w:p/>
     <w:tbl>
       <w:tblPr>
-        <w:tblStyle w:val="Onopgemaaktetabel4"/>
+        <w:tblStyle w:val="PlainTable4"/>
         <w:tblW w:w="0" w:type="auto"/>
         <w:tblLook w:val="04A0" w:firstRow="1" w:lastRow="0" w:firstColumn="1" w:lastColumn="0" w:noHBand="0" w:noVBand="1"/>
       </w:tblPr>
@@ -10403,7 +10508,7 @@
                           </pic:cNvPicPr>
                         </pic:nvPicPr>
                         <pic:blipFill>
-                          <a:blip r:embed="rId14">
+                          <a:blip r:embed="rId16">
                             <a:extLst>
                               <a:ext uri="{28A0092B-C50C-407E-A947-70E740481C1C}">
                                 <a14:useLocalDpi xmlns:a14="http://schemas.microsoft.com/office/drawing/2010/main" val="0"/>
@@ -10525,7 +10630,7 @@
     </w:p>
     <w:p>
       <w:pPr>
-        <w:pStyle w:val="Kop1"/>
+        <w:pStyle w:val="Heading1"/>
         <w:tabs>
           <w:tab w:val="num" w:pos="851"/>
         </w:tabs>
@@ -10533,7 +10638,7 @@
           <w:rFonts w:cs="Arial"/>
         </w:rPr>
       </w:pPr>
-      <w:bookmarkStart w:id="21" w:name="_Toc30968850"/>
+      <w:bookmarkStart w:id="27" w:name="_Toc30968850"/>
       <w:r>
         <w:rPr>
           <w:rFonts w:cs="Arial"/>
@@ -10541,7 +10646,7 @@
         <w:lastRenderedPageBreak/>
         <w:t>Realisate en testen</w:t>
       </w:r>
-      <w:bookmarkEnd w:id="21"/>
+      <w:bookmarkEnd w:id="27"/>
     </w:p>
     <w:p>
       <w:pPr>
@@ -10631,7 +10736,7 @@
     </w:p>
     <w:p>
       <w:pPr>
-        <w:pStyle w:val="Kop2"/>
+        <w:pStyle w:val="Heading2"/>
         <w:tabs>
           <w:tab w:val="num" w:pos="851"/>
         </w:tabs>
@@ -10640,14 +10745,14 @@
           <w:rFonts w:cs="Arial"/>
         </w:rPr>
       </w:pPr>
-      <w:bookmarkStart w:id="22" w:name="_Toc30968851"/>
+      <w:bookmarkStart w:id="28" w:name="_Toc30968851"/>
       <w:r>
         <w:rPr>
           <w:rFonts w:cs="Arial"/>
         </w:rPr>
         <w:t>Realisatie</w:t>
       </w:r>
-      <w:bookmarkEnd w:id="22"/>
+      <w:bookmarkEnd w:id="28"/>
     </w:p>
     <w:p>
       <w:pPr>
@@ -10831,7 +10936,7 @@
     </w:p>
     <w:p>
       <w:pPr>
-        <w:pStyle w:val="Lijstalinea"/>
+        <w:pStyle w:val="ListParagraph"/>
         <w:numPr>
           <w:ilvl w:val="0"/>
           <w:numId w:val="9"/>
@@ -10849,7 +10954,7 @@
     </w:p>
     <w:p>
       <w:pPr>
-        <w:pStyle w:val="Lijstalinea"/>
+        <w:pStyle w:val="ListParagraph"/>
         <w:numPr>
           <w:ilvl w:val="1"/>
           <w:numId w:val="9"/>
@@ -10867,7 +10972,7 @@
     </w:p>
     <w:p>
       <w:pPr>
-        <w:pStyle w:val="Lijstalinea"/>
+        <w:pStyle w:val="ListParagraph"/>
         <w:numPr>
           <w:ilvl w:val="1"/>
           <w:numId w:val="9"/>
@@ -10885,7 +10990,7 @@
     </w:p>
     <w:p>
       <w:pPr>
-        <w:pStyle w:val="Lijstalinea"/>
+        <w:pStyle w:val="ListParagraph"/>
         <w:numPr>
           <w:ilvl w:val="2"/>
           <w:numId w:val="9"/>
@@ -10903,7 +11008,7 @@
     </w:p>
     <w:p>
       <w:pPr>
-        <w:pStyle w:val="Lijstalinea"/>
+        <w:pStyle w:val="ListParagraph"/>
         <w:numPr>
           <w:ilvl w:val="3"/>
           <w:numId w:val="9"/>
@@ -10933,7 +11038,7 @@
     </w:p>
     <w:p>
       <w:pPr>
-        <w:pStyle w:val="Lijstalinea"/>
+        <w:pStyle w:val="ListParagraph"/>
         <w:numPr>
           <w:ilvl w:val="2"/>
           <w:numId w:val="9"/>
@@ -10951,7 +11056,7 @@
     </w:p>
     <w:p>
       <w:pPr>
-        <w:pStyle w:val="Lijstalinea"/>
+        <w:pStyle w:val="ListParagraph"/>
         <w:numPr>
           <w:ilvl w:val="3"/>
           <w:numId w:val="9"/>
@@ -10969,7 +11074,7 @@
     </w:p>
     <w:p>
       <w:pPr>
-        <w:pStyle w:val="Lijstalinea"/>
+        <w:pStyle w:val="ListParagraph"/>
         <w:numPr>
           <w:ilvl w:val="3"/>
           <w:numId w:val="9"/>
@@ -10987,7 +11092,7 @@
     </w:p>
     <w:p>
       <w:pPr>
-        <w:pStyle w:val="Lijstalinea"/>
+        <w:pStyle w:val="ListParagraph"/>
         <w:numPr>
           <w:ilvl w:val="0"/>
           <w:numId w:val="9"/>
@@ -11005,7 +11110,7 @@
     </w:p>
     <w:p>
       <w:pPr>
-        <w:pStyle w:val="Lijstalinea"/>
+        <w:pStyle w:val="ListParagraph"/>
         <w:numPr>
           <w:ilvl w:val="1"/>
           <w:numId w:val="9"/>
@@ -11035,7 +11140,7 @@
     </w:p>
     <w:p>
       <w:pPr>
-        <w:pStyle w:val="Lijstalinea"/>
+        <w:pStyle w:val="ListParagraph"/>
         <w:rPr>
           <w:rFonts w:cs="Arial"/>
         </w:rPr>
@@ -11062,7 +11167,7 @@
     </w:p>
     <w:p>
       <w:pPr>
-        <w:pStyle w:val="Lijstalinea"/>
+        <w:pStyle w:val="ListParagraph"/>
         <w:numPr>
           <w:ilvl w:val="0"/>
           <w:numId w:val="13"/>
@@ -11092,7 +11197,7 @@
     </w:p>
     <w:p>
       <w:pPr>
-        <w:pStyle w:val="Lijstalinea"/>
+        <w:pStyle w:val="ListParagraph"/>
         <w:numPr>
           <w:ilvl w:val="0"/>
           <w:numId w:val="13"/>
@@ -11128,8 +11233,8 @@
           <w:rFonts w:cs="Arial"/>
         </w:rPr>
         <w:sectPr>
-          <w:footerReference w:type="even" r:id="rId15"/>
-          <w:footerReference w:type="default" r:id="rId16"/>
+          <w:footerReference w:type="even" r:id="rId17"/>
+          <w:footerReference w:type="default" r:id="rId18"/>
           <w:endnotePr>
             <w:numFmt w:val="decimal"/>
           </w:endnotePr>
@@ -11145,7 +11250,7 @@
     </w:p>
     <w:p>
       <w:pPr>
-        <w:pStyle w:val="Kop2"/>
+        <w:pStyle w:val="Heading2"/>
         <w:tabs>
           <w:tab w:val="num" w:pos="851"/>
         </w:tabs>
@@ -11154,7 +11259,7 @@
           <w:rFonts w:cs="Arial"/>
         </w:rPr>
       </w:pPr>
-      <w:bookmarkStart w:id="26" w:name="_Toc30968852"/>
+      <w:bookmarkStart w:id="32" w:name="_Toc30968852"/>
       <w:r>
         <w:rPr>
           <w:rFonts w:cs="Arial"/>
@@ -11167,7 +11272,7 @@
         </w:rPr>
         <w:t>esten</w:t>
       </w:r>
-      <w:bookmarkEnd w:id="26"/>
+      <w:bookmarkEnd w:id="32"/>
     </w:p>
     <w:p>
       <w:pPr>
@@ -11338,7 +11443,7 @@
     </w:p>
     <w:p>
       <w:pPr>
-        <w:pStyle w:val="Lijstalinea"/>
+        <w:pStyle w:val="ListParagraph"/>
         <w:numPr>
           <w:ilvl w:val="0"/>
           <w:numId w:val="14"/>
@@ -11362,7 +11467,7 @@
     </w:p>
     <w:p>
       <w:pPr>
-        <w:pStyle w:val="Lijstalinea"/>
+        <w:pStyle w:val="ListParagraph"/>
         <w:numPr>
           <w:ilvl w:val="0"/>
           <w:numId w:val="14"/>
@@ -11413,7 +11518,7 @@
     </w:p>
     <w:p>
       <w:pPr>
-        <w:pStyle w:val="Kop1"/>
+        <w:pStyle w:val="Heading1"/>
         <w:tabs>
           <w:tab w:val="num" w:pos="851"/>
         </w:tabs>
@@ -11421,10 +11526,10 @@
           <w:rFonts w:cs="Arial"/>
         </w:rPr>
       </w:pPr>
-      <w:bookmarkStart w:id="27" w:name="_Toc30968853"/>
-      <w:bookmarkEnd w:id="7"/>
-      <w:bookmarkEnd w:id="8"/>
-      <w:bookmarkEnd w:id="9"/>
+      <w:bookmarkStart w:id="33" w:name="_Toc30968853"/>
+      <w:bookmarkEnd w:id="12"/>
+      <w:bookmarkEnd w:id="13"/>
+      <w:bookmarkEnd w:id="14"/>
       <w:r>
         <w:rPr>
           <w:rFonts w:cs="Arial"/>
@@ -11438,11 +11543,11 @@
         </w:rPr>
         <w:t>indresultaat en aanbevelingen</w:t>
       </w:r>
-      <w:bookmarkEnd w:id="27"/>
-    </w:p>
-    <w:p>
-      <w:pPr>
-        <w:pStyle w:val="Koptekst"/>
+      <w:bookmarkEnd w:id="33"/>
+    </w:p>
+    <w:p>
+      <w:pPr>
+        <w:pStyle w:val="Header"/>
         <w:tabs>
           <w:tab w:val="clear" w:pos="4536"/>
           <w:tab w:val="clear" w:pos="9072"/>
@@ -11454,7 +11559,7 @@
     </w:p>
     <w:p>
       <w:pPr>
-        <w:pStyle w:val="Koptekst"/>
+        <w:pStyle w:val="Header"/>
         <w:tabs>
           <w:tab w:val="clear" w:pos="4536"/>
           <w:tab w:val="clear" w:pos="9072"/>
@@ -11478,7 +11583,7 @@
     </w:p>
     <w:p>
       <w:pPr>
-        <w:pStyle w:val="Koptekst"/>
+        <w:pStyle w:val="Header"/>
         <w:tabs>
           <w:tab w:val="clear" w:pos="4536"/>
           <w:tab w:val="clear" w:pos="9072"/>
@@ -11490,7 +11595,7 @@
     </w:p>
     <w:p>
       <w:pPr>
-        <w:pStyle w:val="Koptekst"/>
+        <w:pStyle w:val="Header"/>
         <w:tabs>
           <w:tab w:val="clear" w:pos="4536"/>
           <w:tab w:val="clear" w:pos="9072"/>
@@ -11502,7 +11607,7 @@
     </w:p>
     <w:p>
       <w:pPr>
-        <w:pStyle w:val="Kop2"/>
+        <w:pStyle w:val="Heading2"/>
         <w:tabs>
           <w:tab w:val="num" w:pos="851"/>
         </w:tabs>
@@ -11511,7 +11616,7 @@
           <w:rFonts w:cs="Arial"/>
         </w:rPr>
       </w:pPr>
-      <w:bookmarkStart w:id="28" w:name="_Toc30968854"/>
+      <w:bookmarkStart w:id="34" w:name="_Toc30968854"/>
       <w:r>
         <w:rPr>
           <w:rFonts w:cs="Arial"/>
@@ -11524,11 +11629,11 @@
         </w:rPr>
         <w:t>resultaat</w:t>
       </w:r>
-      <w:bookmarkEnd w:id="28"/>
-    </w:p>
-    <w:p>
-      <w:pPr>
-        <w:pStyle w:val="Koptekst"/>
+      <w:bookmarkEnd w:id="34"/>
+    </w:p>
+    <w:p>
+      <w:pPr>
+        <w:pStyle w:val="Header"/>
         <w:tabs>
           <w:tab w:val="clear" w:pos="4536"/>
           <w:tab w:val="clear" w:pos="9072"/>
@@ -11546,7 +11651,7 @@
     </w:p>
     <w:p>
       <w:pPr>
-        <w:pStyle w:val="Koptekst"/>
+        <w:pStyle w:val="Header"/>
         <w:tabs>
           <w:tab w:val="clear" w:pos="4536"/>
           <w:tab w:val="clear" w:pos="9072"/>
@@ -11558,7 +11663,7 @@
     </w:p>
     <w:p>
       <w:pPr>
-        <w:pStyle w:val="Kop2"/>
+        <w:pStyle w:val="Heading2"/>
         <w:tabs>
           <w:tab w:val="num" w:pos="851"/>
         </w:tabs>
@@ -11567,18 +11672,27 @@
           <w:rFonts w:cs="Arial"/>
         </w:rPr>
       </w:pPr>
-      <w:bookmarkStart w:id="29" w:name="_Toc30968855"/>
+      <w:bookmarkStart w:id="35" w:name="_Toc30968855"/>
+      <w:commentRangeStart w:id="36"/>
       <w:r>
         <w:rPr>
           <w:rFonts w:cs="Arial"/>
         </w:rPr>
         <w:t>Aanbevelingen</w:t>
       </w:r>
-      <w:bookmarkEnd w:id="29"/>
-    </w:p>
-    <w:p>
-      <w:pPr>
-        <w:pStyle w:val="Koptekst"/>
+      <w:bookmarkEnd w:id="35"/>
+      <w:commentRangeEnd w:id="36"/>
+      <w:r>
+        <w:rPr>
+          <w:rStyle w:val="CommentReference"/>
+          <w:b w:val="0"/>
+        </w:rPr>
+        <w:commentReference w:id="36"/>
+      </w:r>
+    </w:p>
+    <w:p>
+      <w:pPr>
+        <w:pStyle w:val="Header"/>
         <w:tabs>
           <w:tab w:val="clear" w:pos="4536"/>
           <w:tab w:val="clear" w:pos="9072"/>
@@ -11596,7 +11710,7 @@
     </w:p>
     <w:p>
       <w:pPr>
-        <w:pStyle w:val="Koptekst"/>
+        <w:pStyle w:val="Header"/>
         <w:numPr>
           <w:ilvl w:val="0"/>
           <w:numId w:val="15"/>
@@ -11742,7 +11856,7 @@
     </w:p>
     <w:p>
       <w:pPr>
-        <w:pStyle w:val="Koptekst"/>
+        <w:pStyle w:val="Header"/>
         <w:numPr>
           <w:ilvl w:val="0"/>
           <w:numId w:val="15"/>
@@ -11778,7 +11892,7 @@
     </w:p>
     <w:p>
       <w:pPr>
-        <w:pStyle w:val="Koptekst"/>
+        <w:pStyle w:val="Header"/>
         <w:numPr>
           <w:ilvl w:val="0"/>
           <w:numId w:val="15"/>
@@ -11812,7 +11926,7 @@
     </w:p>
     <w:p>
       <w:pPr>
-        <w:pStyle w:val="Koptekst"/>
+        <w:pStyle w:val="Header"/>
         <w:numPr>
           <w:ilvl w:val="0"/>
           <w:numId w:val="15"/>
@@ -11834,7 +11948,7 @@
     </w:p>
     <w:p>
       <w:pPr>
-        <w:pStyle w:val="Koptekst"/>
+        <w:pStyle w:val="Header"/>
         <w:numPr>
           <w:ilvl w:val="0"/>
           <w:numId w:val="15"/>
@@ -11884,7 +11998,7 @@
     </w:p>
     <w:p>
       <w:pPr>
-        <w:pStyle w:val="Koptekst"/>
+        <w:pStyle w:val="Header"/>
         <w:numPr>
           <w:ilvl w:val="0"/>
           <w:numId w:val="15"/>
@@ -11909,8 +12023,6 @@
         </w:rPr>
         <w:t>m</w:t>
       </w:r>
-      <w:bookmarkStart w:id="30" w:name="_GoBack"/>
-      <w:bookmarkEnd w:id="30"/>
       <w:r>
         <w:rPr>
           <w:rFonts w:cs="Arial"/>
@@ -11948,7 +12060,7 @@
     </w:p>
     <w:p>
       <w:pPr>
-        <w:pStyle w:val="Koptekst"/>
+        <w:pStyle w:val="Header"/>
         <w:numPr>
           <w:ilvl w:val="0"/>
           <w:numId w:val="15"/>
@@ -11999,168 +12111,697 @@
     </w:p>
     <w:p>
       <w:pPr>
-        <w:pStyle w:val="Kop1"/>
+        <w:pStyle w:val="Heading1"/>
         <w:numPr>
           <w:ilvl w:val="0"/>
           <w:numId w:val="0"/>
         </w:numPr>
         <w:ind w:left="360"/>
-      </w:pPr>
-      <w:bookmarkStart w:id="31" w:name="_Toc30968856"/>
-      <w:r>
+        <w:rPr>
+          <w:lang w:val="en-US"/>
+        </w:rPr>
+      </w:pPr>
+      <w:bookmarkStart w:id="38" w:name="_Toc30968856"/>
+      <w:r>
+        <w:rPr>
+          <w:lang w:val="en-US"/>
+        </w:rPr>
         <w:lastRenderedPageBreak/>
         <w:t xml:space="preserve">Bijlage </w:t>
       </w:r>
       <w:r>
+        <w:rPr>
+          <w:lang w:val="en-US"/>
+        </w:rPr>
         <w:t>1</w:t>
       </w:r>
       <w:r>
+        <w:rPr>
+          <w:lang w:val="en-US"/>
+        </w:rPr>
         <w:t xml:space="preserve"> – Inhoud *.pro file</w:t>
       </w:r>
-      <w:bookmarkEnd w:id="31"/>
-    </w:p>
-    <w:p>
-      <w:pPr>
-        <w:rPr>
-          <w:rFonts w:cs="Arial"/>
-        </w:rPr>
-      </w:pPr>
-    </w:p>
-    <w:p>
-      <w:r>
+      <w:bookmarkEnd w:id="38"/>
+    </w:p>
+    <w:p>
+      <w:pPr>
+        <w:rPr>
+          <w:rFonts w:cs="Arial"/>
+          <w:lang w:val="en-US"/>
+        </w:rPr>
+      </w:pPr>
+    </w:p>
+    <w:p>
+      <w:pPr>
+        <w:rPr>
+          <w:lang w:val="en-US"/>
+        </w:rPr>
+      </w:pPr>
+      <w:r>
+        <w:rPr>
+          <w:lang w:val="en-US"/>
+        </w:rPr>
         <w:t>TEMPLATE = app</w:t>
       </w:r>
     </w:p>
     <w:p>
-      <w:r>
+      <w:pPr>
+        <w:rPr>
+          <w:lang w:val="en-US"/>
+        </w:rPr>
+      </w:pPr>
+      <w:r>
+        <w:rPr>
+          <w:lang w:val="en-US"/>
+        </w:rPr>
         <w:t>CONFIG += console</w:t>
       </w:r>
     </w:p>
     <w:p>
-      <w:r>
-        <w:t>CONFIG -= app_bundle</w:t>
-      </w:r>
-    </w:p>
-    <w:p>
-      <w:r>
-        <w:t>CONFIG -= qt</w:t>
-      </w:r>
-    </w:p>
-    <w:p/>
-    <w:p>
-      <w:r>
+      <w:pPr>
+        <w:rPr>
+          <w:lang w:val="en-US"/>
+        </w:rPr>
+      </w:pPr>
+      <w:r>
+        <w:rPr>
+          <w:lang w:val="en-US"/>
+        </w:rPr>
+        <w:t xml:space="preserve">CONFIG -= </w:t>
+      </w:r>
+      <w:proofErr w:type="spellStart"/>
+      <w:r>
+        <w:rPr>
+          <w:lang w:val="en-US"/>
+        </w:rPr>
+        <w:t>app_bundle</w:t>
+      </w:r>
+      <w:proofErr w:type="spellEnd"/>
+    </w:p>
+    <w:p>
+      <w:pPr>
+        <w:rPr>
+          <w:lang w:val="en-US"/>
+        </w:rPr>
+      </w:pPr>
+      <w:r>
+        <w:rPr>
+          <w:lang w:val="en-US"/>
+        </w:rPr>
+        <w:t xml:space="preserve">CONFIG -= </w:t>
+      </w:r>
+      <w:proofErr w:type="spellStart"/>
+      <w:r>
+        <w:rPr>
+          <w:lang w:val="en-US"/>
+        </w:rPr>
+        <w:t>qt</w:t>
+      </w:r>
+      <w:proofErr w:type="spellEnd"/>
+    </w:p>
+    <w:p>
+      <w:pPr>
+        <w:rPr>
+          <w:lang w:val="en-US"/>
+        </w:rPr>
+      </w:pPr>
+    </w:p>
+    <w:p>
+      <w:pPr>
+        <w:rPr>
+          <w:lang w:val="en-US"/>
+        </w:rPr>
+      </w:pPr>
+      <w:r>
+        <w:rPr>
+          <w:lang w:val="en-US"/>
+        </w:rPr>
         <w:t>SOURCES += \</w:t>
       </w:r>
     </w:p>
     <w:p>
-      <w:r>
-        <w:t xml:space="preserve">        display.c \</w:t>
-      </w:r>
-    </w:p>
-    <w:p>
-      <w:r>
-        <w:t xml:space="preserve">        file_manager.c \</w:t>
-      </w:r>
-    </w:p>
-    <w:p>
-      <w:r>
-        <w:t xml:space="preserve">        fsm.c \</w:t>
-      </w:r>
-    </w:p>
-    <w:p>
-      <w:r>
-        <w:t xml:space="preserve">        keyboard.c \</w:t>
-      </w:r>
-    </w:p>
-    <w:p>
-      <w:r>
-        <w:t xml:space="preserve">        light_control.c \</w:t>
-      </w:r>
-    </w:p>
-    <w:p>
-      <w:r>
-        <w:t xml:space="preserve">        main.c \</w:t>
-      </w:r>
-    </w:p>
-    <w:p>
-      <w:r>
-        <w:t xml:space="preserve">        plant_manager.c \</w:t>
-      </w:r>
-    </w:p>
-    <w:p>
-      <w:r>
-        <w:t xml:space="preserve">        temperature_control.c \</w:t>
-      </w:r>
-    </w:p>
-    <w:p>
-      <w:r>
-        <w:t xml:space="preserve">        time_manager.c \</w:t>
-      </w:r>
-    </w:p>
-    <w:p>
-      <w:r>
-        <w:t xml:space="preserve">        water_control.c</w:t>
-      </w:r>
-    </w:p>
-    <w:p/>
-    <w:p>
-      <w:r>
+      <w:pPr>
+        <w:rPr>
+          <w:lang w:val="en-US"/>
+        </w:rPr>
+      </w:pPr>
+      <w:r>
+        <w:rPr>
+          <w:lang w:val="en-US"/>
+        </w:rPr>
+        <w:t xml:space="preserve">        </w:t>
+      </w:r>
+      <w:proofErr w:type="spellStart"/>
+      <w:r>
+        <w:rPr>
+          <w:lang w:val="en-US"/>
+        </w:rPr>
+        <w:t>display.c</w:t>
+      </w:r>
+      <w:proofErr w:type="spellEnd"/>
+      <w:r>
+        <w:rPr>
+          <w:lang w:val="en-US"/>
+        </w:rPr>
+        <w:t xml:space="preserve"> \</w:t>
+      </w:r>
+    </w:p>
+    <w:p>
+      <w:pPr>
+        <w:rPr>
+          <w:lang w:val="en-US"/>
+        </w:rPr>
+      </w:pPr>
+      <w:r>
+        <w:rPr>
+          <w:lang w:val="en-US"/>
+        </w:rPr>
+        <w:t xml:space="preserve">        </w:t>
+      </w:r>
+      <w:proofErr w:type="spellStart"/>
+      <w:r>
+        <w:rPr>
+          <w:lang w:val="en-US"/>
+        </w:rPr>
+        <w:t>file_manager.c</w:t>
+      </w:r>
+      <w:proofErr w:type="spellEnd"/>
+      <w:r>
+        <w:rPr>
+          <w:lang w:val="en-US"/>
+        </w:rPr>
+        <w:t xml:space="preserve"> \</w:t>
+      </w:r>
+    </w:p>
+    <w:p>
+      <w:pPr>
+        <w:rPr>
+          <w:lang w:val="en-US"/>
+        </w:rPr>
+      </w:pPr>
+      <w:r>
+        <w:rPr>
+          <w:lang w:val="en-US"/>
+        </w:rPr>
+        <w:t xml:space="preserve">        </w:t>
+      </w:r>
+      <w:proofErr w:type="spellStart"/>
+      <w:r>
+        <w:rPr>
+          <w:lang w:val="en-US"/>
+        </w:rPr>
+        <w:t>fsm.c</w:t>
+      </w:r>
+      <w:proofErr w:type="spellEnd"/>
+      <w:r>
+        <w:rPr>
+          <w:lang w:val="en-US"/>
+        </w:rPr>
+        <w:t xml:space="preserve"> \</w:t>
+      </w:r>
+    </w:p>
+    <w:p>
+      <w:pPr>
+        <w:rPr>
+          <w:lang w:val="en-US"/>
+        </w:rPr>
+      </w:pPr>
+      <w:r>
+        <w:rPr>
+          <w:lang w:val="en-US"/>
+        </w:rPr>
+        <w:t xml:space="preserve">        </w:t>
+      </w:r>
+      <w:proofErr w:type="spellStart"/>
+      <w:r>
+        <w:rPr>
+          <w:lang w:val="en-US"/>
+        </w:rPr>
+        <w:t>keyboard.c</w:t>
+      </w:r>
+      <w:proofErr w:type="spellEnd"/>
+      <w:r>
+        <w:rPr>
+          <w:lang w:val="en-US"/>
+        </w:rPr>
+        <w:t xml:space="preserve"> \</w:t>
+      </w:r>
+    </w:p>
+    <w:p>
+      <w:pPr>
+        <w:rPr>
+          <w:lang w:val="en-US"/>
+        </w:rPr>
+      </w:pPr>
+      <w:r>
+        <w:rPr>
+          <w:lang w:val="en-US"/>
+        </w:rPr>
+        <w:t xml:space="preserve">        </w:t>
+      </w:r>
+      <w:proofErr w:type="spellStart"/>
+      <w:r>
+        <w:rPr>
+          <w:lang w:val="en-US"/>
+        </w:rPr>
+        <w:t>light_control.c</w:t>
+      </w:r>
+      <w:proofErr w:type="spellEnd"/>
+      <w:r>
+        <w:rPr>
+          <w:lang w:val="en-US"/>
+        </w:rPr>
+        <w:t xml:space="preserve"> \</w:t>
+      </w:r>
+    </w:p>
+    <w:p>
+      <w:pPr>
+        <w:rPr>
+          <w:lang w:val="en-US"/>
+        </w:rPr>
+      </w:pPr>
+      <w:r>
+        <w:rPr>
+          <w:lang w:val="en-US"/>
+        </w:rPr>
+        <w:t xml:space="preserve">        </w:t>
+      </w:r>
+      <w:proofErr w:type="spellStart"/>
+      <w:r>
+        <w:rPr>
+          <w:lang w:val="en-US"/>
+        </w:rPr>
+        <w:t>main.c</w:t>
+      </w:r>
+      <w:proofErr w:type="spellEnd"/>
+      <w:r>
+        <w:rPr>
+          <w:lang w:val="en-US"/>
+        </w:rPr>
+        <w:t xml:space="preserve"> \</w:t>
+      </w:r>
+    </w:p>
+    <w:p>
+      <w:pPr>
+        <w:rPr>
+          <w:lang w:val="en-US"/>
+        </w:rPr>
+      </w:pPr>
+      <w:r>
+        <w:rPr>
+          <w:lang w:val="en-US"/>
+        </w:rPr>
+        <w:t xml:space="preserve">        </w:t>
+      </w:r>
+      <w:proofErr w:type="spellStart"/>
+      <w:r>
+        <w:rPr>
+          <w:lang w:val="en-US"/>
+        </w:rPr>
+        <w:t>plant_manager.c</w:t>
+      </w:r>
+      <w:proofErr w:type="spellEnd"/>
+      <w:r>
+        <w:rPr>
+          <w:lang w:val="en-US"/>
+        </w:rPr>
+        <w:t xml:space="preserve"> \</w:t>
+      </w:r>
+    </w:p>
+    <w:p>
+      <w:pPr>
+        <w:rPr>
+          <w:lang w:val="en-US"/>
+        </w:rPr>
+      </w:pPr>
+      <w:r>
+        <w:rPr>
+          <w:lang w:val="en-US"/>
+        </w:rPr>
+        <w:t xml:space="preserve">        </w:t>
+      </w:r>
+      <w:proofErr w:type="spellStart"/>
+      <w:r>
+        <w:rPr>
+          <w:lang w:val="en-US"/>
+        </w:rPr>
+        <w:t>temperature_control.c</w:t>
+      </w:r>
+      <w:proofErr w:type="spellEnd"/>
+      <w:r>
+        <w:rPr>
+          <w:lang w:val="en-US"/>
+        </w:rPr>
+        <w:t xml:space="preserve"> \</w:t>
+      </w:r>
+    </w:p>
+    <w:p>
+      <w:pPr>
+        <w:rPr>
+          <w:lang w:val="en-US"/>
+        </w:rPr>
+      </w:pPr>
+      <w:r>
+        <w:rPr>
+          <w:lang w:val="en-US"/>
+        </w:rPr>
+        <w:t xml:space="preserve">        </w:t>
+      </w:r>
+      <w:proofErr w:type="spellStart"/>
+      <w:r>
+        <w:rPr>
+          <w:lang w:val="en-US"/>
+        </w:rPr>
+        <w:t>time_manager.c</w:t>
+      </w:r>
+      <w:proofErr w:type="spellEnd"/>
+      <w:r>
+        <w:rPr>
+          <w:lang w:val="en-US"/>
+        </w:rPr>
+        <w:t xml:space="preserve"> \</w:t>
+      </w:r>
+    </w:p>
+    <w:p>
+      <w:pPr>
+        <w:rPr>
+          <w:lang w:val="en-US"/>
+        </w:rPr>
+      </w:pPr>
+      <w:r>
+        <w:rPr>
+          <w:lang w:val="en-US"/>
+        </w:rPr>
+        <w:t xml:space="preserve">        </w:t>
+      </w:r>
+      <w:proofErr w:type="spellStart"/>
+      <w:r>
+        <w:rPr>
+          <w:lang w:val="en-US"/>
+        </w:rPr>
+        <w:t>water_control.c</w:t>
+      </w:r>
+      <w:proofErr w:type="spellEnd"/>
+    </w:p>
+    <w:p>
+      <w:pPr>
+        <w:rPr>
+          <w:lang w:val="en-US"/>
+        </w:rPr>
+      </w:pPr>
+    </w:p>
+    <w:p>
+      <w:pPr>
+        <w:rPr>
+          <w:lang w:val="en-US"/>
+        </w:rPr>
+      </w:pPr>
+      <w:r>
+        <w:rPr>
+          <w:lang w:val="en-US"/>
+        </w:rPr>
         <w:t>HEADERS += \</w:t>
       </w:r>
     </w:p>
     <w:p>
-      <w:r>
-        <w:t xml:space="preserve">    display.h \</w:t>
-      </w:r>
-    </w:p>
-    <w:p>
-      <w:r>
-        <w:t xml:space="preserve">    events.h \</w:t>
-      </w:r>
-    </w:p>
-    <w:p>
-      <w:r>
-        <w:t xml:space="preserve">    file_manager.h \</w:t>
-      </w:r>
-    </w:p>
-    <w:p>
-      <w:r>
-        <w:t xml:space="preserve">    fsm.h \</w:t>
-      </w:r>
-    </w:p>
-    <w:p>
-      <w:r>
-        <w:t xml:space="preserve">    keyboard.h \</w:t>
-      </w:r>
-    </w:p>
-    <w:p>
-      <w:r>
-        <w:t xml:space="preserve">    light_control.h \</w:t>
-      </w:r>
-    </w:p>
-    <w:p>
-      <w:r>
-        <w:t xml:space="preserve">    plant_manager.h \</w:t>
-      </w:r>
-    </w:p>
-    <w:p>
-      <w:r>
-        <w:t xml:space="preserve">    time_manager.h \</w:t>
-      </w:r>
-    </w:p>
-    <w:p>
-      <w:r>
-        <w:t xml:space="preserve">    time_manager.h \</w:t>
-      </w:r>
-    </w:p>
-    <w:p>
-      <w:r>
-        <w:t xml:space="preserve">    temperature_control.h \</w:t>
-      </w:r>
-    </w:p>
-    <w:p>
-      <w:r>
-        <w:t xml:space="preserve">    water_control.h</w:t>
+      <w:pPr>
+        <w:rPr>
+          <w:lang w:val="en-US"/>
+        </w:rPr>
+      </w:pPr>
+      <w:r>
+        <w:rPr>
+          <w:lang w:val="en-US"/>
+        </w:rPr>
+        <w:t xml:space="preserve">    </w:t>
+      </w:r>
+      <w:proofErr w:type="spellStart"/>
+      <w:r>
+        <w:rPr>
+          <w:lang w:val="en-US"/>
+        </w:rPr>
+        <w:t>display.h</w:t>
+      </w:r>
+      <w:proofErr w:type="spellEnd"/>
+      <w:r>
+        <w:rPr>
+          <w:lang w:val="en-US"/>
+        </w:rPr>
+        <w:t xml:space="preserve"> \</w:t>
+      </w:r>
+    </w:p>
+    <w:p>
+      <w:pPr>
+        <w:rPr>
+          <w:lang w:val="en-US"/>
+        </w:rPr>
+      </w:pPr>
+      <w:r>
+        <w:rPr>
+          <w:lang w:val="en-US"/>
+        </w:rPr>
+        <w:t xml:space="preserve">    </w:t>
+      </w:r>
+      <w:proofErr w:type="spellStart"/>
+      <w:r>
+        <w:rPr>
+          <w:lang w:val="en-US"/>
+        </w:rPr>
+        <w:t>events.h</w:t>
+      </w:r>
+      <w:proofErr w:type="spellEnd"/>
+      <w:r>
+        <w:rPr>
+          <w:lang w:val="en-US"/>
+        </w:rPr>
+        <w:t xml:space="preserve"> \</w:t>
+      </w:r>
+    </w:p>
+    <w:p>
+      <w:pPr>
+        <w:rPr>
+          <w:lang w:val="en-US"/>
+        </w:rPr>
+      </w:pPr>
+      <w:r>
+        <w:rPr>
+          <w:lang w:val="en-US"/>
+        </w:rPr>
+        <w:t xml:space="preserve">    </w:t>
+      </w:r>
+      <w:proofErr w:type="spellStart"/>
+      <w:r>
+        <w:rPr>
+          <w:lang w:val="en-US"/>
+        </w:rPr>
+        <w:t>file_manager.h</w:t>
+      </w:r>
+      <w:proofErr w:type="spellEnd"/>
+      <w:r>
+        <w:rPr>
+          <w:lang w:val="en-US"/>
+        </w:rPr>
+        <w:t xml:space="preserve"> \</w:t>
+      </w:r>
+    </w:p>
+    <w:p>
+      <w:pPr>
+        <w:rPr>
+          <w:lang w:val="en-US"/>
+        </w:rPr>
+      </w:pPr>
+      <w:r>
+        <w:rPr>
+          <w:lang w:val="en-US"/>
+        </w:rPr>
+        <w:t xml:space="preserve">    </w:t>
+      </w:r>
+      <w:proofErr w:type="spellStart"/>
+      <w:r>
+        <w:rPr>
+          <w:lang w:val="en-US"/>
+        </w:rPr>
+        <w:t>fsm.h</w:t>
+      </w:r>
+      <w:proofErr w:type="spellEnd"/>
+      <w:r>
+        <w:rPr>
+          <w:lang w:val="en-US"/>
+        </w:rPr>
+        <w:t xml:space="preserve"> \</w:t>
+      </w:r>
+    </w:p>
+    <w:p>
+      <w:pPr>
+        <w:rPr>
+          <w:lang w:val="en-US"/>
+        </w:rPr>
+      </w:pPr>
+      <w:r>
+        <w:rPr>
+          <w:lang w:val="en-US"/>
+        </w:rPr>
+        <w:t xml:space="preserve">    </w:t>
+      </w:r>
+      <w:proofErr w:type="spellStart"/>
+      <w:r>
+        <w:rPr>
+          <w:lang w:val="en-US"/>
+        </w:rPr>
+        <w:t>keyboard.h</w:t>
+      </w:r>
+      <w:proofErr w:type="spellEnd"/>
+      <w:r>
+        <w:rPr>
+          <w:lang w:val="en-US"/>
+        </w:rPr>
+        <w:t xml:space="preserve"> \</w:t>
+      </w:r>
+    </w:p>
+    <w:p>
+      <w:pPr>
+        <w:rPr>
+          <w:lang w:val="en-US"/>
+        </w:rPr>
+      </w:pPr>
+      <w:r>
+        <w:rPr>
+          <w:lang w:val="en-US"/>
+        </w:rPr>
+        <w:t xml:space="preserve">    </w:t>
+      </w:r>
+      <w:proofErr w:type="spellStart"/>
+      <w:r>
+        <w:rPr>
+          <w:lang w:val="en-US"/>
+        </w:rPr>
+        <w:t>light_control.h</w:t>
+      </w:r>
+      <w:proofErr w:type="spellEnd"/>
+      <w:r>
+        <w:rPr>
+          <w:lang w:val="en-US"/>
+        </w:rPr>
+        <w:t xml:space="preserve"> \</w:t>
+      </w:r>
+    </w:p>
+    <w:p>
+      <w:pPr>
+        <w:rPr>
+          <w:lang w:val="en-US"/>
+        </w:rPr>
+      </w:pPr>
+      <w:r>
+        <w:rPr>
+          <w:lang w:val="en-US"/>
+        </w:rPr>
+        <w:t xml:space="preserve">    </w:t>
+      </w:r>
+      <w:proofErr w:type="spellStart"/>
+      <w:r>
+        <w:rPr>
+          <w:lang w:val="en-US"/>
+        </w:rPr>
+        <w:t>plant_manager.h</w:t>
+      </w:r>
+      <w:proofErr w:type="spellEnd"/>
+      <w:r>
+        <w:rPr>
+          <w:lang w:val="en-US"/>
+        </w:rPr>
+        <w:t xml:space="preserve"> \</w:t>
+      </w:r>
+    </w:p>
+    <w:p>
+      <w:pPr>
+        <w:rPr>
+          <w:lang w:val="en-US"/>
+        </w:rPr>
+      </w:pPr>
+      <w:r>
+        <w:rPr>
+          <w:lang w:val="en-US"/>
+        </w:rPr>
+        <w:t xml:space="preserve">    </w:t>
+      </w:r>
+      <w:proofErr w:type="spellStart"/>
+      <w:r>
+        <w:rPr>
+          <w:lang w:val="en-US"/>
+        </w:rPr>
+        <w:t>time_manager.h</w:t>
+      </w:r>
+      <w:proofErr w:type="spellEnd"/>
+      <w:r>
+        <w:rPr>
+          <w:lang w:val="en-US"/>
+        </w:rPr>
+        <w:t xml:space="preserve"> \</w:t>
+      </w:r>
+    </w:p>
+    <w:p>
+      <w:pPr>
+        <w:rPr>
+          <w:lang w:val="en-US"/>
+        </w:rPr>
+      </w:pPr>
+      <w:r>
+        <w:rPr>
+          <w:lang w:val="en-US"/>
+        </w:rPr>
+        <w:t xml:space="preserve">    </w:t>
+      </w:r>
+      <w:proofErr w:type="spellStart"/>
+      <w:r>
+        <w:rPr>
+          <w:lang w:val="en-US"/>
+        </w:rPr>
+        <w:t>time_manager.h</w:t>
+      </w:r>
+      <w:proofErr w:type="spellEnd"/>
+      <w:r>
+        <w:rPr>
+          <w:lang w:val="en-US"/>
+        </w:rPr>
+        <w:t xml:space="preserve"> \</w:t>
+      </w:r>
+    </w:p>
+    <w:p>
+      <w:pPr>
+        <w:rPr>
+          <w:lang w:val="en-US"/>
+        </w:rPr>
+      </w:pPr>
+      <w:r>
+        <w:rPr>
+          <w:lang w:val="en-US"/>
+        </w:rPr>
+        <w:t xml:space="preserve">    </w:t>
+      </w:r>
+      <w:proofErr w:type="spellStart"/>
+      <w:r>
+        <w:rPr>
+          <w:lang w:val="en-US"/>
+        </w:rPr>
+        <w:t>temperature_control.h</w:t>
+      </w:r>
+      <w:proofErr w:type="spellEnd"/>
+      <w:r>
+        <w:rPr>
+          <w:lang w:val="en-US"/>
+        </w:rPr>
+        <w:t xml:space="preserve"> \</w:t>
+      </w:r>
+    </w:p>
+    <w:p>
+      <w:r>
+        <w:rPr>
+          <w:lang w:val="en-US"/>
+        </w:rPr>
+        <w:t xml:space="preserve">    </w:t>
+      </w:r>
+      <w:r>
+        <w:t>water_control.h</w:t>
       </w:r>
     </w:p>
     <w:p>
@@ -12196,23 +12837,23 @@
     </w:p>
     <w:p>
       <w:pPr>
-        <w:pStyle w:val="Kop1"/>
+        <w:pStyle w:val="Heading1"/>
         <w:numPr>
           <w:ilvl w:val="0"/>
           <w:numId w:val="0"/>
         </w:numPr>
         <w:ind w:left="360" w:hanging="360"/>
       </w:pPr>
-      <w:bookmarkStart w:id="32" w:name="_Toc30968857"/>
+      <w:bookmarkStart w:id="39" w:name="_Toc30968857"/>
       <w:r>
         <w:lastRenderedPageBreak/>
         <w:t>Bijlage 2 – Acceptatietesten</w:t>
       </w:r>
-      <w:bookmarkEnd w:id="32"/>
+      <w:bookmarkEnd w:id="39"/>
     </w:p>
     <w:tbl>
       <w:tblPr>
-        <w:tblStyle w:val="Tabelraster"/>
+        <w:tblStyle w:val="TableGrid"/>
         <w:tblpPr w:leftFromText="141" w:rightFromText="141" w:vertAnchor="text" w:horzAnchor="margin" w:tblpY="664"/>
         <w:tblW w:w="14142" w:type="dxa"/>
         <w:tblLayout w:type="fixed"/>
@@ -13547,8 +14188,164 @@
 </w:document>
 </file>
 
+<file path=word/comments.xml><?xml version="1.0" encoding="utf-8"?>
+<w:comments xmlns:wpc="http://schemas.microsoft.com/office/word/2010/wordprocessingCanvas" xmlns:cx="http://schemas.microsoft.com/office/drawing/2014/chartex" xmlns:cx1="http://schemas.microsoft.com/office/drawing/2015/9/8/chartex" xmlns:mc="http://schemas.openxmlformats.org/markup-compatibility/2006" xmlns:o="urn:schemas-microsoft-com:office:office" xmlns:r="http://schemas.openxmlformats.org/officeDocument/2006/relationships" xmlns:m="http://schemas.openxmlformats.org/officeDocument/2006/math" xmlns:v="urn:schemas-microsoft-com:vml" xmlns:wp14="http://schemas.microsoft.com/office/word/2010/wordprocessingDrawing" xmlns:wp="http://schemas.openxmlformats.org/drawingml/2006/wordprocessingDrawing" xmlns:w10="urn:schemas-microsoft-com:office:word" xmlns:w="http://schemas.openxmlformats.org/wordprocessingml/2006/main" xmlns:w14="http://schemas.microsoft.com/office/word/2010/wordml" xmlns:w15="http://schemas.microsoft.com/office/word/2012/wordml" xmlns:w16se="http://schemas.microsoft.com/office/word/2015/wordml/symex" xmlns:wpg="http://schemas.microsoft.com/office/word/2010/wordprocessingGroup" xmlns:wpi="http://schemas.microsoft.com/office/word/2010/wordprocessingInk" xmlns:wne="http://schemas.microsoft.com/office/word/2006/wordml" xmlns:wps="http://schemas.microsoft.com/office/word/2010/wordprocessingShape" mc:Ignorable="w14 w15 w16se wp14">
+  <w:comment w:id="2" w:author="Alwin Rodewijk" w:date="2020-01-30T21:30:00Z" w:initials="AR">
+    <w:p>
+      <w:pPr>
+        <w:pStyle w:val="CommentText"/>
+      </w:pPr>
+      <w:r>
+        <w:rPr>
+          <w:rStyle w:val="CommentReference"/>
+        </w:rPr>
+        <w:annotationRef/>
+      </w:r>
+      <w:r>
+        <w:t>In het algemeen meer ruimte / luchtiger maken van de tekst om leesbaarheid te verbeteren</w:t>
+      </w:r>
+    </w:p>
+  </w:comment>
+  <w:comment w:id="6" w:author="Alwin Rodewijk" w:date="2020-01-30T21:31:00Z" w:initials="AR">
+    <w:p>
+      <w:pPr>
+        <w:pStyle w:val="CommentText"/>
+      </w:pPr>
+      <w:r>
+        <w:rPr>
+          <w:rStyle w:val="CommentReference"/>
+        </w:rPr>
+        <w:annotationRef/>
+      </w:r>
+      <w:r>
+        <w:t>Aan de hand hiervan moet een manager een idee krijgen wat er is gebeurt en een beslissing kunnen maken.</w:t>
+      </w:r>
+    </w:p>
+  </w:comment>
+  <w:comment w:id="7" w:author="Alwin Rodewijk" w:date="2020-01-30T21:32:00Z" w:initials="AR">
+    <w:p>
+      <w:pPr>
+        <w:pStyle w:val="CommentText"/>
+      </w:pPr>
+      <w:r>
+        <w:rPr>
+          <w:rStyle w:val="CommentReference"/>
+        </w:rPr>
+        <w:annotationRef/>
+      </w:r>
+      <w:r>
+        <w:t>Is er getest?</w:t>
+      </w:r>
+    </w:p>
+  </w:comment>
+  <w:comment w:id="9" w:author="Alwin Rodewijk" w:date="2020-01-30T21:32:00Z" w:initials="AR">
+    <w:p>
+      <w:pPr>
+        <w:pStyle w:val="CommentText"/>
+      </w:pPr>
+      <w:r>
+        <w:rPr>
+          <w:rStyle w:val="CommentReference"/>
+        </w:rPr>
+        <w:annotationRef/>
+      </w:r>
+      <w:r>
+        <w:t>Vertel meer over jezelf, dit gaat over mijn ervaring.</w:t>
+      </w:r>
+    </w:p>
+    <w:p>
+      <w:pPr>
+        <w:pStyle w:val="CommentText"/>
+      </w:pPr>
+      <w:r>
+        <w:t>Ik ben eigelijk best wel goed..</w:t>
+      </w:r>
+    </w:p>
+  </w:comment>
+  <w:comment w:id="19" w:author="Alwin Rodewijk" w:date="2020-01-30T21:33:00Z" w:initials="AR">
+    <w:p>
+      <w:pPr>
+        <w:pStyle w:val="CommentText"/>
+      </w:pPr>
+      <w:r>
+        <w:rPr>
+          <w:rStyle w:val="CommentReference"/>
+        </w:rPr>
+        <w:annotationRef/>
+      </w:r>
+      <w:r>
+        <w:t>Verder opsplitsen</w:t>
+      </w:r>
+    </w:p>
+  </w:comment>
+  <w:comment w:id="22" w:author="Alwin Rodewijk" w:date="2020-01-30T21:33:00Z" w:initials="AR">
+    <w:p>
+      <w:pPr>
+        <w:pStyle w:val="CommentText"/>
+      </w:pPr>
+      <w:r>
+        <w:rPr>
+          <w:rStyle w:val="CommentReference"/>
+        </w:rPr>
+        <w:annotationRef/>
+      </w:r>
+      <w:r>
+        <w:t>Dit is gewoon zonde..</w:t>
+      </w:r>
+    </w:p>
+  </w:comment>
+  <w:comment w:id="25" w:author="Alwin Rodewijk" w:date="2020-01-30T21:33:00Z" w:initials="AR">
+    <w:p>
+      <w:pPr>
+        <w:pStyle w:val="CommentText"/>
+      </w:pPr>
+      <w:r>
+        <w:rPr>
+          <w:rStyle w:val="CommentReference"/>
+        </w:rPr>
+        <w:annotationRef/>
+      </w:r>
+      <w:r>
+        <w:t>Verder opsplitsen in sub categorieen</w:t>
+      </w:r>
+    </w:p>
+  </w:comment>
+  <w:comment w:id="36" w:author="Alwin Rodewijk" w:date="2020-01-30T21:35:00Z" w:initials="AR">
+    <w:p>
+      <w:pPr>
+        <w:pStyle w:val="CommentText"/>
+      </w:pPr>
+      <w:r>
+        <w:rPr>
+          <w:rStyle w:val="CommentReference"/>
+        </w:rPr>
+        <w:annotationRef/>
+      </w:r>
+      <w:r>
+        <w:t>Opsplitsen</w:t>
+      </w:r>
+      <w:bookmarkStart w:id="37" w:name="_GoBack"/>
+      <w:bookmarkEnd w:id="37"/>
+    </w:p>
+  </w:comment>
+</w:comments>
+</file>
+
+<file path=word/commentsExtended.xml><?xml version="1.0" encoding="utf-8"?>
+<w15:commentsEx xmlns:wpc="http://schemas.microsoft.com/office/word/2010/wordprocessingCanvas" xmlns:cx="http://schemas.microsoft.com/office/drawing/2014/chartex" xmlns:cx1="http://schemas.microsoft.com/office/drawing/2015/9/8/chartex" xmlns:mc="http://schemas.openxmlformats.org/markup-compatibility/2006" xmlns:o="urn:schemas-microsoft-com:office:office" xmlns:r="http://schemas.openxmlformats.org/officeDocument/2006/relationships" xmlns:m="http://schemas.openxmlformats.org/officeDocument/2006/math" xmlns:v="urn:schemas-microsoft-com:vml" xmlns:wp14="http://schemas.microsoft.com/office/word/2010/wordprocessingDrawing" xmlns:wp="http://schemas.openxmlformats.org/drawingml/2006/wordprocessingDrawing" xmlns:w10="urn:schemas-microsoft-com:office:word" xmlns:w="http://schemas.openxmlformats.org/wordprocessingml/2006/main" xmlns:w14="http://schemas.microsoft.com/office/word/2010/wordml" xmlns:w15="http://schemas.microsoft.com/office/word/2012/wordml" xmlns:w16se="http://schemas.microsoft.com/office/word/2015/wordml/symex" xmlns:wpg="http://schemas.microsoft.com/office/word/2010/wordprocessingGroup" xmlns:wpi="http://schemas.microsoft.com/office/word/2010/wordprocessingInk" xmlns:wne="http://schemas.microsoft.com/office/word/2006/wordml" xmlns:wps="http://schemas.microsoft.com/office/word/2010/wordprocessingShape" mc:Ignorable="w14 w15 w16se wp14">
+  <w15:commentEx w15:paraId="44E70DEF" w15:done="0"/>
+  <w15:commentEx w15:paraId="56660D7F" w15:done="0"/>
+  <w15:commentEx w15:paraId="457D4571" w15:done="0"/>
+  <w15:commentEx w15:paraId="7CCD863D" w15:done="0"/>
+  <w15:commentEx w15:paraId="14A11C38" w15:done="0"/>
+  <w15:commentEx w15:paraId="5A2F0A5A" w15:done="0"/>
+  <w15:commentEx w15:paraId="02A38A5F" w15:done="0"/>
+  <w15:commentEx w15:paraId="651B5F5E" w15:done="0"/>
+</w15:commentsEx>
+</file>
+
 <file path=word/endnotes.xml><?xml version="1.0" encoding="utf-8"?>
-<w:endnotes xmlns:wpc="http://schemas.microsoft.com/office/word/2010/wordprocessingCanvas" xmlns:cx="http://schemas.microsoft.com/office/drawing/2014/chartex" xmlns:cx1="http://schemas.microsoft.com/office/drawing/2015/9/8/chartex" xmlns:cx2="http://schemas.microsoft.com/office/drawing/2015/10/21/chartex" xmlns:cx3="http://schemas.microsoft.com/office/drawing/2016/5/9/chartex" xmlns:cx4="http://schemas.microsoft.com/office/drawing/2016/5/10/chartex" xmlns:cx5="http://schemas.microsoft.com/office/drawing/2016/5/11/chartex" xmlns:cx6="http://schemas.microsoft.com/office/drawing/2016/5/12/chartex" xmlns:cx7="http://schemas.microsoft.com/office/drawing/2016/5/13/chartex" xmlns:cx8="http://schemas.microsoft.com/office/drawing/2016/5/14/chartex" xmlns:mc="http://schemas.openxmlformats.org/markup-compatibility/2006" xmlns:aink="http://schemas.microsoft.com/office/drawing/2016/ink" xmlns:am3d="http://schemas.microsoft.com/office/drawing/2017/model3d" xmlns:o="urn:schemas-microsoft-com:office:office" xmlns:r="http://schemas.openxmlformats.org/officeDocument/2006/relationships" xmlns:m="http://schemas.openxmlformats.org/officeDocument/2006/math" xmlns:v="urn:schemas-microsoft-com:vml" xmlns:wp14="http://schemas.microsoft.com/office/word/2010/wordprocessingDrawing" xmlns:wp="http://schemas.openxmlformats.org/drawingml/2006/wordprocessingDrawing" xmlns:w10="urn:schemas-microsoft-com:office:word" xmlns:w="http://schemas.openxmlformats.org/wordprocessingml/2006/main" xmlns:w14="http://schemas.microsoft.com/office/word/2010/wordml" xmlns:w15="http://schemas.microsoft.com/office/word/2012/wordml" xmlns:w16cid="http://schemas.microsoft.com/office/word/2016/wordml/cid" xmlns:w16se="http://schemas.microsoft.com/office/word/2015/wordml/symex" xmlns:wpg="http://schemas.microsoft.com/office/word/2010/wordprocessingGroup" xmlns:wpi="http://schemas.microsoft.com/office/word/2010/wordprocessingInk" xmlns:wne="http://schemas.microsoft.com/office/word/2006/wordml" xmlns:wps="http://schemas.microsoft.com/office/word/2010/wordprocessingShape" mc:Ignorable="w14 w15 w16se w16cid wp14">
+<w:endnotes xmlns:wpc="http://schemas.microsoft.com/office/word/2010/wordprocessingCanvas" xmlns:cx="http://schemas.microsoft.com/office/drawing/2014/chartex" xmlns:cx1="http://schemas.microsoft.com/office/drawing/2015/9/8/chartex" xmlns:mc="http://schemas.openxmlformats.org/markup-compatibility/2006" xmlns:o="urn:schemas-microsoft-com:office:office" xmlns:r="http://schemas.openxmlformats.org/officeDocument/2006/relationships" xmlns:m="http://schemas.openxmlformats.org/officeDocument/2006/math" xmlns:v="urn:schemas-microsoft-com:vml" xmlns:wp14="http://schemas.microsoft.com/office/word/2010/wordprocessingDrawing" xmlns:wp="http://schemas.openxmlformats.org/drawingml/2006/wordprocessingDrawing" xmlns:w10="urn:schemas-microsoft-com:office:word" xmlns:w="http://schemas.openxmlformats.org/wordprocessingml/2006/main" xmlns:w14="http://schemas.microsoft.com/office/word/2010/wordml" xmlns:w15="http://schemas.microsoft.com/office/word/2012/wordml" xmlns:w16se="http://schemas.microsoft.com/office/word/2015/wordml/symex" xmlns:wpg="http://schemas.microsoft.com/office/word/2010/wordprocessingGroup" xmlns:wpi="http://schemas.microsoft.com/office/word/2010/wordprocessingInk" xmlns:wne="http://schemas.microsoft.com/office/word/2006/wordml" xmlns:wps="http://schemas.microsoft.com/office/word/2010/wordprocessingShape" mc:Ignorable="w14 w15 w16se wp14">
   <w:endnote w:type="separator" w:id="-1">
     <w:p>
       <w:pPr>
@@ -13574,10 +14371,10 @@
 </file>
 
 <file path=word/footer1.xml><?xml version="1.0" encoding="utf-8"?>
-<w:ftr xmlns:wpc="http://schemas.microsoft.com/office/word/2010/wordprocessingCanvas" xmlns:cx="http://schemas.microsoft.com/office/drawing/2014/chartex" xmlns:cx1="http://schemas.microsoft.com/office/drawing/2015/9/8/chartex" xmlns:cx2="http://schemas.microsoft.com/office/drawing/2015/10/21/chartex" xmlns:cx3="http://schemas.microsoft.com/office/drawing/2016/5/9/chartex" xmlns:cx4="http://schemas.microsoft.com/office/drawing/2016/5/10/chartex" xmlns:cx5="http://schemas.microsoft.com/office/drawing/2016/5/11/chartex" xmlns:cx6="http://schemas.microsoft.com/office/drawing/2016/5/12/chartex" xmlns:cx7="http://schemas.microsoft.com/office/drawing/2016/5/13/chartex" xmlns:cx8="http://schemas.microsoft.com/office/drawing/2016/5/14/chartex" xmlns:mc="http://schemas.openxmlformats.org/markup-compatibility/2006" xmlns:aink="http://schemas.microsoft.com/office/drawing/2016/ink" xmlns:am3d="http://schemas.microsoft.com/office/drawing/2017/model3d" xmlns:o="urn:schemas-microsoft-com:office:office" xmlns:r="http://schemas.openxmlformats.org/officeDocument/2006/relationships" xmlns:m="http://schemas.openxmlformats.org/officeDocument/2006/math" xmlns:v="urn:schemas-microsoft-com:vml" xmlns:wp14="http://schemas.microsoft.com/office/word/2010/wordprocessingDrawing" xmlns:wp="http://schemas.openxmlformats.org/drawingml/2006/wordprocessingDrawing" xmlns:w10="urn:schemas-microsoft-com:office:word" xmlns:w="http://schemas.openxmlformats.org/wordprocessingml/2006/main" xmlns:w14="http://schemas.microsoft.com/office/word/2010/wordml" xmlns:w15="http://schemas.microsoft.com/office/word/2012/wordml" xmlns:w16cid="http://schemas.microsoft.com/office/word/2016/wordml/cid" xmlns:w16se="http://schemas.microsoft.com/office/word/2015/wordml/symex" xmlns:wpg="http://schemas.microsoft.com/office/word/2010/wordprocessingGroup" xmlns:wpi="http://schemas.microsoft.com/office/word/2010/wordprocessingInk" xmlns:wne="http://schemas.microsoft.com/office/word/2006/wordml" xmlns:wps="http://schemas.microsoft.com/office/word/2010/wordprocessingShape" mc:Ignorable="w14 w15 w16se w16cid wp14">
+<w:ftr xmlns:wpc="http://schemas.microsoft.com/office/word/2010/wordprocessingCanvas" xmlns:cx="http://schemas.microsoft.com/office/drawing/2014/chartex" xmlns:cx1="http://schemas.microsoft.com/office/drawing/2015/9/8/chartex" xmlns:mc="http://schemas.openxmlformats.org/markup-compatibility/2006" xmlns:o="urn:schemas-microsoft-com:office:office" xmlns:r="http://schemas.openxmlformats.org/officeDocument/2006/relationships" xmlns:m="http://schemas.openxmlformats.org/officeDocument/2006/math" xmlns:v="urn:schemas-microsoft-com:vml" xmlns:wp14="http://schemas.microsoft.com/office/word/2010/wordprocessingDrawing" xmlns:wp="http://schemas.openxmlformats.org/drawingml/2006/wordprocessingDrawing" xmlns:w10="urn:schemas-microsoft-com:office:word" xmlns:w="http://schemas.openxmlformats.org/wordprocessingml/2006/main" xmlns:w14="http://schemas.microsoft.com/office/word/2010/wordml" xmlns:w15="http://schemas.microsoft.com/office/word/2012/wordml" xmlns:w16se="http://schemas.microsoft.com/office/word/2015/wordml/symex" xmlns:wpg="http://schemas.microsoft.com/office/word/2010/wordprocessingGroup" xmlns:wpi="http://schemas.microsoft.com/office/word/2010/wordprocessingInk" xmlns:wne="http://schemas.microsoft.com/office/word/2006/wordml" xmlns:wps="http://schemas.microsoft.com/office/word/2010/wordprocessingShape" mc:Ignorable="w14 w15 w16se wp14">
   <w:p>
     <w:pPr>
-      <w:pStyle w:val="Voettekst"/>
+      <w:pStyle w:val="Footer"/>
       <w:tabs>
         <w:tab w:val="clear" w:pos="4536"/>
       </w:tabs>
@@ -13585,7 +14382,7 @@
   </w:p>
   <w:p>
     <w:pPr>
-      <w:pStyle w:val="Voettekst"/>
+      <w:pStyle w:val="Footer"/>
       <w:tabs>
         <w:tab w:val="clear" w:pos="4536"/>
         <w:tab w:val="right" w:pos="7938"/>
@@ -13596,55 +14393,55 @@
     </w:pPr>
     <w:r>
       <w:rPr>
-        <w:rStyle w:val="Paginanummer"/>
+        <w:rStyle w:val="PageNumber"/>
         <w:rFonts w:cs="Arial"/>
       </w:rPr>
       <w:fldChar w:fldCharType="begin"/>
     </w:r>
     <w:r>
       <w:rPr>
-        <w:rStyle w:val="Paginanummer"/>
+        <w:rStyle w:val="PageNumber"/>
         <w:rFonts w:cs="Arial"/>
       </w:rPr>
       <w:instrText xml:space="preserve"> PAGE </w:instrText>
     </w:r>
     <w:r>
       <w:rPr>
-        <w:rStyle w:val="Paginanummer"/>
+        <w:rStyle w:val="PageNumber"/>
         <w:rFonts w:cs="Arial"/>
       </w:rPr>
       <w:fldChar w:fldCharType="separate"/>
     </w:r>
     <w:r>
       <w:rPr>
-        <w:rStyle w:val="Paginanummer"/>
+        <w:rStyle w:val="PageNumber"/>
         <w:rFonts w:cs="Arial"/>
         <w:noProof/>
       </w:rPr>
-      <w:t>10</w:t>
+      <w:t>14</w:t>
     </w:r>
     <w:r>
       <w:rPr>
-        <w:rStyle w:val="Paginanummer"/>
+        <w:rStyle w:val="PageNumber"/>
         <w:rFonts w:cs="Arial"/>
       </w:rPr>
       <w:fldChar w:fldCharType="end"/>
     </w:r>
-    <w:bookmarkStart w:id="23" w:name="_Toc108538167"/>
-    <w:bookmarkStart w:id="24" w:name="_Ref108544087"/>
-    <w:bookmarkStart w:id="25" w:name="_Ref108544191"/>
-    <w:bookmarkEnd w:id="23"/>
-    <w:bookmarkEnd w:id="24"/>
-    <w:bookmarkEnd w:id="25"/>
+    <w:bookmarkStart w:id="29" w:name="_Toc108538167"/>
+    <w:bookmarkStart w:id="30" w:name="_Ref108544087"/>
+    <w:bookmarkStart w:id="31" w:name="_Ref108544191"/>
+    <w:bookmarkEnd w:id="29"/>
+    <w:bookmarkEnd w:id="30"/>
+    <w:bookmarkEnd w:id="31"/>
   </w:p>
 </w:ftr>
 </file>
 
 <file path=word/footer2.xml><?xml version="1.0" encoding="utf-8"?>
-<w:ftr xmlns:wpc="http://schemas.microsoft.com/office/word/2010/wordprocessingCanvas" xmlns:cx="http://schemas.microsoft.com/office/drawing/2014/chartex" xmlns:cx1="http://schemas.microsoft.com/office/drawing/2015/9/8/chartex" xmlns:cx2="http://schemas.microsoft.com/office/drawing/2015/10/21/chartex" xmlns:cx3="http://schemas.microsoft.com/office/drawing/2016/5/9/chartex" xmlns:cx4="http://schemas.microsoft.com/office/drawing/2016/5/10/chartex" xmlns:cx5="http://schemas.microsoft.com/office/drawing/2016/5/11/chartex" xmlns:cx6="http://schemas.microsoft.com/office/drawing/2016/5/12/chartex" xmlns:cx7="http://schemas.microsoft.com/office/drawing/2016/5/13/chartex" xmlns:cx8="http://schemas.microsoft.com/office/drawing/2016/5/14/chartex" xmlns:mc="http://schemas.openxmlformats.org/markup-compatibility/2006" xmlns:aink="http://schemas.microsoft.com/office/drawing/2016/ink" xmlns:am3d="http://schemas.microsoft.com/office/drawing/2017/model3d" xmlns:o="urn:schemas-microsoft-com:office:office" xmlns:r="http://schemas.openxmlformats.org/officeDocument/2006/relationships" xmlns:m="http://schemas.openxmlformats.org/officeDocument/2006/math" xmlns:v="urn:schemas-microsoft-com:vml" xmlns:wp14="http://schemas.microsoft.com/office/word/2010/wordprocessingDrawing" xmlns:wp="http://schemas.openxmlformats.org/drawingml/2006/wordprocessingDrawing" xmlns:w10="urn:schemas-microsoft-com:office:word" xmlns:w="http://schemas.openxmlformats.org/wordprocessingml/2006/main" xmlns:w14="http://schemas.microsoft.com/office/word/2010/wordml" xmlns:w15="http://schemas.microsoft.com/office/word/2012/wordml" xmlns:w16cid="http://schemas.microsoft.com/office/word/2016/wordml/cid" xmlns:w16se="http://schemas.microsoft.com/office/word/2015/wordml/symex" xmlns:wpg="http://schemas.microsoft.com/office/word/2010/wordprocessingGroup" xmlns:wpi="http://schemas.microsoft.com/office/word/2010/wordprocessingInk" xmlns:wne="http://schemas.microsoft.com/office/word/2006/wordml" xmlns:wps="http://schemas.microsoft.com/office/word/2010/wordprocessingShape" mc:Ignorable="w14 w15 w16se w16cid wp14">
+<w:ftr xmlns:wpc="http://schemas.microsoft.com/office/word/2010/wordprocessingCanvas" xmlns:cx="http://schemas.microsoft.com/office/drawing/2014/chartex" xmlns:cx1="http://schemas.microsoft.com/office/drawing/2015/9/8/chartex" xmlns:mc="http://schemas.openxmlformats.org/markup-compatibility/2006" xmlns:o="urn:schemas-microsoft-com:office:office" xmlns:r="http://schemas.openxmlformats.org/officeDocument/2006/relationships" xmlns:m="http://schemas.openxmlformats.org/officeDocument/2006/math" xmlns:v="urn:schemas-microsoft-com:vml" xmlns:wp14="http://schemas.microsoft.com/office/word/2010/wordprocessingDrawing" xmlns:wp="http://schemas.openxmlformats.org/drawingml/2006/wordprocessingDrawing" xmlns:w10="urn:schemas-microsoft-com:office:word" xmlns:w="http://schemas.openxmlformats.org/wordprocessingml/2006/main" xmlns:w14="http://schemas.microsoft.com/office/word/2010/wordml" xmlns:w15="http://schemas.microsoft.com/office/word/2012/wordml" xmlns:w16se="http://schemas.microsoft.com/office/word/2015/wordml/symex" xmlns:wpg="http://schemas.microsoft.com/office/word/2010/wordprocessingGroup" xmlns:wpi="http://schemas.microsoft.com/office/word/2010/wordprocessingInk" xmlns:wne="http://schemas.microsoft.com/office/word/2006/wordml" xmlns:wps="http://schemas.microsoft.com/office/word/2010/wordprocessingShape" mc:Ignorable="w14 w15 w16se wp14">
   <w:p>
     <w:pPr>
-      <w:pStyle w:val="Voettekst"/>
+      <w:pStyle w:val="Footer"/>
       <w:tabs>
         <w:tab w:val="clear" w:pos="4536"/>
       </w:tabs>
@@ -13652,7 +14449,7 @@
   </w:p>
   <w:p>
     <w:pPr>
-      <w:pStyle w:val="Voettekst"/>
+      <w:pStyle w:val="Footer"/>
       <w:tabs>
         <w:tab w:val="clear" w:pos="4536"/>
       </w:tabs>
@@ -13665,36 +14462,36 @@
     </w:r>
     <w:r>
       <w:rPr>
-        <w:rStyle w:val="Paginanummer"/>
+        <w:rStyle w:val="PageNumber"/>
         <w:rFonts w:cs="Arial"/>
       </w:rPr>
       <w:fldChar w:fldCharType="begin"/>
     </w:r>
     <w:r>
       <w:rPr>
-        <w:rStyle w:val="Paginanummer"/>
+        <w:rStyle w:val="PageNumber"/>
         <w:rFonts w:cs="Arial"/>
       </w:rPr>
       <w:instrText xml:space="preserve"> PAGE </w:instrText>
     </w:r>
     <w:r>
       <w:rPr>
-        <w:rStyle w:val="Paginanummer"/>
+        <w:rStyle w:val="PageNumber"/>
         <w:rFonts w:cs="Arial"/>
       </w:rPr>
       <w:fldChar w:fldCharType="separate"/>
     </w:r>
     <w:r>
       <w:rPr>
-        <w:rStyle w:val="Paginanummer"/>
+        <w:rStyle w:val="PageNumber"/>
         <w:rFonts w:cs="Arial"/>
         <w:noProof/>
       </w:rPr>
-      <w:t>11</w:t>
+      <w:t>13</w:t>
     </w:r>
     <w:r>
       <w:rPr>
-        <w:rStyle w:val="Paginanummer"/>
+        <w:rStyle w:val="PageNumber"/>
         <w:rFonts w:cs="Arial"/>
       </w:rPr>
       <w:fldChar w:fldCharType="end"/>
@@ -13704,7 +14501,7 @@
 </file>
 
 <file path=word/footnotes.xml><?xml version="1.0" encoding="utf-8"?>
-<w:footnotes xmlns:wpc="http://schemas.microsoft.com/office/word/2010/wordprocessingCanvas" xmlns:cx="http://schemas.microsoft.com/office/drawing/2014/chartex" xmlns:cx1="http://schemas.microsoft.com/office/drawing/2015/9/8/chartex" xmlns:cx2="http://schemas.microsoft.com/office/drawing/2015/10/21/chartex" xmlns:cx3="http://schemas.microsoft.com/office/drawing/2016/5/9/chartex" xmlns:cx4="http://schemas.microsoft.com/office/drawing/2016/5/10/chartex" xmlns:cx5="http://schemas.microsoft.com/office/drawing/2016/5/11/chartex" xmlns:cx6="http://schemas.microsoft.com/office/drawing/2016/5/12/chartex" xmlns:cx7="http://schemas.microsoft.com/office/drawing/2016/5/13/chartex" xmlns:cx8="http://schemas.microsoft.com/office/drawing/2016/5/14/chartex" xmlns:mc="http://schemas.openxmlformats.org/markup-compatibility/2006" xmlns:aink="http://schemas.microsoft.com/office/drawing/2016/ink" xmlns:am3d="http://schemas.microsoft.com/office/drawing/2017/model3d" xmlns:o="urn:schemas-microsoft-com:office:office" xmlns:r="http://schemas.openxmlformats.org/officeDocument/2006/relationships" xmlns:m="http://schemas.openxmlformats.org/officeDocument/2006/math" xmlns:v="urn:schemas-microsoft-com:vml" xmlns:wp14="http://schemas.microsoft.com/office/word/2010/wordprocessingDrawing" xmlns:wp="http://schemas.openxmlformats.org/drawingml/2006/wordprocessingDrawing" xmlns:w10="urn:schemas-microsoft-com:office:word" xmlns:w="http://schemas.openxmlformats.org/wordprocessingml/2006/main" xmlns:w14="http://schemas.microsoft.com/office/word/2010/wordml" xmlns:w15="http://schemas.microsoft.com/office/word/2012/wordml" xmlns:w16cid="http://schemas.microsoft.com/office/word/2016/wordml/cid" xmlns:w16se="http://schemas.microsoft.com/office/word/2015/wordml/symex" xmlns:wpg="http://schemas.microsoft.com/office/word/2010/wordprocessingGroup" xmlns:wpi="http://schemas.microsoft.com/office/word/2010/wordprocessingInk" xmlns:wne="http://schemas.microsoft.com/office/word/2006/wordml" xmlns:wps="http://schemas.microsoft.com/office/word/2010/wordprocessingShape" mc:Ignorable="w14 w15 w16se w16cid wp14">
+<w:footnotes xmlns:wpc="http://schemas.microsoft.com/office/word/2010/wordprocessingCanvas" xmlns:cx="http://schemas.microsoft.com/office/drawing/2014/chartex" xmlns:cx1="http://schemas.microsoft.com/office/drawing/2015/9/8/chartex" xmlns:mc="http://schemas.openxmlformats.org/markup-compatibility/2006" xmlns:o="urn:schemas-microsoft-com:office:office" xmlns:r="http://schemas.openxmlformats.org/officeDocument/2006/relationships" xmlns:m="http://schemas.openxmlformats.org/officeDocument/2006/math" xmlns:v="urn:schemas-microsoft-com:vml" xmlns:wp14="http://schemas.microsoft.com/office/word/2010/wordprocessingDrawing" xmlns:wp="http://schemas.openxmlformats.org/drawingml/2006/wordprocessingDrawing" xmlns:w10="urn:schemas-microsoft-com:office:word" xmlns:w="http://schemas.openxmlformats.org/wordprocessingml/2006/main" xmlns:w14="http://schemas.microsoft.com/office/word/2010/wordml" xmlns:w15="http://schemas.microsoft.com/office/word/2012/wordml" xmlns:w16se="http://schemas.microsoft.com/office/word/2015/wordml/symex" xmlns:wpg="http://schemas.microsoft.com/office/word/2010/wordprocessingGroup" xmlns:wpi="http://schemas.microsoft.com/office/word/2010/wordprocessingInk" xmlns:wne="http://schemas.microsoft.com/office/word/2006/wordml" xmlns:wps="http://schemas.microsoft.com/office/word/2010/wordprocessingShape" mc:Ignorable="w14 w15 w16se wp14">
   <w:footnote w:type="separator" w:id="-1">
     <w:p>
       <w:r>
@@ -13723,7 +14520,7 @@
 </file>
 
 <file path=word/numbering.xml><?xml version="1.0" encoding="utf-8"?>
-<w:numbering xmlns:wpc="http://schemas.microsoft.com/office/word/2010/wordprocessingCanvas" xmlns:cx="http://schemas.microsoft.com/office/drawing/2014/chartex" xmlns:cx1="http://schemas.microsoft.com/office/drawing/2015/9/8/chartex" xmlns:cx2="http://schemas.microsoft.com/office/drawing/2015/10/21/chartex" xmlns:cx3="http://schemas.microsoft.com/office/drawing/2016/5/9/chartex" xmlns:cx4="http://schemas.microsoft.com/office/drawing/2016/5/10/chartex" xmlns:cx5="http://schemas.microsoft.com/office/drawing/2016/5/11/chartex" xmlns:cx6="http://schemas.microsoft.com/office/drawing/2016/5/12/chartex" xmlns:cx7="http://schemas.microsoft.com/office/drawing/2016/5/13/chartex" xmlns:cx8="http://schemas.microsoft.com/office/drawing/2016/5/14/chartex" xmlns:mc="http://schemas.openxmlformats.org/markup-compatibility/2006" xmlns:aink="http://schemas.microsoft.com/office/drawing/2016/ink" xmlns:am3d="http://schemas.microsoft.com/office/drawing/2017/model3d" xmlns:o="urn:schemas-microsoft-com:office:office" xmlns:r="http://schemas.openxmlformats.org/officeDocument/2006/relationships" xmlns:m="http://schemas.openxmlformats.org/officeDocument/2006/math" xmlns:v="urn:schemas-microsoft-com:vml" xmlns:wp14="http://schemas.microsoft.com/office/word/2010/wordprocessingDrawing" xmlns:wp="http://schemas.openxmlformats.org/drawingml/2006/wordprocessingDrawing" xmlns:w10="urn:schemas-microsoft-com:office:word" xmlns:w="http://schemas.openxmlformats.org/wordprocessingml/2006/main" xmlns:w14="http://schemas.microsoft.com/office/word/2010/wordml" xmlns:w15="http://schemas.microsoft.com/office/word/2012/wordml" xmlns:w16cid="http://schemas.microsoft.com/office/word/2016/wordml/cid" xmlns:w16se="http://schemas.microsoft.com/office/word/2015/wordml/symex" xmlns:wpg="http://schemas.microsoft.com/office/word/2010/wordprocessingGroup" xmlns:wpi="http://schemas.microsoft.com/office/word/2010/wordprocessingInk" xmlns:wne="http://schemas.microsoft.com/office/word/2006/wordml" xmlns:wps="http://schemas.microsoft.com/office/word/2010/wordprocessingShape" mc:Ignorable="w14 w15 w16se w16cid wp14">
+<w:numbering xmlns:wpc="http://schemas.microsoft.com/office/word/2010/wordprocessingCanvas" xmlns:cx="http://schemas.microsoft.com/office/drawing/2014/chartex" xmlns:cx1="http://schemas.microsoft.com/office/drawing/2015/9/8/chartex" xmlns:mc="http://schemas.openxmlformats.org/markup-compatibility/2006" xmlns:o="urn:schemas-microsoft-com:office:office" xmlns:r="http://schemas.openxmlformats.org/officeDocument/2006/relationships" xmlns:m="http://schemas.openxmlformats.org/officeDocument/2006/math" xmlns:v="urn:schemas-microsoft-com:vml" xmlns:wp14="http://schemas.microsoft.com/office/word/2010/wordprocessingDrawing" xmlns:wp="http://schemas.openxmlformats.org/drawingml/2006/wordprocessingDrawing" xmlns:w10="urn:schemas-microsoft-com:office:word" xmlns:w="http://schemas.openxmlformats.org/wordprocessingml/2006/main" xmlns:w14="http://schemas.microsoft.com/office/word/2010/wordml" xmlns:w15="http://schemas.microsoft.com/office/word/2012/wordml" xmlns:w16se="http://schemas.microsoft.com/office/word/2015/wordml/symex" xmlns:wpg="http://schemas.microsoft.com/office/word/2010/wordprocessingGroup" xmlns:wpi="http://schemas.microsoft.com/office/word/2010/wordprocessingInk" xmlns:wne="http://schemas.microsoft.com/office/word/2006/wordml" xmlns:wps="http://schemas.microsoft.com/office/word/2010/wordprocessingShape" mc:Ignorable="w14 w15 w16se wp14">
   <w:abstractNum w:abstractNumId="0" w15:restartNumberingAfterBreak="0">
     <w:nsid w:val="06CF5475"/>
     <w:multiLevelType w:val="hybridMultilevel"/>
@@ -15235,7 +16032,7 @@
     <w:lvl w:ilvl="0">
       <w:start w:val="1"/>
       <w:numFmt w:val="decimal"/>
-      <w:pStyle w:val="Kop1"/>
+      <w:pStyle w:val="Heading1"/>
       <w:lvlText w:val="%1."/>
       <w:lvlJc w:val="left"/>
       <w:pPr>
@@ -15248,7 +16045,7 @@
     <w:lvl w:ilvl="1">
       <w:start w:val="1"/>
       <w:numFmt w:val="decimal"/>
-      <w:pStyle w:val="Kop2"/>
+      <w:pStyle w:val="Heading2"/>
       <w:lvlText w:val="%1.%2"/>
       <w:lvlJc w:val="left"/>
       <w:pPr>
@@ -15261,7 +16058,7 @@
     <w:lvl w:ilvl="2">
       <w:start w:val="1"/>
       <w:numFmt w:val="decimal"/>
-      <w:pStyle w:val="Kop3"/>
+      <w:pStyle w:val="Heading3"/>
       <w:lvlText w:val="%1.%2.%3"/>
       <w:lvlJc w:val="left"/>
       <w:pPr>
@@ -15393,8 +16190,16 @@
 </w:numbering>
 </file>
 
+<file path=word/people.xml><?xml version="1.0" encoding="utf-8"?>
+<w15:people xmlns:wpc="http://schemas.microsoft.com/office/word/2010/wordprocessingCanvas" xmlns:cx="http://schemas.microsoft.com/office/drawing/2014/chartex" xmlns:cx1="http://schemas.microsoft.com/office/drawing/2015/9/8/chartex" xmlns:mc="http://schemas.openxmlformats.org/markup-compatibility/2006" xmlns:o="urn:schemas-microsoft-com:office:office" xmlns:r="http://schemas.openxmlformats.org/officeDocument/2006/relationships" xmlns:m="http://schemas.openxmlformats.org/officeDocument/2006/math" xmlns:v="urn:schemas-microsoft-com:vml" xmlns:wp14="http://schemas.microsoft.com/office/word/2010/wordprocessingDrawing" xmlns:wp="http://schemas.openxmlformats.org/drawingml/2006/wordprocessingDrawing" xmlns:w10="urn:schemas-microsoft-com:office:word" xmlns:w="http://schemas.openxmlformats.org/wordprocessingml/2006/main" xmlns:w14="http://schemas.microsoft.com/office/word/2010/wordml" xmlns:w15="http://schemas.microsoft.com/office/word/2012/wordml" xmlns:w16se="http://schemas.microsoft.com/office/word/2015/wordml/symex" xmlns:wpg="http://schemas.microsoft.com/office/word/2010/wordprocessingGroup" xmlns:wpi="http://schemas.microsoft.com/office/word/2010/wordprocessingInk" xmlns:wne="http://schemas.microsoft.com/office/word/2006/wordml" xmlns:wps="http://schemas.microsoft.com/office/word/2010/wordprocessingShape" mc:Ignorable="w14 w15 w16se wp14">
+  <w15:person w15:author="Alwin Rodewijk">
+    <w15:presenceInfo w15:providerId="None" w15:userId="Alwin Rodewijk"/>
+  </w15:person>
+</w15:people>
+</file>
+
 <file path=word/styles.xml><?xml version="1.0" encoding="utf-8"?>
-<w:styles xmlns:mc="http://schemas.openxmlformats.org/markup-compatibility/2006" xmlns:r="http://schemas.openxmlformats.org/officeDocument/2006/relationships" xmlns:w="http://schemas.openxmlformats.org/wordprocessingml/2006/main" xmlns:w14="http://schemas.microsoft.com/office/word/2010/wordml" xmlns:w15="http://schemas.microsoft.com/office/word/2012/wordml" xmlns:w16cid="http://schemas.microsoft.com/office/word/2016/wordml/cid" xmlns:w16se="http://schemas.microsoft.com/office/word/2015/wordml/symex" mc:Ignorable="w14 w15 w16se w16cid">
+<w:styles xmlns:mc="http://schemas.openxmlformats.org/markup-compatibility/2006" xmlns:r="http://schemas.openxmlformats.org/officeDocument/2006/relationships" xmlns:w="http://schemas.openxmlformats.org/wordprocessingml/2006/main" xmlns:w14="http://schemas.microsoft.com/office/word/2010/wordml" xmlns:w15="http://schemas.microsoft.com/office/word/2012/wordml" xmlns:w16se="http://schemas.microsoft.com/office/word/2015/wordml/symex" mc:Ignorable="w14 w15 w16se">
   <w:docDefaults>
     <w:rPrDefault>
       <w:rPr>
@@ -15404,7 +16209,7 @@
     </w:rPrDefault>
     <w:pPrDefault/>
   </w:docDefaults>
-  <w:latentStyles w:defLockedState="0" w:defUIPriority="99" w:defSemiHidden="0" w:defUnhideWhenUsed="0" w:defQFormat="0" w:count="377">
+  <w:latentStyles w:defLockedState="0" w:defUIPriority="99" w:defSemiHidden="0" w:defUnhideWhenUsed="0" w:defQFormat="0" w:count="371">
     <w:lsdException w:name="Normal" w:uiPriority="0" w:qFormat="1"/>
     <w:lsdException w:name="heading 1" w:uiPriority="9" w:qFormat="1"/>
     <w:lsdException w:name="heading 2" w:uiPriority="9" w:qFormat="1"/>
@@ -15776,14 +16581,8 @@
     <w:lsdException w:name="List Table 5 Dark Accent 6" w:uiPriority="50"/>
     <w:lsdException w:name="List Table 6 Colorful Accent 6" w:uiPriority="51"/>
     <w:lsdException w:name="List Table 7 Colorful Accent 6" w:uiPriority="52"/>
-    <w:lsdException w:name="Mention" w:semiHidden="1" w:unhideWhenUsed="1"/>
-    <w:lsdException w:name="Smart Hyperlink" w:semiHidden="1" w:unhideWhenUsed="1"/>
-    <w:lsdException w:name="Hashtag" w:semiHidden="1" w:unhideWhenUsed="1"/>
-    <w:lsdException w:name="Unresolved Mention" w:semiHidden="1" w:unhideWhenUsed="1"/>
-    <w:lsdException w:name="Smart Link" w:semiHidden="1" w:unhideWhenUsed="1"/>
-    <w:lsdException w:name="Smart Link Error" w:semiHidden="1" w:unhideWhenUsed="1"/>
   </w:latentStyles>
-  <w:style w:type="paragraph" w:default="1" w:styleId="Standaard">
+  <w:style w:type="paragraph" w:default="1" w:styleId="Normal">
     <w:name w:val="Normal"/>
     <w:qFormat/>
     <w:rsid w:val="00CC31F8"/>
@@ -15797,10 +16596,10 @@
       <w:sz w:val="22"/>
     </w:rPr>
   </w:style>
-  <w:style w:type="paragraph" w:styleId="Kop1">
+  <w:style w:type="paragraph" w:styleId="Heading1">
     <w:name w:val="heading 1"/>
-    <w:basedOn w:val="Standaard"/>
-    <w:next w:val="Standaard"/>
+    <w:basedOn w:val="Normal"/>
+    <w:next w:val="Normal"/>
     <w:uiPriority w:val="9"/>
     <w:qFormat/>
     <w:rsid w:val="003442D6"/>
@@ -15815,10 +16614,10 @@
       <w:caps/>
     </w:rPr>
   </w:style>
-  <w:style w:type="paragraph" w:styleId="Kop2">
+  <w:style w:type="paragraph" w:styleId="Heading2">
     <w:name w:val="heading 2"/>
-    <w:basedOn w:val="Standaard"/>
-    <w:next w:val="Standaard"/>
+    <w:basedOn w:val="Normal"/>
+    <w:next w:val="Normal"/>
     <w:uiPriority w:val="9"/>
     <w:qFormat/>
     <w:rsid w:val="003442D6"/>
@@ -15833,10 +16632,10 @@
       <w:b/>
     </w:rPr>
   </w:style>
-  <w:style w:type="paragraph" w:styleId="Kop3">
+  <w:style w:type="paragraph" w:styleId="Heading3">
     <w:name w:val="heading 3"/>
-    <w:basedOn w:val="Standaard"/>
-    <w:next w:val="Standaard"/>
+    <w:basedOn w:val="Normal"/>
+    <w:next w:val="Normal"/>
     <w:autoRedefine/>
     <w:uiPriority w:val="9"/>
     <w:qFormat/>
@@ -15853,10 +16652,10 @@
       <w:b/>
     </w:rPr>
   </w:style>
-  <w:style w:type="paragraph" w:styleId="Kop4">
+  <w:style w:type="paragraph" w:styleId="Heading4">
     <w:name w:val="heading 4"/>
-    <w:basedOn w:val="Standaard"/>
-    <w:next w:val="Standaard"/>
+    <w:basedOn w:val="Normal"/>
+    <w:next w:val="Normal"/>
     <w:uiPriority w:val="9"/>
     <w:qFormat/>
     <w:rsid w:val="003442D6"/>
@@ -15864,10 +16663,10 @@
       <w:outlineLvl w:val="3"/>
     </w:pPr>
   </w:style>
-  <w:style w:type="paragraph" w:styleId="Kop5">
+  <w:style w:type="paragraph" w:styleId="Heading5">
     <w:name w:val="heading 5"/>
-    <w:basedOn w:val="Standaard"/>
-    <w:next w:val="Standaard"/>
+    <w:basedOn w:val="Normal"/>
+    <w:next w:val="Normal"/>
     <w:uiPriority w:val="9"/>
     <w:qFormat/>
     <w:rsid w:val="003442D6"/>
@@ -15875,10 +16674,10 @@
       <w:outlineLvl w:val="4"/>
     </w:pPr>
   </w:style>
-  <w:style w:type="paragraph" w:styleId="Kop6">
+  <w:style w:type="paragraph" w:styleId="Heading6">
     <w:name w:val="heading 6"/>
-    <w:basedOn w:val="Standaard"/>
-    <w:next w:val="Standaard"/>
+    <w:basedOn w:val="Normal"/>
+    <w:next w:val="Normal"/>
     <w:uiPriority w:val="9"/>
     <w:qFormat/>
     <w:rsid w:val="003442D6"/>
@@ -15886,10 +16685,10 @@
       <w:outlineLvl w:val="5"/>
     </w:pPr>
   </w:style>
-  <w:style w:type="paragraph" w:styleId="Kop7">
+  <w:style w:type="paragraph" w:styleId="Heading7">
     <w:name w:val="heading 7"/>
-    <w:basedOn w:val="Standaard"/>
-    <w:next w:val="Standaard"/>
+    <w:basedOn w:val="Normal"/>
+    <w:next w:val="Normal"/>
     <w:uiPriority w:val="9"/>
     <w:qFormat/>
     <w:rsid w:val="003442D6"/>
@@ -15897,10 +16696,10 @@
       <w:outlineLvl w:val="6"/>
     </w:pPr>
   </w:style>
-  <w:style w:type="paragraph" w:styleId="Kop8">
+  <w:style w:type="paragraph" w:styleId="Heading8">
     <w:name w:val="heading 8"/>
-    <w:basedOn w:val="Standaard"/>
-    <w:next w:val="Standaard"/>
+    <w:basedOn w:val="Normal"/>
+    <w:next w:val="Normal"/>
     <w:uiPriority w:val="9"/>
     <w:qFormat/>
     <w:rsid w:val="003442D6"/>
@@ -15908,10 +16707,10 @@
       <w:outlineLvl w:val="7"/>
     </w:pPr>
   </w:style>
-  <w:style w:type="paragraph" w:styleId="Kop9">
+  <w:style w:type="paragraph" w:styleId="Heading9">
     <w:name w:val="heading 9"/>
-    <w:basedOn w:val="Standaard"/>
-    <w:next w:val="Standaard"/>
+    <w:basedOn w:val="Normal"/>
+    <w:next w:val="Normal"/>
     <w:uiPriority w:val="9"/>
     <w:qFormat/>
     <w:rsid w:val="003442D6"/>
@@ -15928,13 +16727,13 @@
       <w:b/>
     </w:rPr>
   </w:style>
-  <w:style w:type="character" w:default="1" w:styleId="Standaardalinea-lettertype">
+  <w:style w:type="character" w:default="1" w:styleId="DefaultParagraphFont">
     <w:name w:val="Default Paragraph Font"/>
     <w:uiPriority w:val="1"/>
     <w:semiHidden/>
     <w:unhideWhenUsed/>
   </w:style>
-  <w:style w:type="table" w:default="1" w:styleId="Standaardtabel">
+  <w:style w:type="table" w:default="1" w:styleId="TableNormal">
     <w:name w:val="Normal Table"/>
     <w:uiPriority w:val="99"/>
     <w:semiHidden/>
@@ -15949,30 +16748,30 @@
       </w:tblCellMar>
     </w:tblPr>
   </w:style>
-  <w:style w:type="numbering" w:default="1" w:styleId="Geenlijst">
+  <w:style w:type="numbering" w:default="1" w:styleId="NoList">
     <w:name w:val="No List"/>
     <w:uiPriority w:val="99"/>
     <w:semiHidden/>
     <w:unhideWhenUsed/>
   </w:style>
-  <w:style w:type="paragraph" w:styleId="Eindnoottekst">
+  <w:style w:type="paragraph" w:styleId="EndnoteText">
     <w:name w:val="endnote text"/>
-    <w:basedOn w:val="Standaard"/>
+    <w:basedOn w:val="Normal"/>
     <w:semiHidden/>
     <w:rsid w:val="003442D6"/>
   </w:style>
-  <w:style w:type="character" w:styleId="Eindnootmarkering">
+  <w:style w:type="character" w:styleId="EndnoteReference">
     <w:name w:val="endnote reference"/>
-    <w:basedOn w:val="Standaardalinea-lettertype"/>
+    <w:basedOn w:val="DefaultParagraphFont"/>
     <w:semiHidden/>
     <w:rsid w:val="003442D6"/>
     <w:rPr>
       <w:vertAlign w:val="superscript"/>
     </w:rPr>
   </w:style>
-  <w:style w:type="paragraph" w:styleId="Voetnoottekst">
+  <w:style w:type="paragraph" w:styleId="FootnoteText">
     <w:name w:val="footnote text"/>
-    <w:basedOn w:val="Standaard"/>
+    <w:basedOn w:val="Normal"/>
     <w:semiHidden/>
     <w:rsid w:val="003442D6"/>
   </w:style>
@@ -15985,12 +16784,12 @@
   </w:style>
   <w:style w:type="character" w:customStyle="1" w:styleId="Document8">
     <w:name w:val="Document 8"/>
-    <w:basedOn w:val="Standaardalinea-lettertype"/>
+    <w:basedOn w:val="DefaultParagraphFont"/>
     <w:rsid w:val="003442D6"/>
   </w:style>
   <w:style w:type="character" w:customStyle="1" w:styleId="Document4">
     <w:name w:val="Document 4"/>
-    <w:basedOn w:val="Standaardalinea-lettertype"/>
+    <w:basedOn w:val="DefaultParagraphFont"/>
     <w:rsid w:val="003442D6"/>
     <w:rPr>
       <w:b/>
@@ -16000,17 +16799,17 @@
   </w:style>
   <w:style w:type="character" w:customStyle="1" w:styleId="Document6">
     <w:name w:val="Document 6"/>
-    <w:basedOn w:val="Standaardalinea-lettertype"/>
+    <w:basedOn w:val="DefaultParagraphFont"/>
     <w:rsid w:val="003442D6"/>
   </w:style>
   <w:style w:type="character" w:customStyle="1" w:styleId="Document5">
     <w:name w:val="Document 5"/>
-    <w:basedOn w:val="Standaardalinea-lettertype"/>
+    <w:basedOn w:val="DefaultParagraphFont"/>
     <w:rsid w:val="003442D6"/>
   </w:style>
   <w:style w:type="character" w:customStyle="1" w:styleId="Document2">
     <w:name w:val="Document 2"/>
-    <w:basedOn w:val="Standaardalinea-lettertype"/>
+    <w:basedOn w:val="DefaultParagraphFont"/>
     <w:rsid w:val="003442D6"/>
     <w:rPr>
       <w:rFonts w:ascii="CG Times" w:hAnsi="CG Times"/>
@@ -16021,27 +16820,27 @@
   </w:style>
   <w:style w:type="character" w:customStyle="1" w:styleId="Document7">
     <w:name w:val="Document 7"/>
-    <w:basedOn w:val="Standaardalinea-lettertype"/>
+    <w:basedOn w:val="DefaultParagraphFont"/>
     <w:rsid w:val="003442D6"/>
   </w:style>
   <w:style w:type="character" w:customStyle="1" w:styleId="Bibliogrphy">
     <w:name w:val="Bibliogrphy"/>
-    <w:basedOn w:val="Standaardalinea-lettertype"/>
+    <w:basedOn w:val="DefaultParagraphFont"/>
     <w:rsid w:val="003442D6"/>
   </w:style>
   <w:style w:type="character" w:customStyle="1" w:styleId="RightPar1">
     <w:name w:val="Right Par 1"/>
-    <w:basedOn w:val="Standaardalinea-lettertype"/>
+    <w:basedOn w:val="DefaultParagraphFont"/>
     <w:rsid w:val="003442D6"/>
   </w:style>
   <w:style w:type="character" w:customStyle="1" w:styleId="RightPar2">
     <w:name w:val="Right Par 2"/>
-    <w:basedOn w:val="Standaardalinea-lettertype"/>
+    <w:basedOn w:val="DefaultParagraphFont"/>
     <w:rsid w:val="003442D6"/>
   </w:style>
   <w:style w:type="character" w:customStyle="1" w:styleId="Document3">
     <w:name w:val="Document 3"/>
-    <w:basedOn w:val="Standaardalinea-lettertype"/>
+    <w:basedOn w:val="DefaultParagraphFont"/>
     <w:rsid w:val="003442D6"/>
     <w:rPr>
       <w:rFonts w:ascii="CG Times" w:hAnsi="CG Times"/>
@@ -16052,32 +16851,32 @@
   </w:style>
   <w:style w:type="character" w:customStyle="1" w:styleId="RightPar3">
     <w:name w:val="Right Par 3"/>
-    <w:basedOn w:val="Standaardalinea-lettertype"/>
+    <w:basedOn w:val="DefaultParagraphFont"/>
     <w:rsid w:val="003442D6"/>
   </w:style>
   <w:style w:type="character" w:customStyle="1" w:styleId="RightPar4">
     <w:name w:val="Right Par 4"/>
-    <w:basedOn w:val="Standaardalinea-lettertype"/>
+    <w:basedOn w:val="DefaultParagraphFont"/>
     <w:rsid w:val="003442D6"/>
   </w:style>
   <w:style w:type="character" w:customStyle="1" w:styleId="RightPar5">
     <w:name w:val="Right Par 5"/>
-    <w:basedOn w:val="Standaardalinea-lettertype"/>
+    <w:basedOn w:val="DefaultParagraphFont"/>
     <w:rsid w:val="003442D6"/>
   </w:style>
   <w:style w:type="character" w:customStyle="1" w:styleId="RightPar6">
     <w:name w:val="Right Par 6"/>
-    <w:basedOn w:val="Standaardalinea-lettertype"/>
+    <w:basedOn w:val="DefaultParagraphFont"/>
     <w:rsid w:val="003442D6"/>
   </w:style>
   <w:style w:type="character" w:customStyle="1" w:styleId="RightPar7">
     <w:name w:val="Right Par 7"/>
-    <w:basedOn w:val="Standaardalinea-lettertype"/>
+    <w:basedOn w:val="DefaultParagraphFont"/>
     <w:rsid w:val="003442D6"/>
   </w:style>
   <w:style w:type="character" w:customStyle="1" w:styleId="RightPar8">
     <w:name w:val="Right Par 8"/>
-    <w:basedOn w:val="Standaardalinea-lettertype"/>
+    <w:basedOn w:val="DefaultParagraphFont"/>
     <w:rsid w:val="003442D6"/>
   </w:style>
   <w:style w:type="paragraph" w:customStyle="1" w:styleId="Document1">
@@ -16101,12 +16900,12 @@
   </w:style>
   <w:style w:type="character" w:customStyle="1" w:styleId="DocInit">
     <w:name w:val="Doc Init"/>
-    <w:basedOn w:val="Standaardalinea-lettertype"/>
+    <w:basedOn w:val="DefaultParagraphFont"/>
     <w:rsid w:val="003442D6"/>
   </w:style>
   <w:style w:type="character" w:customStyle="1" w:styleId="TechInit">
     <w:name w:val="Tech Init"/>
-    <w:basedOn w:val="Standaardalinea-lettertype"/>
+    <w:basedOn w:val="DefaultParagraphFont"/>
     <w:rsid w:val="003442D6"/>
     <w:rPr>
       <w:rFonts w:ascii="CG Times" w:hAnsi="CG Times"/>
@@ -16117,17 +16916,17 @@
   </w:style>
   <w:style w:type="character" w:customStyle="1" w:styleId="Technical5">
     <w:name w:val="Technical 5"/>
-    <w:basedOn w:val="Standaardalinea-lettertype"/>
+    <w:basedOn w:val="DefaultParagraphFont"/>
     <w:rsid w:val="003442D6"/>
   </w:style>
   <w:style w:type="character" w:customStyle="1" w:styleId="Technical6">
     <w:name w:val="Technical 6"/>
-    <w:basedOn w:val="Standaardalinea-lettertype"/>
+    <w:basedOn w:val="DefaultParagraphFont"/>
     <w:rsid w:val="003442D6"/>
   </w:style>
   <w:style w:type="character" w:customStyle="1" w:styleId="Technical2">
     <w:name w:val="Technical 2"/>
-    <w:basedOn w:val="Standaardalinea-lettertype"/>
+    <w:basedOn w:val="DefaultParagraphFont"/>
     <w:rsid w:val="003442D6"/>
     <w:rPr>
       <w:rFonts w:ascii="CG Times" w:hAnsi="CG Times"/>
@@ -16138,7 +16937,7 @@
   </w:style>
   <w:style w:type="character" w:customStyle="1" w:styleId="Technical3">
     <w:name w:val="Technical 3"/>
-    <w:basedOn w:val="Standaardalinea-lettertype"/>
+    <w:basedOn w:val="DefaultParagraphFont"/>
     <w:rsid w:val="003442D6"/>
     <w:rPr>
       <w:rFonts w:ascii="CG Times" w:hAnsi="CG Times"/>
@@ -16149,12 +16948,12 @@
   </w:style>
   <w:style w:type="character" w:customStyle="1" w:styleId="Technical4">
     <w:name w:val="Technical 4"/>
-    <w:basedOn w:val="Standaardalinea-lettertype"/>
+    <w:basedOn w:val="DefaultParagraphFont"/>
     <w:rsid w:val="003442D6"/>
   </w:style>
   <w:style w:type="character" w:customStyle="1" w:styleId="Technical1">
     <w:name w:val="Technical 1"/>
-    <w:basedOn w:val="Standaardalinea-lettertype"/>
+    <w:basedOn w:val="DefaultParagraphFont"/>
     <w:rsid w:val="003442D6"/>
     <w:rPr>
       <w:rFonts w:ascii="CG Times" w:hAnsi="CG Times"/>
@@ -16165,17 +16964,17 @@
   </w:style>
   <w:style w:type="character" w:customStyle="1" w:styleId="Technical7">
     <w:name w:val="Technical 7"/>
-    <w:basedOn w:val="Standaardalinea-lettertype"/>
+    <w:basedOn w:val="DefaultParagraphFont"/>
     <w:rsid w:val="003442D6"/>
   </w:style>
   <w:style w:type="character" w:customStyle="1" w:styleId="Technical8">
     <w:name w:val="Technical 8"/>
-    <w:basedOn w:val="Standaardalinea-lettertype"/>
+    <w:basedOn w:val="DefaultParagraphFont"/>
     <w:rsid w:val="003442D6"/>
   </w:style>
   <w:style w:type="paragraph" w:customStyle="1" w:styleId="inhopg1">
     <w:name w:val="inhopg 1"/>
-    <w:basedOn w:val="Standaard"/>
+    <w:basedOn w:val="Normal"/>
     <w:rsid w:val="003442D6"/>
     <w:pPr>
       <w:tabs>
@@ -16192,7 +16991,7 @@
   </w:style>
   <w:style w:type="paragraph" w:customStyle="1" w:styleId="inhopg2">
     <w:name w:val="inhopg 2"/>
-    <w:basedOn w:val="Standaard"/>
+    <w:basedOn w:val="Normal"/>
     <w:rsid w:val="003442D6"/>
     <w:pPr>
       <w:tabs>
@@ -16209,7 +17008,7 @@
   </w:style>
   <w:style w:type="paragraph" w:customStyle="1" w:styleId="inhopg3">
     <w:name w:val="inhopg 3"/>
-    <w:basedOn w:val="Standaard"/>
+    <w:basedOn w:val="Normal"/>
     <w:rsid w:val="003442D6"/>
     <w:pPr>
       <w:tabs>
@@ -16226,7 +17025,7 @@
   </w:style>
   <w:style w:type="paragraph" w:customStyle="1" w:styleId="inhopg4">
     <w:name w:val="inhopg 4"/>
-    <w:basedOn w:val="Standaard"/>
+    <w:basedOn w:val="Normal"/>
     <w:rsid w:val="003442D6"/>
     <w:pPr>
       <w:tabs>
@@ -16243,7 +17042,7 @@
   </w:style>
   <w:style w:type="paragraph" w:customStyle="1" w:styleId="inhopg5">
     <w:name w:val="inhopg 5"/>
-    <w:basedOn w:val="Standaard"/>
+    <w:basedOn w:val="Normal"/>
     <w:rsid w:val="003442D6"/>
     <w:pPr>
       <w:tabs>
@@ -16260,7 +17059,7 @@
   </w:style>
   <w:style w:type="paragraph" w:customStyle="1" w:styleId="inhopg6">
     <w:name w:val="inhopg 6"/>
-    <w:basedOn w:val="Standaard"/>
+    <w:basedOn w:val="Normal"/>
     <w:rsid w:val="003442D6"/>
     <w:pPr>
       <w:tabs>
@@ -16275,7 +17074,7 @@
   </w:style>
   <w:style w:type="paragraph" w:customStyle="1" w:styleId="inhopg7">
     <w:name w:val="inhopg 7"/>
-    <w:basedOn w:val="Standaard"/>
+    <w:basedOn w:val="Normal"/>
     <w:rsid w:val="003442D6"/>
     <w:pPr>
       <w:suppressAutoHyphens/>
@@ -16287,7 +17086,7 @@
   </w:style>
   <w:style w:type="paragraph" w:customStyle="1" w:styleId="inhopg8">
     <w:name w:val="inhopg 8"/>
-    <w:basedOn w:val="Standaard"/>
+    <w:basedOn w:val="Normal"/>
     <w:rsid w:val="003442D6"/>
     <w:pPr>
       <w:tabs>
@@ -16302,7 +17101,7 @@
   </w:style>
   <w:style w:type="paragraph" w:customStyle="1" w:styleId="inhopg9">
     <w:name w:val="inhopg 9"/>
-    <w:basedOn w:val="Standaard"/>
+    <w:basedOn w:val="Normal"/>
     <w:rsid w:val="003442D6"/>
     <w:pPr>
       <w:tabs>
@@ -16317,8 +17116,8 @@
   </w:style>
   <w:style w:type="paragraph" w:styleId="Index1">
     <w:name w:val="index 1"/>
-    <w:basedOn w:val="Standaard"/>
-    <w:next w:val="Standaard"/>
+    <w:basedOn w:val="Normal"/>
+    <w:next w:val="Normal"/>
     <w:autoRedefine/>
     <w:uiPriority w:val="99"/>
     <w:semiHidden/>
@@ -16333,8 +17132,8 @@
   </w:style>
   <w:style w:type="paragraph" w:styleId="Index2">
     <w:name w:val="index 2"/>
-    <w:basedOn w:val="Standaard"/>
-    <w:next w:val="Standaard"/>
+    <w:basedOn w:val="Normal"/>
+    <w:next w:val="Normal"/>
     <w:autoRedefine/>
     <w:semiHidden/>
     <w:rsid w:val="003442D6"/>
@@ -16348,7 +17147,7 @@
   </w:style>
   <w:style w:type="paragraph" w:customStyle="1" w:styleId="bronvermelding">
     <w:name w:val="bronvermelding"/>
-    <w:basedOn w:val="Standaard"/>
+    <w:basedOn w:val="Normal"/>
     <w:rsid w:val="003442D6"/>
     <w:pPr>
       <w:tabs>
@@ -16362,17 +17161,17 @@
   </w:style>
   <w:style w:type="paragraph" w:customStyle="1" w:styleId="bijschrift">
     <w:name w:val="bijschrift"/>
-    <w:basedOn w:val="Standaard"/>
+    <w:basedOn w:val="Normal"/>
     <w:rsid w:val="003442D6"/>
   </w:style>
   <w:style w:type="character" w:customStyle="1" w:styleId="EquationCaption">
     <w:name w:val="_Equation Caption"/>
     <w:rsid w:val="003442D6"/>
   </w:style>
-  <w:style w:type="paragraph" w:styleId="Koptekst">
+  <w:style w:type="paragraph" w:styleId="Header">
     <w:name w:val="header"/>
-    <w:basedOn w:val="Standaard"/>
-    <w:link w:val="KoptekstChar"/>
+    <w:basedOn w:val="Normal"/>
+    <w:link w:val="HeaderChar"/>
     <w:uiPriority w:val="99"/>
     <w:rsid w:val="003442D6"/>
     <w:pPr>
@@ -16382,10 +17181,10 @@
       </w:tabs>
     </w:pPr>
   </w:style>
-  <w:style w:type="paragraph" w:styleId="Voettekst">
+  <w:style w:type="paragraph" w:styleId="Footer">
     <w:name w:val="footer"/>
-    <w:basedOn w:val="Standaard"/>
-    <w:link w:val="VoettekstChar"/>
+    <w:basedOn w:val="Normal"/>
+    <w:link w:val="FooterChar"/>
     <w:uiPriority w:val="99"/>
     <w:rsid w:val="003442D6"/>
     <w:pPr>
@@ -16395,16 +17194,16 @@
       </w:tabs>
     </w:pPr>
   </w:style>
-  <w:style w:type="character" w:styleId="Paginanummer">
+  <w:style w:type="character" w:styleId="PageNumber">
     <w:name w:val="page number"/>
-    <w:basedOn w:val="Standaardalinea-lettertype"/>
+    <w:basedOn w:val="DefaultParagraphFont"/>
     <w:semiHidden/>
     <w:rsid w:val="003442D6"/>
   </w:style>
   <w:style w:type="paragraph" w:styleId="Index3">
     <w:name w:val="index 3"/>
-    <w:basedOn w:val="Standaard"/>
-    <w:next w:val="Standaard"/>
+    <w:basedOn w:val="Normal"/>
+    <w:next w:val="Normal"/>
     <w:autoRedefine/>
     <w:semiHidden/>
     <w:rsid w:val="003442D6"/>
@@ -16418,8 +17217,8 @@
   </w:style>
   <w:style w:type="paragraph" w:styleId="Index4">
     <w:name w:val="index 4"/>
-    <w:basedOn w:val="Standaard"/>
-    <w:next w:val="Standaard"/>
+    <w:basedOn w:val="Normal"/>
+    <w:next w:val="Normal"/>
     <w:autoRedefine/>
     <w:semiHidden/>
     <w:rsid w:val="003442D6"/>
@@ -16433,8 +17232,8 @@
   </w:style>
   <w:style w:type="paragraph" w:styleId="Index5">
     <w:name w:val="index 5"/>
-    <w:basedOn w:val="Standaard"/>
-    <w:next w:val="Standaard"/>
+    <w:basedOn w:val="Normal"/>
+    <w:next w:val="Normal"/>
     <w:autoRedefine/>
     <w:semiHidden/>
     <w:rsid w:val="003442D6"/>
@@ -16448,8 +17247,8 @@
   </w:style>
   <w:style w:type="paragraph" w:styleId="Index6">
     <w:name w:val="index 6"/>
-    <w:basedOn w:val="Standaard"/>
-    <w:next w:val="Standaard"/>
+    <w:basedOn w:val="Normal"/>
+    <w:next w:val="Normal"/>
     <w:autoRedefine/>
     <w:semiHidden/>
     <w:rsid w:val="003442D6"/>
@@ -16463,8 +17262,8 @@
   </w:style>
   <w:style w:type="paragraph" w:styleId="Index7">
     <w:name w:val="index 7"/>
-    <w:basedOn w:val="Standaard"/>
-    <w:next w:val="Standaard"/>
+    <w:basedOn w:val="Normal"/>
+    <w:next w:val="Normal"/>
     <w:autoRedefine/>
     <w:semiHidden/>
     <w:rsid w:val="003442D6"/>
@@ -16478,8 +17277,8 @@
   </w:style>
   <w:style w:type="paragraph" w:styleId="Index8">
     <w:name w:val="index 8"/>
-    <w:basedOn w:val="Standaard"/>
-    <w:next w:val="Standaard"/>
+    <w:basedOn w:val="Normal"/>
+    <w:next w:val="Normal"/>
     <w:autoRedefine/>
     <w:semiHidden/>
     <w:rsid w:val="003442D6"/>
@@ -16493,8 +17292,8 @@
   </w:style>
   <w:style w:type="paragraph" w:styleId="Index9">
     <w:name w:val="index 9"/>
-    <w:basedOn w:val="Standaard"/>
-    <w:next w:val="Standaard"/>
+    <w:basedOn w:val="Normal"/>
+    <w:next w:val="Normal"/>
     <w:autoRedefine/>
     <w:semiHidden/>
     <w:rsid w:val="003442D6"/>
@@ -16506,9 +17305,9 @@
       <w:sz w:val="18"/>
     </w:rPr>
   </w:style>
-  <w:style w:type="paragraph" w:styleId="Indexkop">
+  <w:style w:type="paragraph" w:styleId="IndexHeading">
     <w:name w:val="index heading"/>
-    <w:basedOn w:val="Standaard"/>
+    <w:basedOn w:val="Normal"/>
     <w:next w:val="Index1"/>
     <w:semiHidden/>
     <w:rsid w:val="003442D6"/>
@@ -16522,19 +17321,19 @@
       <w:sz w:val="26"/>
     </w:rPr>
   </w:style>
-  <w:style w:type="paragraph" w:styleId="Inhopg10">
+  <w:style w:type="paragraph" w:styleId="TOC1">
     <w:name w:val="toc 1"/>
-    <w:basedOn w:val="Standaard"/>
-    <w:next w:val="Standaard"/>
+    <w:basedOn w:val="Normal"/>
+    <w:next w:val="Normal"/>
     <w:autoRedefine/>
     <w:uiPriority w:val="39"/>
     <w:qFormat/>
     <w:rsid w:val="003442D6"/>
   </w:style>
-  <w:style w:type="paragraph" w:styleId="Inhopg20">
+  <w:style w:type="paragraph" w:styleId="TOC2">
     <w:name w:val="toc 2"/>
-    <w:basedOn w:val="Standaard"/>
-    <w:next w:val="Standaard"/>
+    <w:basedOn w:val="Normal"/>
+    <w:next w:val="Normal"/>
     <w:autoRedefine/>
     <w:uiPriority w:val="39"/>
     <w:qFormat/>
@@ -16543,10 +17342,10 @@
       <w:ind w:left="240"/>
     </w:pPr>
   </w:style>
-  <w:style w:type="paragraph" w:styleId="Inhopg30">
+  <w:style w:type="paragraph" w:styleId="TOC3">
     <w:name w:val="toc 3"/>
-    <w:basedOn w:val="Standaard"/>
-    <w:next w:val="Standaard"/>
+    <w:basedOn w:val="Normal"/>
+    <w:next w:val="Normal"/>
     <w:autoRedefine/>
     <w:uiPriority w:val="39"/>
     <w:qFormat/>
@@ -16555,10 +17354,10 @@
       <w:ind w:left="480"/>
     </w:pPr>
   </w:style>
-  <w:style w:type="paragraph" w:styleId="Inhopg40">
+  <w:style w:type="paragraph" w:styleId="TOC4">
     <w:name w:val="toc 4"/>
-    <w:basedOn w:val="Standaard"/>
-    <w:next w:val="Standaard"/>
+    <w:basedOn w:val="Normal"/>
+    <w:next w:val="Normal"/>
     <w:autoRedefine/>
     <w:semiHidden/>
     <w:rsid w:val="003442D6"/>
@@ -16566,10 +17365,10 @@
       <w:ind w:left="720"/>
     </w:pPr>
   </w:style>
-  <w:style w:type="paragraph" w:styleId="Inhopg50">
+  <w:style w:type="paragraph" w:styleId="TOC5">
     <w:name w:val="toc 5"/>
-    <w:basedOn w:val="Standaard"/>
-    <w:next w:val="Standaard"/>
+    <w:basedOn w:val="Normal"/>
+    <w:next w:val="Normal"/>
     <w:autoRedefine/>
     <w:semiHidden/>
     <w:rsid w:val="003442D6"/>
@@ -16577,10 +17376,10 @@
       <w:ind w:left="960"/>
     </w:pPr>
   </w:style>
-  <w:style w:type="paragraph" w:styleId="Inhopg60">
+  <w:style w:type="paragraph" w:styleId="TOC6">
     <w:name w:val="toc 6"/>
-    <w:basedOn w:val="Standaard"/>
-    <w:next w:val="Standaard"/>
+    <w:basedOn w:val="Normal"/>
+    <w:next w:val="Normal"/>
     <w:autoRedefine/>
     <w:semiHidden/>
     <w:rsid w:val="003442D6"/>
@@ -16588,10 +17387,10 @@
       <w:ind w:left="1200"/>
     </w:pPr>
   </w:style>
-  <w:style w:type="paragraph" w:styleId="Inhopg70">
+  <w:style w:type="paragraph" w:styleId="TOC7">
     <w:name w:val="toc 7"/>
-    <w:basedOn w:val="Standaard"/>
-    <w:next w:val="Standaard"/>
+    <w:basedOn w:val="Normal"/>
+    <w:next w:val="Normal"/>
     <w:autoRedefine/>
     <w:semiHidden/>
     <w:rsid w:val="003442D6"/>
@@ -16599,10 +17398,10 @@
       <w:ind w:left="1440"/>
     </w:pPr>
   </w:style>
-  <w:style w:type="paragraph" w:styleId="Inhopg80">
+  <w:style w:type="paragraph" w:styleId="TOC8">
     <w:name w:val="toc 8"/>
-    <w:basedOn w:val="Standaard"/>
-    <w:next w:val="Standaard"/>
+    <w:basedOn w:val="Normal"/>
+    <w:next w:val="Normal"/>
     <w:autoRedefine/>
     <w:semiHidden/>
     <w:rsid w:val="003442D6"/>
@@ -16610,10 +17409,10 @@
       <w:ind w:left="1680"/>
     </w:pPr>
   </w:style>
-  <w:style w:type="paragraph" w:styleId="Inhopg90">
+  <w:style w:type="paragraph" w:styleId="TOC9">
     <w:name w:val="toc 9"/>
-    <w:basedOn w:val="Standaard"/>
-    <w:next w:val="Standaard"/>
+    <w:basedOn w:val="Normal"/>
+    <w:next w:val="Normal"/>
     <w:autoRedefine/>
     <w:semiHidden/>
     <w:rsid w:val="003442D6"/>
@@ -16621,10 +17420,10 @@
       <w:ind w:left="1920"/>
     </w:pPr>
   </w:style>
-  <w:style w:type="paragraph" w:styleId="Kopvaninhoudsopgave">
+  <w:style w:type="paragraph" w:styleId="TOCHeading">
     <w:name w:val="TOC Heading"/>
-    <w:basedOn w:val="Kop1"/>
-    <w:next w:val="Standaard"/>
+    <w:basedOn w:val="Heading1"/>
+    <w:next w:val="Normal"/>
     <w:uiPriority w:val="39"/>
     <w:unhideWhenUsed/>
     <w:qFormat/>
@@ -16652,7 +17451,7 @@
   </w:style>
   <w:style w:type="character" w:styleId="Hyperlink">
     <w:name w:val="Hyperlink"/>
-    <w:basedOn w:val="Standaardalinea-lettertype"/>
+    <w:basedOn w:val="DefaultParagraphFont"/>
     <w:uiPriority w:val="99"/>
     <w:unhideWhenUsed/>
     <w:rsid w:val="00103873"/>
@@ -16661,10 +17460,10 @@
       <w:u w:val="single"/>
     </w:rPr>
   </w:style>
-  <w:style w:type="paragraph" w:styleId="Ballontekst">
+  <w:style w:type="paragraph" w:styleId="BalloonText">
     <w:name w:val="Balloon Text"/>
-    <w:basedOn w:val="Standaard"/>
-    <w:link w:val="BallontekstChar"/>
+    <w:basedOn w:val="Normal"/>
+    <w:link w:val="BalloonTextChar"/>
     <w:uiPriority w:val="99"/>
     <w:semiHidden/>
     <w:unhideWhenUsed/>
@@ -16675,10 +17474,10 @@
       <w:szCs w:val="16"/>
     </w:rPr>
   </w:style>
-  <w:style w:type="character" w:customStyle="1" w:styleId="BallontekstChar">
-    <w:name w:val="Ballontekst Char"/>
-    <w:basedOn w:val="Standaardalinea-lettertype"/>
-    <w:link w:val="Ballontekst"/>
+  <w:style w:type="character" w:customStyle="1" w:styleId="BalloonTextChar">
+    <w:name w:val="Balloon Text Char"/>
+    <w:basedOn w:val="DefaultParagraphFont"/>
+    <w:link w:val="BalloonText"/>
     <w:uiPriority w:val="99"/>
     <w:semiHidden/>
     <w:rsid w:val="00103873"/>
@@ -16689,9 +17488,9 @@
       <w:szCs w:val="16"/>
     </w:rPr>
   </w:style>
-  <w:style w:type="paragraph" w:styleId="Normaalweb">
+  <w:style w:type="paragraph" w:styleId="NormalWeb">
     <w:name w:val="Normal (Web)"/>
-    <w:basedOn w:val="Standaard"/>
+    <w:basedOn w:val="Normal"/>
     <w:uiPriority w:val="99"/>
     <w:unhideWhenUsed/>
     <w:rsid w:val="004C5975"/>
@@ -16705,9 +17504,9 @@
       <w:szCs w:val="24"/>
     </w:rPr>
   </w:style>
-  <w:style w:type="paragraph" w:styleId="Lijstalinea">
+  <w:style w:type="paragraph" w:styleId="ListParagraph">
     <w:name w:val="List Paragraph"/>
-    <w:basedOn w:val="Standaard"/>
+    <w:basedOn w:val="Normal"/>
     <w:uiPriority w:val="34"/>
     <w:qFormat/>
     <w:rsid w:val="00B559D7"/>
@@ -16716,9 +17515,9 @@
       <w:contextualSpacing/>
     </w:pPr>
   </w:style>
-  <w:style w:type="table" w:styleId="Tabelraster">
+  <w:style w:type="table" w:styleId="TableGrid">
     <w:name w:val="Table Grid"/>
-    <w:basedOn w:val="Standaardtabel"/>
+    <w:basedOn w:val="TableNormal"/>
     <w:rsid w:val="00AC1C8C"/>
     <w:tblPr>
       <w:tblBorders>
@@ -16731,10 +17530,10 @@
       </w:tblBorders>
     </w:tblPr>
   </w:style>
-  <w:style w:type="character" w:customStyle="1" w:styleId="VoettekstChar">
-    <w:name w:val="Voettekst Char"/>
-    <w:basedOn w:val="Standaardalinea-lettertype"/>
-    <w:link w:val="Voettekst"/>
+  <w:style w:type="character" w:customStyle="1" w:styleId="FooterChar">
+    <w:name w:val="Footer Char"/>
+    <w:basedOn w:val="DefaultParagraphFont"/>
+    <w:link w:val="Footer"/>
     <w:uiPriority w:val="99"/>
     <w:rsid w:val="00567E96"/>
     <w:rPr>
@@ -16745,13 +17544,13 @@
   </w:style>
   <w:style w:type="character" w:customStyle="1" w:styleId="st">
     <w:name w:val="st"/>
-    <w:basedOn w:val="Standaardalinea-lettertype"/>
+    <w:basedOn w:val="DefaultParagraphFont"/>
     <w:rsid w:val="00791BBA"/>
   </w:style>
-  <w:style w:type="paragraph" w:styleId="HTML-voorafopgemaakt">
+  <w:style w:type="paragraph" w:styleId="HTMLPreformatted">
     <w:name w:val="HTML Preformatted"/>
-    <w:basedOn w:val="Standaard"/>
-    <w:link w:val="HTML-voorafopgemaaktChar"/>
+    <w:basedOn w:val="Normal"/>
+    <w:link w:val="HTMLPreformattedChar"/>
     <w:uiPriority w:val="99"/>
     <w:semiHidden/>
     <w:unhideWhenUsed/>
@@ -16761,10 +17560,10 @@
       <w:sz w:val="20"/>
     </w:rPr>
   </w:style>
-  <w:style w:type="character" w:customStyle="1" w:styleId="HTML-voorafopgemaaktChar">
-    <w:name w:val="HTML - vooraf opgemaakt Char"/>
-    <w:basedOn w:val="Standaardalinea-lettertype"/>
-    <w:link w:val="HTML-voorafopgemaakt"/>
+  <w:style w:type="character" w:customStyle="1" w:styleId="HTMLPreformattedChar">
+    <w:name w:val="HTML Preformatted Char"/>
+    <w:basedOn w:val="DefaultParagraphFont"/>
+    <w:link w:val="HTMLPreformatted"/>
     <w:uiPriority w:val="99"/>
     <w:semiHidden/>
     <w:rsid w:val="00345D78"/>
@@ -16773,9 +17572,9 @@
       <w:snapToGrid w:val="0"/>
     </w:rPr>
   </w:style>
-  <w:style w:type="character" w:customStyle="1" w:styleId="KoptekstChar">
-    <w:name w:val="Koptekst Char"/>
-    <w:link w:val="Koptekst"/>
+  <w:style w:type="character" w:customStyle="1" w:styleId="HeaderChar">
+    <w:name w:val="Header Char"/>
+    <w:link w:val="Header"/>
     <w:uiPriority w:val="99"/>
     <w:rsid w:val="00613350"/>
     <w:rPr>
@@ -16784,9 +17583,9 @@
       <w:sz w:val="24"/>
     </w:rPr>
   </w:style>
-  <w:style w:type="character" w:styleId="GevolgdeHyperlink">
+  <w:style w:type="character" w:styleId="FollowedHyperlink">
     <w:name w:val="FollowedHyperlink"/>
-    <w:basedOn w:val="Standaardalinea-lettertype"/>
+    <w:basedOn w:val="DefaultParagraphFont"/>
     <w:uiPriority w:val="99"/>
     <w:semiHidden/>
     <w:unhideWhenUsed/>
@@ -16798,8 +17597,8 @@
   </w:style>
   <w:style w:type="paragraph" w:customStyle="1" w:styleId="Deel">
     <w:name w:val="Deel"/>
-    <w:basedOn w:val="Aanhef"/>
-    <w:next w:val="Standaard"/>
+    <w:basedOn w:val="Salutation"/>
+    <w:next w:val="Normal"/>
     <w:autoRedefine/>
     <w:rsid w:val="006A3983"/>
     <w:pPr>
@@ -16821,20 +17620,20 @@
       <w:lang w:val="en-US" w:eastAsia="en-US"/>
     </w:rPr>
   </w:style>
-  <w:style w:type="paragraph" w:styleId="Aanhef">
+  <w:style w:type="paragraph" w:styleId="Salutation">
     <w:name w:val="Salutation"/>
-    <w:basedOn w:val="Standaard"/>
-    <w:next w:val="Standaard"/>
-    <w:link w:val="AanhefChar"/>
+    <w:basedOn w:val="Normal"/>
+    <w:next w:val="Normal"/>
+    <w:link w:val="SalutationChar"/>
     <w:uiPriority w:val="99"/>
     <w:semiHidden/>
     <w:unhideWhenUsed/>
     <w:rsid w:val="00FE3A6E"/>
   </w:style>
-  <w:style w:type="character" w:customStyle="1" w:styleId="AanhefChar">
-    <w:name w:val="Aanhef Char"/>
-    <w:basedOn w:val="Standaardalinea-lettertype"/>
-    <w:link w:val="Aanhef"/>
+  <w:style w:type="character" w:customStyle="1" w:styleId="SalutationChar">
+    <w:name w:val="Salutation Char"/>
+    <w:basedOn w:val="DefaultParagraphFont"/>
+    <w:link w:val="Salutation"/>
     <w:uiPriority w:val="99"/>
     <w:semiHidden/>
     <w:rsid w:val="00FE3A6E"/>
@@ -16844,9 +17643,9 @@
       <w:sz w:val="24"/>
     </w:rPr>
   </w:style>
-  <w:style w:type="character" w:styleId="Verwijzingopmerking">
+  <w:style w:type="character" w:styleId="CommentReference">
     <w:name w:val="annotation reference"/>
-    <w:basedOn w:val="Standaardalinea-lettertype"/>
+    <w:basedOn w:val="DefaultParagraphFont"/>
     <w:uiPriority w:val="99"/>
     <w:semiHidden/>
     <w:unhideWhenUsed/>
@@ -16856,10 +17655,10 @@
       <w:szCs w:val="16"/>
     </w:rPr>
   </w:style>
-  <w:style w:type="paragraph" w:styleId="Tekstopmerking">
+  <w:style w:type="paragraph" w:styleId="CommentText">
     <w:name w:val="annotation text"/>
-    <w:basedOn w:val="Standaard"/>
-    <w:link w:val="TekstopmerkingChar"/>
+    <w:basedOn w:val="Normal"/>
+    <w:link w:val="CommentTextChar"/>
     <w:uiPriority w:val="99"/>
     <w:semiHidden/>
     <w:unhideWhenUsed/>
@@ -16868,10 +17667,10 @@
       <w:sz w:val="20"/>
     </w:rPr>
   </w:style>
-  <w:style w:type="character" w:customStyle="1" w:styleId="TekstopmerkingChar">
-    <w:name w:val="Tekst opmerking Char"/>
-    <w:basedOn w:val="Standaardalinea-lettertype"/>
-    <w:link w:val="Tekstopmerking"/>
+  <w:style w:type="character" w:customStyle="1" w:styleId="CommentTextChar">
+    <w:name w:val="Comment Text Char"/>
+    <w:basedOn w:val="DefaultParagraphFont"/>
+    <w:link w:val="CommentText"/>
     <w:uiPriority w:val="99"/>
     <w:semiHidden/>
     <w:rsid w:val="00F11EAB"/>
@@ -16880,11 +17679,11 @@
       <w:snapToGrid w:val="0"/>
     </w:rPr>
   </w:style>
-  <w:style w:type="paragraph" w:styleId="Onderwerpvanopmerking">
+  <w:style w:type="paragraph" w:styleId="CommentSubject">
     <w:name w:val="annotation subject"/>
-    <w:basedOn w:val="Tekstopmerking"/>
-    <w:next w:val="Tekstopmerking"/>
-    <w:link w:val="OnderwerpvanopmerkingChar"/>
+    <w:basedOn w:val="CommentText"/>
+    <w:next w:val="CommentText"/>
+    <w:link w:val="CommentSubjectChar"/>
     <w:uiPriority w:val="99"/>
     <w:semiHidden/>
     <w:unhideWhenUsed/>
@@ -16894,10 +17693,10 @@
       <w:bCs/>
     </w:rPr>
   </w:style>
-  <w:style w:type="character" w:customStyle="1" w:styleId="OnderwerpvanopmerkingChar">
-    <w:name w:val="Onderwerp van opmerking Char"/>
-    <w:basedOn w:val="TekstopmerkingChar"/>
-    <w:link w:val="Onderwerpvanopmerking"/>
+  <w:style w:type="character" w:customStyle="1" w:styleId="CommentSubjectChar">
+    <w:name w:val="Comment Subject Char"/>
+    <w:basedOn w:val="CommentTextChar"/>
+    <w:link w:val="CommentSubject"/>
     <w:uiPriority w:val="99"/>
     <w:semiHidden/>
     <w:rsid w:val="00F11EAB"/>
@@ -16908,10 +17707,10 @@
       <w:snapToGrid w:val="0"/>
     </w:rPr>
   </w:style>
-  <w:style w:type="paragraph" w:styleId="Bijschrift0">
+  <w:style w:type="paragraph" w:styleId="Caption">
     <w:name w:val="caption"/>
-    <w:basedOn w:val="Standaard"/>
-    <w:next w:val="Standaard"/>
+    <w:basedOn w:val="Normal"/>
+    <w:next w:val="Normal"/>
     <w:uiPriority w:val="35"/>
     <w:unhideWhenUsed/>
     <w:qFormat/>
@@ -16927,24 +17726,24 @@
       <w:szCs w:val="18"/>
     </w:rPr>
   </w:style>
-  <w:style w:type="character" w:customStyle="1" w:styleId="GeenafstandChar">
-    <w:name w:val="Geen afstand Char"/>
-    <w:basedOn w:val="Standaardalinea-lettertype"/>
-    <w:link w:val="Geenafstand"/>
+  <w:style w:type="character" w:customStyle="1" w:styleId="NoSpacingChar">
+    <w:name w:val="No Spacing Char"/>
+    <w:basedOn w:val="DefaultParagraphFont"/>
+    <w:link w:val="NoSpacing"/>
     <w:uiPriority w:val="1"/>
     <w:locked/>
     <w:rsid w:val="00584299"/>
   </w:style>
-  <w:style w:type="paragraph" w:styleId="Geenafstand">
+  <w:style w:type="paragraph" w:styleId="NoSpacing">
     <w:name w:val="No Spacing"/>
-    <w:link w:val="GeenafstandChar"/>
+    <w:link w:val="NoSpacingChar"/>
     <w:uiPriority w:val="1"/>
     <w:qFormat/>
     <w:rsid w:val="00584299"/>
   </w:style>
-  <w:style w:type="character" w:styleId="Titelvanboek">
+  <w:style w:type="character" w:styleId="BookTitle">
     <w:name w:val="Book Title"/>
-    <w:basedOn w:val="Standaardalinea-lettertype"/>
+    <w:basedOn w:val="DefaultParagraphFont"/>
     <w:uiPriority w:val="33"/>
     <w:qFormat/>
     <w:rsid w:val="005450DF"/>
@@ -16958,8 +17757,8 @@
   </w:style>
   <w:style w:type="table" w:customStyle="1" w:styleId="Tabelraster1">
     <w:name w:val="Tabelraster1"/>
-    <w:basedOn w:val="Standaardtabel"/>
-    <w:next w:val="Tabelraster"/>
+    <w:basedOn w:val="TableNormal"/>
+    <w:next w:val="TableGrid"/>
     <w:rsid w:val="00781E94"/>
     <w:pPr>
       <w:spacing w:line="248" w:lineRule="atLeast"/>
@@ -16980,9 +17779,9 @@
       </w:tblBorders>
     </w:tblPr>
   </w:style>
-  <w:style w:type="table" w:styleId="Onopgemaaktetabel4">
+  <w:style w:type="table" w:styleId="PlainTable4">
     <w:name w:val="Plain Table 4"/>
-    <w:basedOn w:val="Standaardtabel"/>
+    <w:basedOn w:val="TableNormal"/>
     <w:uiPriority w:val="44"/>
     <w:rsid w:val="00840CCB"/>
     <w:tblPr>
@@ -17026,9 +17825,9 @@
       </w:tcPr>
     </w:tblStylePr>
   </w:style>
-  <w:style w:type="character" w:styleId="Onopgelostemelding">
+  <w:style w:type="character" w:customStyle="1" w:styleId="UnresolvedMention">
     <w:name w:val="Unresolved Mention"/>
-    <w:basedOn w:val="Standaardalinea-lettertype"/>
+    <w:basedOn w:val="DefaultParagraphFont"/>
     <w:uiPriority w:val="99"/>
     <w:semiHidden/>
     <w:unhideWhenUsed/>
@@ -17329,7 +18128,7 @@
 </file>
 
 <file path=customXml/itemProps1.xml><?xml version="1.0" encoding="utf-8"?>
-<ds:datastoreItem xmlns:ds="http://schemas.openxmlformats.org/officeDocument/2006/customXml" ds:itemID="{41A0CF8F-9940-45ED-8DD7-13CB9C88BDE9}">
+<ds:datastoreItem xmlns:ds="http://schemas.openxmlformats.org/officeDocument/2006/customXml" ds:itemID="{F22A74B4-C530-4AEC-9260-E2E4C86087D8}">
   <ds:schemaRefs>
     <ds:schemaRef ds:uri="http://schemas.openxmlformats.org/officeDocument/2006/bibliography"/>
   </ds:schemaRefs>

</xml_diff>